<commit_message>
Update package GenerateGTF and manuel
</commit_message>
<xml_diff>
--- a/User.Manual.docx
+++ b/User.Manual.docx
@@ -1134,7 +1134,6 @@
         </w:rPr>
         <w:t xml:space="preserve"> by the “</w:t>
       </w:r>
-      <w:proofErr w:type="spellStart"/>
       <w:r>
         <w:rPr>
           <w:rFonts w:ascii="Arial" w:hAnsi="Arial" w:cs="Arial"/>
@@ -1146,7 +1145,6 @@
         </w:rPr>
         <w:t>SampleName</w:t>
       </w:r>
-      <w:proofErr w:type="spellEnd"/>
       <w:r>
         <w:rPr>
           <w:rFonts w:ascii="Arial" w:hAnsi="Arial" w:cs="Arial"/>
@@ -2060,55 +2058,7 @@
           <w:szCs w:val="19"/>
           <w:lang w:val="en-US"/>
         </w:rPr>
-        <w:t>-</w:t>
-      </w:r>
-      <w:proofErr w:type="spellStart"/>
-      <w:r>
-        <w:rPr>
-          <w:rFonts w:ascii="Arial" w:hAnsi="Arial" w:cs="Arial"/>
-          <w:bCs/>
-          <w:color w:val="000000"/>
-          <w:sz w:val="19"/>
-          <w:szCs w:val="19"/>
-          <w:lang w:val="en-US"/>
-        </w:rPr>
-        <w:t>SampleName</w:t>
-      </w:r>
-      <w:proofErr w:type="spellEnd"/>
-      <w:r>
-        <w:rPr>
-          <w:rFonts w:ascii="Arial" w:hAnsi="Arial" w:cs="Arial"/>
-          <w:bCs/>
-          <w:color w:val="000000"/>
-          <w:sz w:val="19"/>
-          <w:szCs w:val="19"/>
-          <w:lang w:val="en-US"/>
-        </w:rPr>
-        <w:t xml:space="preserve">: All </w:t>
-      </w:r>
-      <w:proofErr w:type="spellStart"/>
-      <w:r>
-        <w:rPr>
-          <w:rFonts w:ascii="Arial" w:hAnsi="Arial" w:cs="Arial"/>
-          <w:bCs/>
-          <w:color w:val="000000"/>
-          <w:sz w:val="19"/>
-          <w:szCs w:val="19"/>
-          <w:lang w:val="en-US"/>
-        </w:rPr>
-        <w:t>SampleName</w:t>
-      </w:r>
-      <w:proofErr w:type="spellEnd"/>
-      <w:r>
-        <w:rPr>
-          <w:rFonts w:ascii="Arial" w:hAnsi="Arial" w:cs="Arial"/>
-          <w:bCs/>
-          <w:color w:val="000000"/>
-          <w:sz w:val="19"/>
-          <w:szCs w:val="19"/>
-          <w:lang w:val="en-US"/>
-        </w:rPr>
-        <w:t xml:space="preserve"> </w:t>
+        <w:t xml:space="preserve">-SampleName: All SampleName </w:t>
       </w:r>
       <w:proofErr w:type="spellStart"/>
       <w:r>
@@ -3014,27 +2964,7 @@
           <w:szCs w:val="14"/>
           <w:lang w:val="en-US"/>
         </w:rPr>
-        <w:t>-</w:t>
-      </w:r>
-      <w:proofErr w:type="spellStart"/>
-      <w:r>
-        <w:rPr>
-          <w:color w:val="000000"/>
-          <w:sz w:val="14"/>
-          <w:szCs w:val="14"/>
-          <w:lang w:val="en-US"/>
-        </w:rPr>
-        <w:t>SampleName</w:t>
-      </w:r>
-      <w:proofErr w:type="spellEnd"/>
-      <w:r>
-        <w:rPr>
-          <w:color w:val="000000"/>
-          <w:sz w:val="14"/>
-          <w:szCs w:val="14"/>
-          <w:lang w:val="en-US"/>
-        </w:rPr>
-        <w:t xml:space="preserve"> </w:t>
+        <w:t xml:space="preserve">-SampleName </w:t>
       </w:r>
       <w:proofErr w:type="gramStart"/>
       <w:r>
@@ -3863,7 +3793,25 @@
           <w:szCs w:val="28"/>
           <w:lang w:val="en-US"/>
         </w:rPr>
-        <w:t>GenerateGTF_ByAllDataRefining_Reformat.jar</w:t>
+        <w:t>GenerateGTF_ByAllDataRefining_</w:t>
+      </w:r>
+      <w:r>
+        <w:rPr>
+          <w:rFonts w:ascii="Arial" w:hAnsi="Arial" w:cs="Arial"/>
+          <w:sz w:val="28"/>
+          <w:szCs w:val="28"/>
+          <w:lang w:val="en-US"/>
+        </w:rPr>
+        <w:t>V2</w:t>
+      </w:r>
+      <w:r>
+        <w:rPr>
+          <w:rFonts w:ascii="Arial" w:hAnsi="Arial" w:cs="Arial"/>
+          <w:sz w:val="28"/>
+          <w:szCs w:val="28"/>
+          <w:lang w:val="en-US"/>
+        </w:rPr>
+        <w:t>.jar</w:t>
       </w:r>
     </w:p>
     <w:p>
@@ -4335,134 +4283,29 @@
         <w:pStyle w:val="NormalWeb"/>
         <w:ind w:left="360"/>
         <w:rPr>
-          <w:rFonts w:ascii="Arial" w:hAnsi="Arial" w:cs="Arial"/>
-          <w:bCs/>
-          <w:color w:val="000000"/>
-          <w:sz w:val="19"/>
-          <w:szCs w:val="19"/>
-          <w:lang w:val="en-US"/>
-        </w:rPr>
-      </w:pPr>
-      <w:r>
-        <w:rPr>
-          <w:rFonts w:ascii="Arial" w:hAnsi="Arial" w:cs="Arial" w:hint="eastAsia"/>
-          <w:bCs/>
-          <w:color w:val="000000"/>
-          <w:sz w:val="19"/>
-          <w:szCs w:val="19"/>
-          <w:lang w:val="en-US"/>
-        </w:rPr>
-        <w:t>-</w:t>
-      </w:r>
-      <w:r>
-        <w:rPr>
-          <w:rFonts w:ascii="Arial" w:hAnsi="Arial" w:cs="Arial"/>
-          <w:bCs/>
-          <w:color w:val="000000"/>
-          <w:sz w:val="19"/>
-          <w:szCs w:val="19"/>
-          <w:lang w:val="en-US"/>
-        </w:rPr>
-        <w:t>I</w:t>
-      </w:r>
-      <w:r>
-        <w:rPr>
-          <w:rFonts w:ascii="Arial" w:hAnsi="Arial" w:cs="Arial"/>
-          <w:bCs/>
-          <w:color w:val="000000"/>
-          <w:sz w:val="19"/>
-          <w:szCs w:val="19"/>
-          <w:lang w:val="en-US"/>
-        </w:rPr>
-        <w:t xml:space="preserve">: </w:t>
-      </w:r>
-      <w:r>
-        <w:rPr>
-          <w:rFonts w:ascii="Arial" w:hAnsi="Arial" w:cs="Arial"/>
-          <w:bCs/>
-          <w:color w:val="000000"/>
-          <w:sz w:val="19"/>
-          <w:szCs w:val="19"/>
-          <w:lang w:val="en-US"/>
-        </w:rPr>
-        <w:t xml:space="preserve">The </w:t>
-      </w:r>
-      <w:r>
-        <w:rPr>
-          <w:rFonts w:ascii="Arial" w:hAnsi="Arial" w:cs="Arial"/>
-          <w:bCs/>
-          <w:color w:val="000000"/>
-          <w:sz w:val="19"/>
-          <w:szCs w:val="19"/>
-          <w:lang w:val="en-US"/>
-        </w:rPr>
-        <w:t xml:space="preserve">parent path </w:t>
-      </w:r>
-      <w:r>
-        <w:rPr>
-          <w:rFonts w:ascii="Arial" w:hAnsi="Arial" w:cs="Arial"/>
-          <w:bCs/>
-          <w:color w:val="000000"/>
-          <w:sz w:val="19"/>
-          <w:szCs w:val="19"/>
-          <w:lang w:val="en-US"/>
-        </w:rPr>
-        <w:t xml:space="preserve">of the </w:t>
-      </w:r>
-      <w:r>
-        <w:rPr>
-          <w:rFonts w:ascii="Arial" w:hAnsi="Arial" w:cs="Arial"/>
-          <w:bCs/>
-          <w:color w:val="000000"/>
-          <w:sz w:val="19"/>
-          <w:szCs w:val="19"/>
-          <w:lang w:val="en-US"/>
-        </w:rPr>
-        <w:t>input txt file</w:t>
-      </w:r>
-      <w:r>
-        <w:rPr>
-          <w:rFonts w:ascii="Arial" w:hAnsi="Arial" w:cs="Arial"/>
-          <w:bCs/>
-          <w:color w:val="000000"/>
-          <w:sz w:val="19"/>
-          <w:szCs w:val="19"/>
-          <w:lang w:val="en-US"/>
-        </w:rPr>
-        <w:t>(</w:t>
-      </w:r>
-      <w:r>
-        <w:rPr>
-          <w:rFonts w:ascii="Arial" w:hAnsi="Arial" w:cs="Arial"/>
-          <w:bCs/>
-          <w:color w:val="000000"/>
-          <w:sz w:val="19"/>
-          <w:szCs w:val="19"/>
-          <w:lang w:val="en-US"/>
-        </w:rPr>
-        <w:t>s</w:t>
-      </w:r>
-      <w:r>
-        <w:rPr>
-          <w:rFonts w:ascii="Arial" w:hAnsi="Arial" w:cs="Arial"/>
-          <w:bCs/>
-          <w:color w:val="000000"/>
-          <w:sz w:val="19"/>
-          <w:szCs w:val="19"/>
-          <w:lang w:val="en-US"/>
-        </w:rPr>
-        <w:t>)</w:t>
-      </w:r>
-      <w:r>
-        <w:rPr>
-          <w:rFonts w:ascii="Arial" w:hAnsi="Arial" w:cs="Arial"/>
-          <w:bCs/>
-          <w:color w:val="000000"/>
-          <w:sz w:val="19"/>
-          <w:szCs w:val="19"/>
-          <w:lang w:val="en-US"/>
-        </w:rPr>
-        <w:t xml:space="preserve"> </w:t>
+          <w:rFonts w:ascii="Arial" w:eastAsia="Arial" w:hAnsi="Arial" w:cs="Arial"/>
+          <w:sz w:val="19"/>
+          <w:szCs w:val="22"/>
+          <w:lang w:val="en-US"/>
+        </w:rPr>
+      </w:pPr>
+      <w:r>
+        <w:rPr>
+          <w:rFonts w:ascii="Arial" w:eastAsia="Arial" w:hAnsi="Arial" w:cs="Arial"/>
+          <w:sz w:val="19"/>
+          <w:szCs w:val="22"/>
+          <w:lang w:val="en-US"/>
+        </w:rPr>
+        <w:t>-ID_List</w:t>
+      </w:r>
+      <w:r>
+        <w:rPr>
+          <w:rFonts w:ascii="Arial" w:eastAsia="Arial" w:hAnsi="Arial" w:cs="Arial"/>
+          <w:sz w:val="19"/>
+          <w:szCs w:val="22"/>
+          <w:lang w:val="en-US"/>
+        </w:rPr>
+        <w:t>: Sometimes we just want to generate the specific fibers to check their signals distribution, so here it is a direct path for a file record all interesting fibers’ ID</w:t>
       </w:r>
     </w:p>
     <w:p>
@@ -4480,71 +4323,80 @@
       </w:pPr>
       <w:r>
         <w:rPr>
-          <w:rFonts w:ascii="Arial" w:hAnsi="Arial" w:cs="Arial"/>
-          <w:bCs/>
-          <w:color w:val="000000"/>
-          <w:sz w:val="19"/>
-          <w:szCs w:val="19"/>
-          <w:lang w:val="en-US"/>
-        </w:rPr>
-        <w:t xml:space="preserve">-O: The </w:t>
-      </w:r>
-      <w:r>
-        <w:rPr>
-          <w:rFonts w:ascii="Arial" w:hAnsi="Arial" w:cs="Arial"/>
-          <w:bCs/>
-          <w:color w:val="000000"/>
-          <w:sz w:val="19"/>
-          <w:szCs w:val="19"/>
-          <w:lang w:val="en-US"/>
-        </w:rPr>
-        <w:t xml:space="preserve">path </w:t>
-      </w:r>
-      <w:r>
-        <w:rPr>
-          <w:rFonts w:ascii="Arial" w:hAnsi="Arial" w:cs="Arial"/>
-          <w:bCs/>
-          <w:color w:val="000000"/>
-          <w:sz w:val="19"/>
-          <w:szCs w:val="19"/>
-          <w:lang w:val="en-US"/>
-        </w:rPr>
-        <w:t xml:space="preserve">of </w:t>
-      </w:r>
-      <w:r>
-        <w:rPr>
-          <w:rFonts w:ascii="Arial" w:hAnsi="Arial" w:cs="Arial"/>
-          <w:bCs/>
-          <w:color w:val="000000"/>
-          <w:sz w:val="19"/>
-          <w:szCs w:val="19"/>
-          <w:lang w:val="en-US"/>
-        </w:rPr>
-        <w:t xml:space="preserve">output </w:t>
-      </w:r>
-      <w:proofErr w:type="spellStart"/>
-      <w:r>
-        <w:rPr>
-          <w:rFonts w:ascii="Arial" w:hAnsi="Arial" w:cs="Arial"/>
-          <w:bCs/>
-          <w:color w:val="000000"/>
-          <w:sz w:val="19"/>
-          <w:szCs w:val="19"/>
-          <w:lang w:val="en-US"/>
-        </w:rPr>
-        <w:t>gtf</w:t>
-      </w:r>
-      <w:proofErr w:type="spellEnd"/>
-      <w:r>
-        <w:rPr>
-          <w:rFonts w:ascii="Arial" w:hAnsi="Arial" w:cs="Arial"/>
-          <w:bCs/>
-          <w:color w:val="000000"/>
-          <w:sz w:val="19"/>
-          <w:szCs w:val="19"/>
-          <w:lang w:val="en-US"/>
-        </w:rPr>
-        <w:t xml:space="preserve"> file</w:t>
+          <w:rFonts w:ascii="Arial" w:hAnsi="Arial" w:cs="Arial" w:hint="eastAsia"/>
+          <w:bCs/>
+          <w:color w:val="000000"/>
+          <w:sz w:val="19"/>
+          <w:szCs w:val="19"/>
+          <w:lang w:val="en-US"/>
+        </w:rPr>
+        <w:t>-</w:t>
+      </w:r>
+      <w:r>
+        <w:rPr>
+          <w:rFonts w:ascii="Arial" w:hAnsi="Arial" w:cs="Arial"/>
+          <w:bCs/>
+          <w:color w:val="000000"/>
+          <w:sz w:val="19"/>
+          <w:szCs w:val="19"/>
+          <w:lang w:val="en-US"/>
+        </w:rPr>
+        <w:t>I</w:t>
+      </w:r>
+      <w:r>
+        <w:rPr>
+          <w:rFonts w:ascii="Arial" w:hAnsi="Arial" w:cs="Arial"/>
+          <w:bCs/>
+          <w:color w:val="000000"/>
+          <w:sz w:val="19"/>
+          <w:szCs w:val="19"/>
+          <w:lang w:val="en-US"/>
+        </w:rPr>
+        <w:t xml:space="preserve">: </w:t>
+      </w:r>
+      <w:r>
+        <w:rPr>
+          <w:rFonts w:ascii="Arial" w:hAnsi="Arial" w:cs="Arial"/>
+          <w:bCs/>
+          <w:color w:val="000000"/>
+          <w:sz w:val="19"/>
+          <w:szCs w:val="19"/>
+          <w:lang w:val="en-US"/>
+        </w:rPr>
+        <w:t xml:space="preserve">The </w:t>
+      </w:r>
+      <w:r>
+        <w:rPr>
+          <w:rFonts w:ascii="Arial" w:hAnsi="Arial" w:cs="Arial"/>
+          <w:bCs/>
+          <w:color w:val="000000"/>
+          <w:sz w:val="19"/>
+          <w:szCs w:val="19"/>
+          <w:lang w:val="en-US"/>
+        </w:rPr>
+        <w:t xml:space="preserve">parent path </w:t>
+      </w:r>
+      <w:r>
+        <w:rPr>
+          <w:rFonts w:ascii="Arial" w:hAnsi="Arial" w:cs="Arial"/>
+          <w:bCs/>
+          <w:color w:val="000000"/>
+          <w:sz w:val="19"/>
+          <w:szCs w:val="19"/>
+          <w:lang w:val="en-US"/>
+        </w:rPr>
+        <w:t xml:space="preserve">of the </w:t>
+      </w:r>
+      <w:r>
+        <w:rPr>
+          <w:rFonts w:ascii="Arial" w:hAnsi="Arial" w:cs="Arial"/>
+          <w:bCs/>
+          <w:color w:val="000000"/>
+          <w:sz w:val="19"/>
+          <w:szCs w:val="19"/>
+          <w:lang w:val="en-US"/>
+        </w:rPr>
+        <w:t>input txt file</w:t>
       </w:r>
       <w:r>
         <w:rPr>
@@ -4597,66 +4449,124 @@
         <w:ind w:left="360"/>
         <w:rPr>
           <w:rFonts w:ascii="Arial" w:hAnsi="Arial" w:cs="Arial"/>
-          <w:sz w:val="19"/>
-          <w:szCs w:val="19"/>
-          <w:lang w:val="en-US"/>
-        </w:rPr>
-      </w:pPr>
-      <w:r>
-        <w:rPr>
-          <w:rFonts w:ascii="Arial" w:hAnsi="Arial" w:cs="Arial"/>
-          <w:sz w:val="19"/>
-          <w:szCs w:val="19"/>
-          <w:lang w:val="en-US"/>
-        </w:rPr>
-        <w:t>-</w:t>
+          <w:bCs/>
+          <w:color w:val="000000"/>
+          <w:sz w:val="19"/>
+          <w:szCs w:val="19"/>
+          <w:lang w:val="en-US"/>
+        </w:rPr>
+      </w:pPr>
+      <w:r>
+        <w:rPr>
+          <w:rFonts w:ascii="Arial" w:hAnsi="Arial" w:cs="Arial"/>
+          <w:bCs/>
+          <w:color w:val="000000"/>
+          <w:sz w:val="19"/>
+          <w:szCs w:val="19"/>
+          <w:lang w:val="en-US"/>
+        </w:rPr>
+        <w:t xml:space="preserve">-O: The </w:t>
+      </w:r>
+      <w:r>
+        <w:rPr>
+          <w:rFonts w:ascii="Arial" w:hAnsi="Arial" w:cs="Arial"/>
+          <w:bCs/>
+          <w:color w:val="000000"/>
+          <w:sz w:val="19"/>
+          <w:szCs w:val="19"/>
+          <w:lang w:val="en-US"/>
+        </w:rPr>
+        <w:t xml:space="preserve">path </w:t>
+      </w:r>
+      <w:r>
+        <w:rPr>
+          <w:rFonts w:ascii="Arial" w:hAnsi="Arial" w:cs="Arial"/>
+          <w:bCs/>
+          <w:color w:val="000000"/>
+          <w:sz w:val="19"/>
+          <w:szCs w:val="19"/>
+          <w:lang w:val="en-US"/>
+        </w:rPr>
+        <w:t xml:space="preserve">of </w:t>
+      </w:r>
+      <w:r>
+        <w:rPr>
+          <w:rFonts w:ascii="Arial" w:hAnsi="Arial" w:cs="Arial"/>
+          <w:bCs/>
+          <w:color w:val="000000"/>
+          <w:sz w:val="19"/>
+          <w:szCs w:val="19"/>
+          <w:lang w:val="en-US"/>
+        </w:rPr>
+        <w:t xml:space="preserve">output </w:t>
       </w:r>
       <w:proofErr w:type="spellStart"/>
       <w:r>
         <w:rPr>
           <w:rFonts w:ascii="Arial" w:hAnsi="Arial" w:cs="Arial"/>
-          <w:sz w:val="19"/>
-          <w:szCs w:val="19"/>
-          <w:lang w:val="en-US"/>
-        </w:rPr>
-        <w:t>SampleName</w:t>
+          <w:bCs/>
+          <w:color w:val="000000"/>
+          <w:sz w:val="19"/>
+          <w:szCs w:val="19"/>
+          <w:lang w:val="en-US"/>
+        </w:rPr>
+        <w:t>gtf</w:t>
       </w:r>
       <w:proofErr w:type="spellEnd"/>
       <w:r>
         <w:rPr>
           <w:rFonts w:ascii="Arial" w:hAnsi="Arial" w:cs="Arial"/>
-          <w:sz w:val="19"/>
-          <w:szCs w:val="19"/>
-          <w:lang w:val="en-US"/>
-        </w:rPr>
-        <w:t>: the name of all txt file, multi files will be separated by “,” and the name of txt file can’t contain character “_”</w:t>
-      </w:r>
-      <w:r>
-        <w:rPr>
-          <w:rFonts w:ascii="Arial" w:hAnsi="Arial" w:cs="Arial"/>
-          <w:sz w:val="19"/>
-          <w:szCs w:val="19"/>
-          <w:lang w:val="en-US"/>
-        </w:rPr>
-        <w:t>,</w:t>
-      </w:r>
-      <w:r>
-        <w:rPr>
-          <w:rFonts w:ascii="Arial" w:hAnsi="Arial" w:cs="Arial"/>
-          <w:sz w:val="19"/>
-          <w:szCs w:val="19"/>
-          <w:lang w:val="en-US"/>
-        </w:rPr>
-        <w:t xml:space="preserve"> since it has been used as delimiter in </w:t>
-      </w:r>
-      <w:r>
-        <w:rPr>
-          <w:rFonts w:ascii="Arial" w:hAnsi="Arial" w:cs="Arial"/>
-          <w:sz w:val="19"/>
-          <w:szCs w:val="19"/>
-          <w:lang w:val="en-US"/>
-        </w:rPr>
-        <w:t>script.</w:t>
+          <w:bCs/>
+          <w:color w:val="000000"/>
+          <w:sz w:val="19"/>
+          <w:szCs w:val="19"/>
+          <w:lang w:val="en-US"/>
+        </w:rPr>
+        <w:t xml:space="preserve"> file</w:t>
+      </w:r>
+      <w:r>
+        <w:rPr>
+          <w:rFonts w:ascii="Arial" w:hAnsi="Arial" w:cs="Arial"/>
+          <w:bCs/>
+          <w:color w:val="000000"/>
+          <w:sz w:val="19"/>
+          <w:szCs w:val="19"/>
+          <w:lang w:val="en-US"/>
+        </w:rPr>
+        <w:t>(</w:t>
+      </w:r>
+      <w:r>
+        <w:rPr>
+          <w:rFonts w:ascii="Arial" w:hAnsi="Arial" w:cs="Arial"/>
+          <w:bCs/>
+          <w:color w:val="000000"/>
+          <w:sz w:val="19"/>
+          <w:szCs w:val="19"/>
+          <w:lang w:val="en-US"/>
+        </w:rPr>
+        <w:t>s</w:t>
+      </w:r>
+      <w:r>
+        <w:rPr>
+          <w:rFonts w:ascii="Arial" w:hAnsi="Arial" w:cs="Arial"/>
+          <w:bCs/>
+          <w:color w:val="000000"/>
+          <w:sz w:val="19"/>
+          <w:szCs w:val="19"/>
+          <w:lang w:val="en-US"/>
+        </w:rPr>
+        <w:t>)</w:t>
+      </w:r>
+      <w:r>
+        <w:rPr>
+          <w:rFonts w:ascii="Arial" w:hAnsi="Arial" w:cs="Arial"/>
+          <w:bCs/>
+          <w:color w:val="000000"/>
+          <w:sz w:val="19"/>
+          <w:szCs w:val="19"/>
+          <w:lang w:val="en-US"/>
+        </w:rPr>
+        <w:t xml:space="preserve"> </w:t>
       </w:r>
     </w:p>
     <w:p>
@@ -4665,223 +4575,46 @@
         <w:ind w:left="360"/>
         <w:rPr>
           <w:rFonts w:ascii="Arial" w:hAnsi="Arial" w:cs="Arial"/>
-          <w:bCs/>
-          <w:color w:val="000000"/>
-          <w:sz w:val="19"/>
-          <w:szCs w:val="19"/>
-          <w:lang w:val="en-US"/>
-        </w:rPr>
-      </w:pPr>
-      <w:r>
-        <w:rPr>
-          <w:rFonts w:ascii="Arial" w:hAnsi="Arial" w:cs="Arial"/>
-          <w:bCs/>
-          <w:color w:val="000000"/>
-          <w:sz w:val="19"/>
-          <w:szCs w:val="19"/>
-          <w:lang w:val="en-US"/>
-        </w:rPr>
-        <w:t>-Contain: The option could only be T when it show</w:t>
-      </w:r>
-      <w:r>
-        <w:rPr>
-          <w:rFonts w:ascii="Arial" w:hAnsi="Arial" w:cs="Arial"/>
-          <w:bCs/>
-          <w:color w:val="000000"/>
-          <w:sz w:val="19"/>
-          <w:szCs w:val="19"/>
-          <w:lang w:val="en-US"/>
-        </w:rPr>
-        <w:t>s</w:t>
-      </w:r>
-      <w:r>
-        <w:rPr>
-          <w:rFonts w:ascii="Arial" w:hAnsi="Arial" w:cs="Arial"/>
-          <w:bCs/>
-          <w:color w:val="000000"/>
-          <w:sz w:val="19"/>
-          <w:szCs w:val="19"/>
-          <w:lang w:val="en-US"/>
-        </w:rPr>
-        <w:t xml:space="preserve"> up, </w:t>
-      </w:r>
-      <w:r>
-        <w:rPr>
-          <w:rFonts w:ascii="Arial" w:hAnsi="Arial" w:cs="Arial"/>
-          <w:bCs/>
-          <w:color w:val="000000"/>
-          <w:sz w:val="19"/>
-          <w:szCs w:val="19"/>
-          <w:lang w:val="en-US"/>
-        </w:rPr>
-        <w:t xml:space="preserve">and </w:t>
-      </w:r>
-      <w:r>
-        <w:rPr>
-          <w:rFonts w:ascii="Arial" w:hAnsi="Arial" w:cs="Arial"/>
-          <w:bCs/>
-          <w:color w:val="000000"/>
-          <w:sz w:val="19"/>
-          <w:szCs w:val="19"/>
-          <w:lang w:val="en-US"/>
-        </w:rPr>
-        <w:t xml:space="preserve">the default value is </w:t>
-      </w:r>
-      <w:r>
-        <w:rPr>
-          <w:rFonts w:ascii="Arial" w:hAnsi="Arial" w:cs="Arial"/>
-          <w:bCs/>
-          <w:color w:val="000000"/>
-          <w:sz w:val="19"/>
-          <w:szCs w:val="19"/>
-          <w:lang w:val="en-US"/>
-        </w:rPr>
-        <w:t>“</w:t>
-      </w:r>
-      <w:r>
-        <w:rPr>
-          <w:rFonts w:ascii="Arial" w:hAnsi="Arial" w:cs="Arial"/>
-          <w:bCs/>
-          <w:color w:val="000000"/>
-          <w:sz w:val="19"/>
-          <w:szCs w:val="19"/>
-          <w:lang w:val="en-US"/>
-        </w:rPr>
-        <w:t>false</w:t>
-      </w:r>
-      <w:r>
-        <w:rPr>
-          <w:rFonts w:ascii="Arial" w:hAnsi="Arial" w:cs="Arial"/>
-          <w:bCs/>
-          <w:color w:val="000000"/>
-          <w:sz w:val="19"/>
-          <w:szCs w:val="19"/>
-          <w:lang w:val="en-US"/>
-        </w:rPr>
-        <w:t>”</w:t>
-      </w:r>
-      <w:r>
-        <w:rPr>
-          <w:rFonts w:ascii="Arial" w:hAnsi="Arial" w:cs="Arial"/>
-          <w:bCs/>
-          <w:color w:val="000000"/>
-          <w:sz w:val="19"/>
-          <w:szCs w:val="19"/>
-          <w:lang w:val="en-US"/>
-        </w:rPr>
-        <w:t xml:space="preserve"> when it is missing. It </w:t>
-      </w:r>
-      <w:r>
-        <w:rPr>
-          <w:rFonts w:ascii="Arial" w:hAnsi="Arial" w:cs="Arial"/>
-          <w:bCs/>
-          <w:color w:val="000000"/>
-          <w:sz w:val="19"/>
-          <w:szCs w:val="19"/>
-          <w:lang w:val="en-US"/>
-        </w:rPr>
-        <w:t xml:space="preserve">is </w:t>
-      </w:r>
-      <w:r>
-        <w:rPr>
-          <w:rFonts w:ascii="Arial" w:hAnsi="Arial" w:cs="Arial"/>
-          <w:bCs/>
-          <w:color w:val="000000"/>
-          <w:sz w:val="19"/>
-          <w:szCs w:val="19"/>
-          <w:lang w:val="en-US"/>
-        </w:rPr>
-        <w:t>used to filter out the fiber</w:t>
-      </w:r>
-      <w:r>
-        <w:rPr>
-          <w:rFonts w:ascii="Arial" w:hAnsi="Arial" w:cs="Arial"/>
-          <w:bCs/>
-          <w:color w:val="000000"/>
-          <w:sz w:val="19"/>
-          <w:szCs w:val="19"/>
-          <w:lang w:val="en-US"/>
-        </w:rPr>
-        <w:t>s</w:t>
-      </w:r>
-      <w:r>
-        <w:rPr>
-          <w:rFonts w:ascii="Arial" w:hAnsi="Arial" w:cs="Arial"/>
-          <w:bCs/>
-          <w:color w:val="000000"/>
-          <w:sz w:val="19"/>
-          <w:szCs w:val="19"/>
-          <w:lang w:val="en-US"/>
-        </w:rPr>
-        <w:t xml:space="preserve"> without </w:t>
-      </w:r>
-      <w:r>
-        <w:rPr>
-          <w:rFonts w:ascii="Arial" w:hAnsi="Arial" w:cs="Arial"/>
-          <w:bCs/>
-          <w:color w:val="000000"/>
-          <w:sz w:val="19"/>
-          <w:szCs w:val="19"/>
-          <w:lang w:val="en-US"/>
-        </w:rPr>
-        <w:t xml:space="preserve">any </w:t>
-      </w:r>
-      <w:r>
-        <w:rPr>
-          <w:rFonts w:ascii="Arial" w:hAnsi="Arial" w:cs="Arial"/>
-          <w:bCs/>
-          <w:color w:val="000000"/>
-          <w:sz w:val="19"/>
-          <w:szCs w:val="19"/>
-          <w:lang w:val="en-US"/>
-        </w:rPr>
-        <w:t>signal</w:t>
-      </w:r>
-      <w:r>
-        <w:rPr>
-          <w:rFonts w:ascii="Arial" w:hAnsi="Arial" w:cs="Arial"/>
-          <w:bCs/>
-          <w:color w:val="000000"/>
-          <w:sz w:val="19"/>
-          <w:szCs w:val="19"/>
-          <w:lang w:val="en-US"/>
-        </w:rPr>
-        <w:t xml:space="preserve"> of interest</w:t>
-      </w:r>
-      <w:r>
-        <w:rPr>
-          <w:rFonts w:ascii="Arial" w:hAnsi="Arial" w:cs="Arial"/>
-          <w:bCs/>
-          <w:color w:val="000000"/>
-          <w:sz w:val="19"/>
-          <w:szCs w:val="19"/>
-          <w:lang w:val="en-US"/>
-        </w:rPr>
-        <w:t xml:space="preserve">, default is </w:t>
-      </w:r>
-      <w:proofErr w:type="spellStart"/>
-      <w:r>
-        <w:rPr>
-          <w:rFonts w:ascii="Arial" w:hAnsi="Arial" w:cs="Arial"/>
-          <w:bCs/>
-          <w:color w:val="000000"/>
-          <w:sz w:val="19"/>
-          <w:szCs w:val="19"/>
-          <w:lang w:val="en-US"/>
-        </w:rPr>
-        <w:t>unfiltering</w:t>
-      </w:r>
-      <w:proofErr w:type="spellEnd"/>
-      <w:r>
-        <w:rPr>
-          <w:rFonts w:ascii="Arial" w:hAnsi="Arial" w:cs="Arial"/>
-          <w:bCs/>
-          <w:color w:val="000000"/>
-          <w:sz w:val="19"/>
-          <w:szCs w:val="19"/>
-          <w:lang w:val="en-US"/>
-        </w:rPr>
-        <w:t>.</w:t>
+          <w:sz w:val="19"/>
+          <w:szCs w:val="19"/>
+          <w:lang w:val="en-US"/>
+        </w:rPr>
+      </w:pPr>
+      <w:r>
+        <w:rPr>
+          <w:rFonts w:ascii="Arial" w:hAnsi="Arial" w:cs="Arial"/>
+          <w:sz w:val="19"/>
+          <w:szCs w:val="19"/>
+          <w:lang w:val="en-US"/>
+        </w:rPr>
+        <w:t>-SampleName: the name of all txt file, multi files will be separated by “,” and the name of txt file can’t contain character “_”</w:t>
+      </w:r>
+      <w:r>
+        <w:rPr>
+          <w:rFonts w:ascii="Arial" w:hAnsi="Arial" w:cs="Arial"/>
+          <w:sz w:val="19"/>
+          <w:szCs w:val="19"/>
+          <w:lang w:val="en-US"/>
+        </w:rPr>
+        <w:t>,</w:t>
+      </w:r>
+      <w:r>
+        <w:rPr>
+          <w:rFonts w:ascii="Arial" w:hAnsi="Arial" w:cs="Arial"/>
+          <w:sz w:val="19"/>
+          <w:szCs w:val="19"/>
+          <w:lang w:val="en-US"/>
+        </w:rPr>
+        <w:t xml:space="preserve"> since it has been used as delimiter in </w:t>
+      </w:r>
+      <w:r>
+        <w:rPr>
+          <w:rFonts w:ascii="Arial" w:hAnsi="Arial" w:cs="Arial"/>
+          <w:sz w:val="19"/>
+          <w:szCs w:val="19"/>
+          <w:lang w:val="en-US"/>
+        </w:rPr>
+        <w:t>script.</w:t>
       </w:r>
     </w:p>
     <w:p>
@@ -4890,6 +4623,231 @@
         <w:ind w:left="360"/>
         <w:rPr>
           <w:rFonts w:ascii="Arial" w:hAnsi="Arial" w:cs="Arial"/>
+          <w:bCs/>
+          <w:color w:val="000000"/>
+          <w:sz w:val="19"/>
+          <w:szCs w:val="19"/>
+          <w:lang w:val="en-US"/>
+        </w:rPr>
+      </w:pPr>
+      <w:r>
+        <w:rPr>
+          <w:rFonts w:ascii="Arial" w:hAnsi="Arial" w:cs="Arial"/>
+          <w:bCs/>
+          <w:color w:val="000000"/>
+          <w:sz w:val="19"/>
+          <w:szCs w:val="19"/>
+          <w:lang w:val="en-US"/>
+        </w:rPr>
+        <w:t>-Contain: The option could only be T when it show</w:t>
+      </w:r>
+      <w:r>
+        <w:rPr>
+          <w:rFonts w:ascii="Arial" w:hAnsi="Arial" w:cs="Arial"/>
+          <w:bCs/>
+          <w:color w:val="000000"/>
+          <w:sz w:val="19"/>
+          <w:szCs w:val="19"/>
+          <w:lang w:val="en-US"/>
+        </w:rPr>
+        <w:t>s</w:t>
+      </w:r>
+      <w:r>
+        <w:rPr>
+          <w:rFonts w:ascii="Arial" w:hAnsi="Arial" w:cs="Arial"/>
+          <w:bCs/>
+          <w:color w:val="000000"/>
+          <w:sz w:val="19"/>
+          <w:szCs w:val="19"/>
+          <w:lang w:val="en-US"/>
+        </w:rPr>
+        <w:t xml:space="preserve"> up, </w:t>
+      </w:r>
+      <w:r>
+        <w:rPr>
+          <w:rFonts w:ascii="Arial" w:hAnsi="Arial" w:cs="Arial"/>
+          <w:bCs/>
+          <w:color w:val="000000"/>
+          <w:sz w:val="19"/>
+          <w:szCs w:val="19"/>
+          <w:lang w:val="en-US"/>
+        </w:rPr>
+        <w:t xml:space="preserve">and </w:t>
+      </w:r>
+      <w:r>
+        <w:rPr>
+          <w:rFonts w:ascii="Arial" w:hAnsi="Arial" w:cs="Arial"/>
+          <w:bCs/>
+          <w:color w:val="000000"/>
+          <w:sz w:val="19"/>
+          <w:szCs w:val="19"/>
+          <w:lang w:val="en-US"/>
+        </w:rPr>
+        <w:t xml:space="preserve">the default value is </w:t>
+      </w:r>
+      <w:r>
+        <w:rPr>
+          <w:rFonts w:ascii="Arial" w:hAnsi="Arial" w:cs="Arial"/>
+          <w:bCs/>
+          <w:color w:val="000000"/>
+          <w:sz w:val="19"/>
+          <w:szCs w:val="19"/>
+          <w:lang w:val="en-US"/>
+        </w:rPr>
+        <w:t>“</w:t>
+      </w:r>
+      <w:r>
+        <w:rPr>
+          <w:rFonts w:ascii="Arial" w:hAnsi="Arial" w:cs="Arial"/>
+          <w:bCs/>
+          <w:color w:val="000000"/>
+          <w:sz w:val="19"/>
+          <w:szCs w:val="19"/>
+          <w:lang w:val="en-US"/>
+        </w:rPr>
+        <w:t>false</w:t>
+      </w:r>
+      <w:r>
+        <w:rPr>
+          <w:rFonts w:ascii="Arial" w:hAnsi="Arial" w:cs="Arial"/>
+          <w:bCs/>
+          <w:color w:val="000000"/>
+          <w:sz w:val="19"/>
+          <w:szCs w:val="19"/>
+          <w:lang w:val="en-US"/>
+        </w:rPr>
+        <w:t>”</w:t>
+      </w:r>
+      <w:r>
+        <w:rPr>
+          <w:rFonts w:ascii="Arial" w:hAnsi="Arial" w:cs="Arial"/>
+          <w:bCs/>
+          <w:color w:val="000000"/>
+          <w:sz w:val="19"/>
+          <w:szCs w:val="19"/>
+          <w:lang w:val="en-US"/>
+        </w:rPr>
+        <w:t xml:space="preserve"> when it is missing. It </w:t>
+      </w:r>
+      <w:r>
+        <w:rPr>
+          <w:rFonts w:ascii="Arial" w:hAnsi="Arial" w:cs="Arial"/>
+          <w:bCs/>
+          <w:color w:val="000000"/>
+          <w:sz w:val="19"/>
+          <w:szCs w:val="19"/>
+          <w:lang w:val="en-US"/>
+        </w:rPr>
+        <w:t xml:space="preserve">is </w:t>
+      </w:r>
+      <w:r>
+        <w:rPr>
+          <w:rFonts w:ascii="Arial" w:hAnsi="Arial" w:cs="Arial"/>
+          <w:bCs/>
+          <w:color w:val="000000"/>
+          <w:sz w:val="19"/>
+          <w:szCs w:val="19"/>
+          <w:lang w:val="en-US"/>
+        </w:rPr>
+        <w:t>used to filter out the fiber</w:t>
+      </w:r>
+      <w:r>
+        <w:rPr>
+          <w:rFonts w:ascii="Arial" w:hAnsi="Arial" w:cs="Arial"/>
+          <w:bCs/>
+          <w:color w:val="000000"/>
+          <w:sz w:val="19"/>
+          <w:szCs w:val="19"/>
+          <w:lang w:val="en-US"/>
+        </w:rPr>
+        <w:t>s</w:t>
+      </w:r>
+      <w:r>
+        <w:rPr>
+          <w:rFonts w:ascii="Arial" w:hAnsi="Arial" w:cs="Arial"/>
+          <w:bCs/>
+          <w:color w:val="000000"/>
+          <w:sz w:val="19"/>
+          <w:szCs w:val="19"/>
+          <w:lang w:val="en-US"/>
+        </w:rPr>
+        <w:t xml:space="preserve"> without </w:t>
+      </w:r>
+      <w:r>
+        <w:rPr>
+          <w:rFonts w:ascii="Arial" w:hAnsi="Arial" w:cs="Arial"/>
+          <w:bCs/>
+          <w:color w:val="000000"/>
+          <w:sz w:val="19"/>
+          <w:szCs w:val="19"/>
+          <w:lang w:val="en-US"/>
+        </w:rPr>
+        <w:t xml:space="preserve">any </w:t>
+      </w:r>
+      <w:r>
+        <w:rPr>
+          <w:rFonts w:ascii="Arial" w:hAnsi="Arial" w:cs="Arial"/>
+          <w:bCs/>
+          <w:color w:val="000000"/>
+          <w:sz w:val="19"/>
+          <w:szCs w:val="19"/>
+          <w:lang w:val="en-US"/>
+        </w:rPr>
+        <w:t>signal</w:t>
+      </w:r>
+      <w:r>
+        <w:rPr>
+          <w:rFonts w:ascii="Arial" w:hAnsi="Arial" w:cs="Arial"/>
+          <w:bCs/>
+          <w:color w:val="000000"/>
+          <w:sz w:val="19"/>
+          <w:szCs w:val="19"/>
+          <w:lang w:val="en-US"/>
+        </w:rPr>
+        <w:t xml:space="preserve"> of interest</w:t>
+      </w:r>
+      <w:r>
+        <w:rPr>
+          <w:rFonts w:ascii="Arial" w:hAnsi="Arial" w:cs="Arial"/>
+          <w:bCs/>
+          <w:color w:val="000000"/>
+          <w:sz w:val="19"/>
+          <w:szCs w:val="19"/>
+          <w:lang w:val="en-US"/>
+        </w:rPr>
+        <w:t xml:space="preserve">, default is </w:t>
+      </w:r>
+      <w:proofErr w:type="spellStart"/>
+      <w:r>
+        <w:rPr>
+          <w:rFonts w:ascii="Arial" w:hAnsi="Arial" w:cs="Arial"/>
+          <w:bCs/>
+          <w:color w:val="000000"/>
+          <w:sz w:val="19"/>
+          <w:szCs w:val="19"/>
+          <w:lang w:val="en-US"/>
+        </w:rPr>
+        <w:t>unfiltering</w:t>
+      </w:r>
+      <w:proofErr w:type="spellEnd"/>
+      <w:r>
+        <w:rPr>
+          <w:rFonts w:ascii="Arial" w:hAnsi="Arial" w:cs="Arial"/>
+          <w:bCs/>
+          <w:color w:val="000000"/>
+          <w:sz w:val="19"/>
+          <w:szCs w:val="19"/>
+          <w:lang w:val="en-US"/>
+        </w:rPr>
+        <w:t>.</w:t>
+      </w:r>
+    </w:p>
+    <w:p>
+      <w:pPr>
+        <w:pStyle w:val="NormalWeb"/>
+        <w:ind w:left="360"/>
+        <w:rPr>
+          <w:rFonts w:ascii="Arial" w:hAnsi="Arial" w:cs="Arial"/>
           <w:b/>
           <w:lang w:val="en-US"/>
         </w:rPr>
@@ -5041,6 +4999,7 @@
           <w:noProof/>
           <w:lang w:val="en-US"/>
         </w:rPr>
+        <w:lastRenderedPageBreak/>
         <w:drawing>
           <wp:inline distT="0" distB="0" distL="0" distR="0" wp14:anchorId="5A81B380" wp14:editId="6A52C12F">
             <wp:extent cx="5270500" cy="3094355"/>
@@ -5103,7 +5062,6 @@
           <w:szCs w:val="22"/>
           <w:lang w:val="en-US"/>
         </w:rPr>
-        <w:lastRenderedPageBreak/>
         <w:t>Here</w:t>
       </w:r>
       <w:r>
@@ -5794,6 +5752,7 @@
           <w:szCs w:val="14"/>
           <w:lang w:val="en-US"/>
         </w:rPr>
+        <w:lastRenderedPageBreak/>
         <w:t xml:space="preserve">      </w:t>
       </w:r>
       <w:r>
@@ -5812,7 +5771,45 @@
           <w:szCs w:val="14"/>
           <w:lang w:val="en-US"/>
         </w:rPr>
-        <w:t xml:space="preserve">-I /Volumes/WWT/Reformat/TXT/1802/ </w:t>
+        <w:t xml:space="preserve">-I </w:t>
+      </w:r>
+      <w:r>
+        <w:rPr>
+          <w:color w:val="000000"/>
+          <w:sz w:val="14"/>
+          <w:szCs w:val="14"/>
+          <w:lang w:val="en-US"/>
+        </w:rPr>
+        <w:t>/Volumes/WWT/</w:t>
+      </w:r>
+      <w:proofErr w:type="spellStart"/>
+      <w:r>
+        <w:rPr>
+          <w:color w:val="000000"/>
+          <w:sz w:val="14"/>
+          <w:szCs w:val="14"/>
+          <w:lang w:val="en-US"/>
+        </w:rPr>
+        <w:t>from_dalila</w:t>
+      </w:r>
+      <w:proofErr w:type="spellEnd"/>
+      <w:r>
+        <w:rPr>
+          <w:color w:val="000000"/>
+          <w:sz w:val="14"/>
+          <w:szCs w:val="14"/>
+          <w:lang w:val="en-US"/>
+        </w:rPr>
+        <w:t>/Project/TXT</w:t>
+      </w:r>
+      <w:r>
+        <w:rPr>
+          <w:color w:val="000000"/>
+          <w:sz w:val="14"/>
+          <w:szCs w:val="14"/>
+          <w:lang w:val="en-US"/>
+        </w:rPr>
+        <w:t xml:space="preserve">/ </w:t>
       </w:r>
     </w:p>
     <w:p>
@@ -5850,7 +5847,16 @@
           <w:szCs w:val="14"/>
           <w:lang w:val="en-US"/>
         </w:rPr>
-        <w:t>-O /Users/</w:t>
+        <w:t xml:space="preserve">-O </w:t>
+      </w:r>
+      <w:r>
+        <w:rPr>
+          <w:color w:val="000000"/>
+          <w:sz w:val="14"/>
+          <w:szCs w:val="14"/>
+          <w:lang w:val="en-US"/>
+        </w:rPr>
+        <w:t>/Volumes/WWT/</w:t>
       </w:r>
       <w:proofErr w:type="spellStart"/>
       <w:r>
@@ -5860,7 +5866,7 @@
           <w:szCs w:val="14"/>
           <w:lang w:val="en-US"/>
         </w:rPr>
-        <w:t>wwang</w:t>
+        <w:t>from_dalila</w:t>
       </w:r>
       <w:proofErr w:type="spellEnd"/>
       <w:r>
@@ -5870,7 +5876,36 @@
           <w:szCs w:val="14"/>
           <w:lang w:val="en-US"/>
         </w:rPr>
-        <w:t xml:space="preserve">/Desktop/ORM/ </w:t>
+        <w:t>/Project/</w:t>
+      </w:r>
+      <w:proofErr w:type="spellStart"/>
+      <w:r>
+        <w:rPr>
+          <w:color w:val="000000"/>
+          <w:sz w:val="14"/>
+          <w:szCs w:val="14"/>
+          <w:lang w:val="en-US"/>
+        </w:rPr>
+        <w:t>IZ_calling</w:t>
+      </w:r>
+      <w:proofErr w:type="spellEnd"/>
+      <w:r>
+        <w:rPr>
+          <w:color w:val="000000"/>
+          <w:sz w:val="14"/>
+          <w:szCs w:val="14"/>
+          <w:lang w:val="en-US"/>
+        </w:rPr>
+        <w:t>/GTF/Test/</w:t>
+      </w:r>
+      <w:r>
+        <w:rPr>
+          <w:color w:val="000000"/>
+          <w:sz w:val="14"/>
+          <w:szCs w:val="14"/>
+          <w:lang w:val="en-US"/>
+        </w:rPr>
+        <w:t xml:space="preserve"> </w:t>
       </w:r>
     </w:p>
     <w:p>
@@ -5908,19 +5943,66 @@
           <w:szCs w:val="14"/>
           <w:lang w:val="en-US"/>
         </w:rPr>
-        <w:t>-</w:t>
-      </w:r>
-      <w:proofErr w:type="spellStart"/>
-      <w:r>
-        <w:rPr>
-          <w:color w:val="000000"/>
-          <w:sz w:val="14"/>
-          <w:szCs w:val="14"/>
-          <w:lang w:val="en-US"/>
-        </w:rPr>
-        <w:t>SampleName</w:t>
-      </w:r>
-      <w:proofErr w:type="spellEnd"/>
+        <w:t xml:space="preserve">-SampleName </w:t>
+      </w:r>
+      <w:proofErr w:type="gramStart"/>
+      <w:r>
+        <w:rPr>
+          <w:color w:val="000000"/>
+          <w:sz w:val="14"/>
+          <w:szCs w:val="14"/>
+          <w:lang w:val="en-US"/>
+        </w:rPr>
+        <w:t>HCTRAD21CTR.txt</w:t>
+      </w:r>
+      <w:r>
+        <w:rPr>
+          <w:color w:val="000000"/>
+          <w:sz w:val="14"/>
+          <w:szCs w:val="14"/>
+          <w:lang w:val="en-US"/>
+        </w:rPr>
+        <w:t>,</w:t>
+      </w:r>
+      <w:r>
+        <w:rPr>
+          <w:color w:val="000000"/>
+          <w:sz w:val="14"/>
+          <w:szCs w:val="14"/>
+          <w:lang w:val="en-US"/>
+        </w:rPr>
+        <w:t>HCTRAD21KD.txt</w:t>
+      </w:r>
+      <w:proofErr w:type="gramEnd"/>
+    </w:p>
+    <w:p>
+      <w:pPr>
+        <w:pStyle w:val="HTMLPreformatted"/>
+        <w:rPr>
+          <w:color w:val="FF0000"/>
+          <w:sz w:val="14"/>
+          <w:szCs w:val="14"/>
+          <w:lang w:val="en-US"/>
+        </w:rPr>
+      </w:pPr>
+      <w:r>
+        <w:rPr>
+          <w:color w:val="000000"/>
+          <w:sz w:val="14"/>
+          <w:szCs w:val="14"/>
+          <w:lang w:val="en-US"/>
+        </w:rPr>
+        <w:t xml:space="preserve">     </w:t>
+      </w:r>
+      <w:r>
+        <w:rPr>
+          <w:color w:val="000000"/>
+          <w:sz w:val="14"/>
+          <w:szCs w:val="14"/>
+          <w:lang w:val="en-US"/>
+        </w:rPr>
+        <w:t xml:space="preserve">     </w:t>
+      </w:r>
       <w:r>
         <w:rPr>
           <w:color w:val="000000"/>
@@ -5930,17 +6012,15 @@
         </w:rPr>
         <w:t xml:space="preserve"> </w:t>
       </w:r>
-      <w:proofErr w:type="gramStart"/>
-      <w:r>
-        <w:rPr>
-          <w:color w:val="000000"/>
-          <w:sz w:val="14"/>
-          <w:szCs w:val="14"/>
-          <w:lang w:val="en-US"/>
-        </w:rPr>
-        <w:t>1802.0a.txt,1802.0b.txt</w:t>
-      </w:r>
-      <w:proofErr w:type="gramEnd"/>
+      <w:r>
+        <w:rPr>
+          <w:color w:val="FF0000"/>
+          <w:sz w:val="14"/>
+          <w:szCs w:val="14"/>
+          <w:lang w:val="en-US"/>
+        </w:rPr>
+        <w:t>-Contain T</w:t>
+      </w:r>
     </w:p>
     <w:p>
       <w:pPr>
@@ -5954,25 +6034,25 @@
       </w:pPr>
       <w:r>
         <w:rPr>
-          <w:color w:val="000000"/>
-          <w:sz w:val="14"/>
-          <w:szCs w:val="14"/>
-          <w:lang w:val="en-US"/>
-        </w:rPr>
-        <w:t xml:space="preserve">     </w:t>
-      </w:r>
-      <w:r>
-        <w:rPr>
-          <w:color w:val="000000"/>
-          <w:sz w:val="14"/>
-          <w:szCs w:val="14"/>
-          <w:lang w:val="en-US"/>
-        </w:rPr>
-        <w:t xml:space="preserve">     </w:t>
-      </w:r>
-      <w:r>
-        <w:rPr>
-          <w:color w:val="000000"/>
+          <w:color w:val="FF0000"/>
+          <w:sz w:val="14"/>
+          <w:szCs w:val="14"/>
+          <w:lang w:val="en-US"/>
+        </w:rPr>
+        <w:t xml:space="preserve">           -</w:t>
+      </w:r>
+      <w:r>
+        <w:rPr>
+          <w:color w:val="FF0000"/>
+          <w:sz w:val="14"/>
+          <w:szCs w:val="14"/>
+          <w:lang w:val="en-US"/>
+        </w:rPr>
+        <w:t>ID_List</w:t>
+      </w:r>
+      <w:r>
+        <w:rPr>
+          <w:color w:val="FF0000"/>
           <w:sz w:val="14"/>
           <w:szCs w:val="14"/>
           <w:lang w:val="en-US"/>
@@ -5986,7 +6066,16 @@
           <w:szCs w:val="14"/>
           <w:lang w:val="en-US"/>
         </w:rPr>
-        <w:t>-Contain T</w:t>
+        <w:t>/Volumes/WWT/from_dalila/Project/Segment/Step4_Segment/CTR_ID.</w:t>
+      </w:r>
+      <w:r>
+        <w:rPr>
+          <w:color w:val="FF0000"/>
+          <w:sz w:val="14"/>
+          <w:szCs w:val="14"/>
+          <w:lang w:val="en-US"/>
+        </w:rPr>
+        <w:t>txt</w:t>
       </w:r>
     </w:p>
     <w:p>
@@ -6048,6 +6137,126 @@
           <w:lang w:val="en-US"/>
         </w:rPr>
         <w:t>.</w:t>
+      </w:r>
+      <w:r>
+        <w:rPr>
+          <w:rFonts w:ascii="Arial" w:hAnsi="Arial" w:cs="Arial"/>
+          <w:color w:val="000000" w:themeColor="text1"/>
+          <w:sz w:val="16"/>
+          <w:szCs w:val="16"/>
+          <w:lang w:val="en-US"/>
+        </w:rPr>
+        <w:t xml:space="preserve"> The content for </w:t>
+      </w:r>
+      <w:proofErr w:type="spellStart"/>
+      <w:r>
+        <w:rPr>
+          <w:rFonts w:ascii="Arial" w:hAnsi="Arial" w:cs="Arial"/>
+          <w:color w:val="000000" w:themeColor="text1"/>
+          <w:sz w:val="16"/>
+          <w:szCs w:val="16"/>
+          <w:lang w:val="en-US"/>
+        </w:rPr>
+        <w:t>ID_list</w:t>
+      </w:r>
+      <w:proofErr w:type="spellEnd"/>
+      <w:r>
+        <w:rPr>
+          <w:rFonts w:ascii="Arial" w:hAnsi="Arial" w:cs="Arial"/>
+          <w:color w:val="000000" w:themeColor="text1"/>
+          <w:sz w:val="16"/>
+          <w:szCs w:val="16"/>
+          <w:lang w:val="en-US"/>
+        </w:rPr>
+        <w:t xml:space="preserve"> option in </w:t>
+      </w:r>
+      <w:r>
+        <w:rPr>
+          <w:rFonts w:ascii="Arial" w:hAnsi="Arial" w:cs="Arial"/>
+          <w:color w:val="000000" w:themeColor="text1"/>
+          <w:sz w:val="16"/>
+          <w:szCs w:val="16"/>
+          <w:lang w:val="en-US"/>
+        </w:rPr>
+        <w:t>CTR_ID.txt</w:t>
+      </w:r>
+      <w:r>
+        <w:rPr>
+          <w:rFonts w:ascii="Arial" w:hAnsi="Arial" w:cs="Arial"/>
+          <w:color w:val="000000" w:themeColor="text1"/>
+          <w:sz w:val="16"/>
+          <w:szCs w:val="16"/>
+          <w:lang w:val="en-US"/>
+        </w:rPr>
+        <w:t xml:space="preserve"> is like below</w:t>
+      </w:r>
+    </w:p>
+    <w:p>
+      <w:pPr>
+        <w:jc w:val="center"/>
+        <w:rPr>
+          <w:rFonts w:ascii="Arial" w:hAnsi="Arial" w:cs="Arial"/>
+          <w:color w:val="000000" w:themeColor="text1"/>
+          <w:sz w:val="16"/>
+          <w:szCs w:val="16"/>
+          <w:lang w:val="en-US"/>
+        </w:rPr>
+      </w:pPr>
+      <w:r>
+        <w:rPr>
+          <w:rFonts w:ascii="Arial" w:hAnsi="Arial" w:cs="Arial"/>
+          <w:noProof/>
+          <w:sz w:val="28"/>
+          <w:szCs w:val="28"/>
+        </w:rPr>
+        <w:drawing>
+          <wp:inline distT="0" distB="0" distL="0" distR="0" wp14:anchorId="16A12928" wp14:editId="24933431">
+            <wp:extent cx="1841145" cy="2614174"/>
+            <wp:effectExtent l="0" t="0" r="635" b="2540"/>
+            <wp:docPr id="11" name="Picture 11" descr="Text&#10;&#10;Description automatically generated"/>
+            <wp:cNvGraphicFramePr>
+              <a:graphicFrameLocks xmlns:a="http://schemas.openxmlformats.org/drawingml/2006/main" noChangeAspect="1"/>
+            </wp:cNvGraphicFramePr>
+            <a:graphic xmlns:a="http://schemas.openxmlformats.org/drawingml/2006/main">
+              <a:graphicData uri="http://schemas.openxmlformats.org/drawingml/2006/picture">
+                <pic:pic xmlns:pic="http://schemas.openxmlformats.org/drawingml/2006/picture">
+                  <pic:nvPicPr>
+                    <pic:cNvPr id="11" name="Picture 11" descr="Text&#10;&#10;Description automatically generated"/>
+                    <pic:cNvPicPr/>
+                  </pic:nvPicPr>
+                  <pic:blipFill rotWithShape="1">
+                    <a:blip r:embed="rId13">
+                      <a:extLst>
+                        <a:ext uri="{28A0092B-C50C-407E-A947-70E740481C1C}">
+                          <a14:useLocalDpi xmlns:a14="http://schemas.microsoft.com/office/drawing/2010/main" val="0"/>
+                        </a:ext>
+                      </a:extLst>
+                    </a:blip>
+                    <a:srcRect b="4880"/>
+                    <a:stretch/>
+                  </pic:blipFill>
+                  <pic:spPr bwMode="auto">
+                    <a:xfrm>
+                      <a:off x="0" y="0"/>
+                      <a:ext cx="1847967" cy="2623860"/>
+                    </a:xfrm>
+                    <a:prstGeom prst="rect">
+                      <a:avLst/>
+                    </a:prstGeom>
+                    <a:ln>
+                      <a:noFill/>
+                    </a:ln>
+                    <a:extLst>
+                      <a:ext uri="{53640926-AAD7-44D8-BBD7-CCE9431645EC}">
+                        <a14:shadowObscured xmlns:a14="http://schemas.microsoft.com/office/drawing/2010/main"/>
+                      </a:ext>
+                    </a:extLst>
+                  </pic:spPr>
+                </pic:pic>
+              </a:graphicData>
+            </a:graphic>
+          </wp:inline>
+        </w:drawing>
       </w:r>
     </w:p>
     <w:p>
@@ -6069,7 +6278,15 @@
           <w:sz w:val="28"/>
           <w:szCs w:val="28"/>
         </w:rPr>
-        <w:t>GetFiberCoordinate_ByTXT</w:t>
+        <w:t>GetF</w:t>
+      </w:r>
+      <w:r>
+        <w:rPr>
+          <w:rFonts w:ascii="Arial" w:hAnsi="Arial" w:cs="Arial"/>
+          <w:sz w:val="28"/>
+          <w:szCs w:val="28"/>
+        </w:rPr>
+        <w:t>iberCoordinate_ByTXT</w:t>
       </w:r>
       <w:r>
         <w:rPr>
@@ -6420,28 +6637,7 @@
           <w:szCs w:val="19"/>
           <w:lang w:val="en-US"/>
         </w:rPr>
-        <w:lastRenderedPageBreak/>
-        <w:t>-</w:t>
-      </w:r>
-      <w:proofErr w:type="spellStart"/>
-      <w:r>
-        <w:rPr>
-          <w:rFonts w:ascii="Arial" w:hAnsi="Arial" w:cs="Arial"/>
-          <w:sz w:val="19"/>
-          <w:szCs w:val="19"/>
-          <w:lang w:val="en-US"/>
-        </w:rPr>
-        <w:t>SampleName</w:t>
-      </w:r>
-      <w:proofErr w:type="spellEnd"/>
-      <w:r>
-        <w:rPr>
-          <w:rFonts w:ascii="Arial" w:hAnsi="Arial" w:cs="Arial"/>
-          <w:sz w:val="19"/>
-          <w:szCs w:val="19"/>
-          <w:lang w:val="en-US"/>
-        </w:rPr>
-        <w:t>: the name of all txt file, multi files will be separated by “,” and the name of txt file can’t contain character “_”</w:t>
+        <w:t>-SampleName: the name of all txt file, multi files will be separated by “,” and the name of txt file can’t contain character “_”</w:t>
       </w:r>
       <w:r>
         <w:rPr>
@@ -6599,27 +6795,7 @@
           <w:szCs w:val="14"/>
           <w:lang w:val="en-US"/>
         </w:rPr>
-        <w:t>-O /Users/</w:t>
-      </w:r>
-      <w:proofErr w:type="spellStart"/>
-      <w:r>
-        <w:rPr>
-          <w:color w:val="000000"/>
-          <w:sz w:val="14"/>
-          <w:szCs w:val="14"/>
-          <w:lang w:val="en-US"/>
-        </w:rPr>
-        <w:t>wwang</w:t>
-      </w:r>
-      <w:proofErr w:type="spellEnd"/>
-      <w:r>
-        <w:rPr>
-          <w:color w:val="000000"/>
-          <w:sz w:val="14"/>
-          <w:szCs w:val="14"/>
-          <w:lang w:val="en-US"/>
-        </w:rPr>
-        <w:t>/Desktop/ORM/</w:t>
+        <w:t>-O /Users/wwang/Desktop/ORM/</w:t>
       </w:r>
       <w:proofErr w:type="spellStart"/>
       <w:r>
@@ -6678,27 +6854,7 @@
           <w:szCs w:val="14"/>
           <w:lang w:val="en-US"/>
         </w:rPr>
-        <w:t>-</w:t>
-      </w:r>
-      <w:proofErr w:type="spellStart"/>
-      <w:r>
-        <w:rPr>
-          <w:color w:val="000000"/>
-          <w:sz w:val="14"/>
-          <w:szCs w:val="14"/>
-          <w:lang w:val="en-US"/>
-        </w:rPr>
-        <w:t>SampleName</w:t>
-      </w:r>
-      <w:proofErr w:type="spellEnd"/>
-      <w:r>
-        <w:rPr>
-          <w:color w:val="000000"/>
-          <w:sz w:val="14"/>
-          <w:szCs w:val="14"/>
-          <w:lang w:val="en-US"/>
-        </w:rPr>
-        <w:t xml:space="preserve"> </w:t>
+        <w:t xml:space="preserve">-SampleName </w:t>
       </w:r>
       <w:proofErr w:type="gramStart"/>
       <w:r>
@@ -6772,6 +6928,7 @@
           <w:szCs w:val="19"/>
           <w:lang w:val="en-US"/>
         </w:rPr>
+        <w:lastRenderedPageBreak/>
         <w:t>T</w:t>
       </w:r>
       <w:r>
@@ -7127,27 +7284,7 @@
           <w:szCs w:val="19"/>
           <w:lang w:val="en-US"/>
         </w:rPr>
-        <w:t>-</w:t>
-      </w:r>
-      <w:proofErr w:type="spellStart"/>
-      <w:r>
-        <w:rPr>
-          <w:rFonts w:ascii="Arial" w:hAnsi="Arial" w:cs="Arial"/>
-          <w:sz w:val="19"/>
-          <w:szCs w:val="19"/>
-          <w:lang w:val="en-US"/>
-        </w:rPr>
-        <w:t>SampleName</w:t>
-      </w:r>
-      <w:proofErr w:type="spellEnd"/>
-      <w:r>
-        <w:rPr>
-          <w:rFonts w:ascii="Arial" w:hAnsi="Arial" w:cs="Arial"/>
-          <w:sz w:val="19"/>
-          <w:szCs w:val="19"/>
-          <w:lang w:val="en-US"/>
-        </w:rPr>
-        <w:t>: the name of all txt file, multi files will be separated by “,” and the name of txt file can’t contain character “_”</w:t>
+        <w:t>-SampleName: the name of all txt file, multi files will be separated by “,” and the name of txt file can’t contain character “_”</w:t>
       </w:r>
       <w:r>
         <w:rPr>
@@ -7956,27 +8093,7 @@
           <w:szCs w:val="14"/>
           <w:lang w:val="en-US"/>
         </w:rPr>
-        <w:t xml:space="preserve">      -REF /Users/</w:t>
-      </w:r>
-      <w:proofErr w:type="spellStart"/>
-      <w:r>
-        <w:rPr>
-          <w:color w:val="000000"/>
-          <w:sz w:val="14"/>
-          <w:szCs w:val="14"/>
-          <w:lang w:val="en-US"/>
-        </w:rPr>
-        <w:t>wwang</w:t>
-      </w:r>
-      <w:proofErr w:type="spellEnd"/>
-      <w:r>
-        <w:rPr>
-          <w:color w:val="000000"/>
-          <w:sz w:val="14"/>
-          <w:szCs w:val="14"/>
-          <w:lang w:val="en-US"/>
-        </w:rPr>
-        <w:t>/Desktop/enrichment/ChrLength_hg19.txt</w:t>
+        <w:t xml:space="preserve">      -REF /Users/wwang/Desktop/enrichment/ChrLength_hg19.txt</w:t>
       </w:r>
     </w:p>
     <w:p>
@@ -7997,7 +8114,6 @@
           <w:szCs w:val="14"/>
           <w:lang w:val="en-US"/>
         </w:rPr>
-        <w:lastRenderedPageBreak/>
         <w:t xml:space="preserve">      -WS 10</w:t>
       </w:r>
     </w:p>
@@ -8081,27 +8197,7 @@
           <w:szCs w:val="14"/>
           <w:lang w:val="en-US"/>
         </w:rPr>
-        <w:t xml:space="preserve">      -</w:t>
-      </w:r>
-      <w:proofErr w:type="spellStart"/>
-      <w:r>
-        <w:rPr>
-          <w:color w:val="000000"/>
-          <w:sz w:val="14"/>
-          <w:szCs w:val="14"/>
-          <w:lang w:val="en-US"/>
-        </w:rPr>
-        <w:t>SampleName</w:t>
-      </w:r>
-      <w:proofErr w:type="spellEnd"/>
-      <w:r>
-        <w:rPr>
-          <w:color w:val="000000"/>
-          <w:sz w:val="14"/>
-          <w:szCs w:val="14"/>
-          <w:lang w:val="en-US"/>
-        </w:rPr>
-        <w:t xml:space="preserve"> </w:t>
+        <w:t xml:space="preserve">      -SampleName </w:t>
       </w:r>
       <w:proofErr w:type="gramStart"/>
       <w:r>
@@ -8429,6 +8525,7 @@
           <w:szCs w:val="16"/>
           <w:lang w:val="en-US"/>
         </w:rPr>
+        <w:lastRenderedPageBreak/>
         <w:t xml:space="preserve">where </w:t>
       </w:r>
       <w:proofErr w:type="spellStart"/>
@@ -8973,7 +9070,7 @@
                     <pic:cNvPicPr/>
                   </pic:nvPicPr>
                   <pic:blipFill>
-                    <a:blip r:embed="rId13" cstate="print">
+                    <a:blip r:embed="rId14" cstate="print">
                       <a:extLst>
                         <a:ext uri="{28A0092B-C50C-407E-A947-70E740481C1C}">
                           <a14:useLocalDpi xmlns:a14="http://schemas.microsoft.com/office/drawing/2010/main" val="0"/>
@@ -9022,7 +9119,6 @@
           <w:szCs w:val="19"/>
           <w:lang w:val="en-US"/>
         </w:rPr>
-        <w:lastRenderedPageBreak/>
         <w:t>S</w:t>
       </w:r>
       <w:r>
@@ -9147,6 +9243,7 @@
           <w:sz w:val="19"/>
           <w:szCs w:val="19"/>
         </w:rPr>
+        <w:lastRenderedPageBreak/>
         <w:drawing>
           <wp:inline distT="0" distB="0" distL="0" distR="0" wp14:anchorId="60E5640E" wp14:editId="35F9534B">
             <wp:extent cx="4080681" cy="3134360"/>
@@ -9163,7 +9260,7 @@
                     <pic:cNvPicPr/>
                   </pic:nvPicPr>
                   <pic:blipFill>
-                    <a:blip r:embed="rId14" cstate="print">
+                    <a:blip r:embed="rId15" cstate="print">
                       <a:extLst>
                         <a:ext uri="{28A0092B-C50C-407E-A947-70E740481C1C}">
                           <a14:useLocalDpi xmlns:a14="http://schemas.microsoft.com/office/drawing/2010/main" val="0"/>
@@ -9252,27 +9349,7 @@
           <w:szCs w:val="14"/>
           <w:lang w:val="en-US"/>
         </w:rPr>
-        <w:t xml:space="preserve">      -REF /Users/</w:t>
-      </w:r>
-      <w:proofErr w:type="spellStart"/>
-      <w:r>
-        <w:rPr>
-          <w:color w:val="000000"/>
-          <w:sz w:val="14"/>
-          <w:szCs w:val="14"/>
-          <w:lang w:val="en-US"/>
-        </w:rPr>
-        <w:t>wwang</w:t>
-      </w:r>
-      <w:proofErr w:type="spellEnd"/>
-      <w:r>
-        <w:rPr>
-          <w:color w:val="000000"/>
-          <w:sz w:val="14"/>
-          <w:szCs w:val="14"/>
-          <w:lang w:val="en-US"/>
-        </w:rPr>
-        <w:t>/Desktop/enrichment/ChrLength_hg19.txt</w:t>
+        <w:t xml:space="preserve">      -REF /Users/wwang/Desktop/enrichment/ChrLength_hg19.txt</w:t>
       </w:r>
     </w:p>
     <w:p>
@@ -9355,27 +9432,7 @@
           <w:szCs w:val="14"/>
           <w:lang w:val="en-US"/>
         </w:rPr>
-        <w:t xml:space="preserve">      -</w:t>
-      </w:r>
-      <w:proofErr w:type="spellStart"/>
-      <w:r>
-        <w:rPr>
-          <w:color w:val="000000"/>
-          <w:sz w:val="14"/>
-          <w:szCs w:val="14"/>
-          <w:lang w:val="en-US"/>
-        </w:rPr>
-        <w:t>SampleName</w:t>
-      </w:r>
-      <w:proofErr w:type="spellEnd"/>
-      <w:r>
-        <w:rPr>
-          <w:color w:val="000000"/>
-          <w:sz w:val="14"/>
-          <w:szCs w:val="14"/>
-          <w:lang w:val="en-US"/>
-        </w:rPr>
-        <w:t xml:space="preserve"> </w:t>
+        <w:t xml:space="preserve">      -SampleName </w:t>
       </w:r>
       <w:proofErr w:type="gramStart"/>
       <w:r>
@@ -10242,7 +10299,6 @@
           <w:szCs w:val="19"/>
           <w:lang w:val="en-US"/>
         </w:rPr>
-        <w:lastRenderedPageBreak/>
         <w:t xml:space="preserve">-O: The path </w:t>
       </w:r>
       <w:r>
@@ -10320,27 +10376,8 @@
           <w:szCs w:val="20"/>
           <w:lang w:val="en-US"/>
         </w:rPr>
-        <w:t>-</w:t>
-      </w:r>
-      <w:proofErr w:type="spellStart"/>
-      <w:r>
-        <w:rPr>
-          <w:rFonts w:ascii="Arial" w:hAnsi="Arial" w:cs="Arial"/>
-          <w:sz w:val="20"/>
-          <w:szCs w:val="20"/>
-          <w:lang w:val="en-US"/>
-        </w:rPr>
-        <w:t>SampleName</w:t>
-      </w:r>
-      <w:proofErr w:type="spellEnd"/>
-      <w:r>
-        <w:rPr>
-          <w:rFonts w:ascii="Arial" w:hAnsi="Arial" w:cs="Arial"/>
-          <w:sz w:val="20"/>
-          <w:szCs w:val="20"/>
-          <w:lang w:val="en-US"/>
-        </w:rPr>
-        <w:t>: the name of all txt file, multi files will be separated by “,” and the name of txt file can’t contain character “_”</w:t>
+        <w:lastRenderedPageBreak/>
+        <w:t>-SampleName: the name of all txt file, multi files will be separated by “,” and the name of txt file can’t contain character “_”</w:t>
       </w:r>
       <w:r>
         <w:rPr>
@@ -11745,27 +11782,7 @@
           <w:szCs w:val="14"/>
           <w:lang w:val="en-US"/>
         </w:rPr>
-        <w:t xml:space="preserve">      -</w:t>
-      </w:r>
-      <w:proofErr w:type="spellStart"/>
-      <w:r>
-        <w:rPr>
-          <w:color w:val="000000"/>
-          <w:sz w:val="14"/>
-          <w:szCs w:val="14"/>
-          <w:lang w:val="en-US"/>
-        </w:rPr>
-        <w:t>SampleName</w:t>
-      </w:r>
-      <w:proofErr w:type="spellEnd"/>
-      <w:r>
-        <w:rPr>
-          <w:color w:val="000000"/>
-          <w:sz w:val="14"/>
-          <w:szCs w:val="14"/>
-          <w:lang w:val="en-US"/>
-        </w:rPr>
-        <w:t xml:space="preserve"> </w:t>
+        <w:t xml:space="preserve">      -SampleName </w:t>
       </w:r>
       <w:proofErr w:type="gramStart"/>
       <w:r>
@@ -11806,27 +11823,7 @@
           <w:szCs w:val="14"/>
           <w:lang w:val="en-US"/>
         </w:rPr>
-        <w:t>/Users/</w:t>
-      </w:r>
-      <w:proofErr w:type="spellStart"/>
-      <w:r>
-        <w:rPr>
-          <w:color w:val="000000"/>
-          <w:sz w:val="14"/>
-          <w:szCs w:val="14"/>
-          <w:lang w:val="en-US"/>
-        </w:rPr>
-        <w:t>wwang</w:t>
-      </w:r>
-      <w:proofErr w:type="spellEnd"/>
-      <w:r>
-        <w:rPr>
-          <w:color w:val="000000"/>
-          <w:sz w:val="14"/>
-          <w:szCs w:val="14"/>
-          <w:lang w:val="en-US"/>
-        </w:rPr>
-        <w:t>/Desktop/ORM/</w:t>
+        <w:t>/Users/wwang/Desktop/ORM/</w:t>
       </w:r>
       <w:proofErr w:type="spellStart"/>
       <w:r>
@@ -12030,27 +12027,7 @@
           <w:szCs w:val="14"/>
           <w:lang w:val="en-US"/>
         </w:rPr>
-        <w:t xml:space="preserve">      -</w:t>
-      </w:r>
-      <w:proofErr w:type="spellStart"/>
-      <w:r>
-        <w:rPr>
-          <w:color w:val="000000"/>
-          <w:sz w:val="14"/>
-          <w:szCs w:val="14"/>
-          <w:lang w:val="en-US"/>
-        </w:rPr>
-        <w:t>SampleName</w:t>
-      </w:r>
-      <w:proofErr w:type="spellEnd"/>
-      <w:r>
-        <w:rPr>
-          <w:color w:val="000000"/>
-          <w:sz w:val="14"/>
-          <w:szCs w:val="14"/>
-          <w:lang w:val="en-US"/>
-        </w:rPr>
-        <w:t xml:space="preserve"> </w:t>
+        <w:t xml:space="preserve">      -SampleName </w:t>
       </w:r>
       <w:proofErr w:type="gramStart"/>
       <w:r>
@@ -12091,27 +12068,7 @@
           <w:szCs w:val="14"/>
           <w:lang w:val="en-US"/>
         </w:rPr>
-        <w:t>/Users/</w:t>
-      </w:r>
-      <w:proofErr w:type="spellStart"/>
-      <w:r>
-        <w:rPr>
-          <w:color w:val="000000"/>
-          <w:sz w:val="14"/>
-          <w:szCs w:val="14"/>
-          <w:lang w:val="en-US"/>
-        </w:rPr>
-        <w:t>wwang</w:t>
-      </w:r>
-      <w:proofErr w:type="spellEnd"/>
-      <w:r>
-        <w:rPr>
-          <w:color w:val="000000"/>
-          <w:sz w:val="14"/>
-          <w:szCs w:val="14"/>
-          <w:lang w:val="en-US"/>
-        </w:rPr>
-        <w:t>/Desktop/ORM/</w:t>
+        <w:t>/Users/wwang/Desktop/ORM/</w:t>
       </w:r>
       <w:proofErr w:type="spellStart"/>
       <w:r>
@@ -12322,27 +12279,7 @@
           <w:szCs w:val="14"/>
           <w:lang w:val="en-US"/>
         </w:rPr>
-        <w:t xml:space="preserve">      -</w:t>
-      </w:r>
-      <w:proofErr w:type="spellStart"/>
-      <w:r>
-        <w:rPr>
-          <w:color w:val="000000"/>
-          <w:sz w:val="14"/>
-          <w:szCs w:val="14"/>
-          <w:lang w:val="en-US"/>
-        </w:rPr>
-        <w:t>SampleName</w:t>
-      </w:r>
-      <w:proofErr w:type="spellEnd"/>
-      <w:r>
-        <w:rPr>
-          <w:color w:val="000000"/>
-          <w:sz w:val="14"/>
-          <w:szCs w:val="14"/>
-          <w:lang w:val="en-US"/>
-        </w:rPr>
-        <w:t xml:space="preserve"> </w:t>
+        <w:t xml:space="preserve">      -SampleName </w:t>
       </w:r>
       <w:proofErr w:type="gramStart"/>
       <w:r>
@@ -12383,27 +12320,7 @@
           <w:szCs w:val="14"/>
           <w:lang w:val="en-US"/>
         </w:rPr>
-        <w:t>/Users/</w:t>
-      </w:r>
-      <w:proofErr w:type="spellStart"/>
-      <w:r>
-        <w:rPr>
-          <w:color w:val="000000"/>
-          <w:sz w:val="14"/>
-          <w:szCs w:val="14"/>
-          <w:lang w:val="en-US"/>
-        </w:rPr>
-        <w:t>wwang</w:t>
-      </w:r>
-      <w:proofErr w:type="spellEnd"/>
-      <w:r>
-        <w:rPr>
-          <w:color w:val="000000"/>
-          <w:sz w:val="14"/>
-          <w:szCs w:val="14"/>
-          <w:lang w:val="en-US"/>
-        </w:rPr>
-        <w:t>/Desktop/ORM/</w:t>
+        <w:t>/Users/wwang/Desktop/ORM/</w:t>
       </w:r>
       <w:proofErr w:type="spellStart"/>
       <w:r>
@@ -12444,7 +12361,6 @@
           <w:szCs w:val="14"/>
           <w:lang w:val="en-US"/>
         </w:rPr>
-        <w:lastRenderedPageBreak/>
         <w:t xml:space="preserve">      (-</w:t>
       </w:r>
       <w:proofErr w:type="spellStart"/>
@@ -12488,6 +12404,7 @@
           <w:sz w:val="28"/>
           <w:szCs w:val="28"/>
         </w:rPr>
+        <w:lastRenderedPageBreak/>
         <w:t>GMM</w:t>
       </w:r>
       <w:r>
@@ -13685,27 +13602,7 @@
           <w:szCs w:val="20"/>
           <w:lang w:val="en-US"/>
         </w:rPr>
-        <w:t>-</w:t>
-      </w:r>
-      <w:proofErr w:type="spellStart"/>
-      <w:r>
-        <w:rPr>
-          <w:rFonts w:ascii="Arial" w:hAnsi="Arial" w:cs="Arial"/>
-          <w:sz w:val="20"/>
-          <w:szCs w:val="20"/>
-          <w:lang w:val="en-US"/>
-        </w:rPr>
-        <w:t>SampleName</w:t>
-      </w:r>
-      <w:proofErr w:type="spellEnd"/>
-      <w:r>
-        <w:rPr>
-          <w:rFonts w:ascii="Arial" w:hAnsi="Arial" w:cs="Arial"/>
-          <w:sz w:val="20"/>
-          <w:szCs w:val="20"/>
-          <w:lang w:val="en-US"/>
-        </w:rPr>
-        <w:t>: the name of all input file, multi files will be separated by “,” and the name of txt file can’t contain character “_”</w:t>
+        <w:t>-SampleName: the name of all input file, multi files will be separated by “,” and the name of txt file can’t contain character “_”</w:t>
       </w:r>
       <w:r>
         <w:rPr>
@@ -14005,7 +13902,6 @@
           <w:sz w:val="14"/>
           <w:szCs w:val="14"/>
         </w:rPr>
-        <w:lastRenderedPageBreak/>
         <w:t xml:space="preserve">     -FDI_P 0.8 </w:t>
       </w:r>
     </w:p>
@@ -14063,6 +13959,7 @@
           <w:sz w:val="14"/>
           <w:szCs w:val="14"/>
         </w:rPr>
+        <w:lastRenderedPageBreak/>
         <w:t xml:space="preserve">     </w:t>
       </w:r>
       <w:r>
@@ -14202,27 +14099,7 @@
           <w:szCs w:val="14"/>
           <w:lang w:val="en-US"/>
         </w:rPr>
-        <w:t>-</w:t>
-      </w:r>
-      <w:proofErr w:type="spellStart"/>
-      <w:r>
-        <w:rPr>
-          <w:color w:val="000000"/>
-          <w:sz w:val="14"/>
-          <w:szCs w:val="14"/>
-          <w:lang w:val="en-US"/>
-        </w:rPr>
-        <w:t>SampleName</w:t>
-      </w:r>
-      <w:proofErr w:type="spellEnd"/>
-      <w:r>
-        <w:rPr>
-          <w:color w:val="000000"/>
-          <w:sz w:val="14"/>
-          <w:szCs w:val="14"/>
-          <w:lang w:val="en-US"/>
-        </w:rPr>
-        <w:t xml:space="preserve"> </w:t>
+        <w:t xml:space="preserve">-SampleName </w:t>
       </w:r>
       <w:proofErr w:type="gramStart"/>
       <w:r>
@@ -14272,27 +14149,7 @@
           <w:szCs w:val="14"/>
           <w:lang w:val="en-US"/>
         </w:rPr>
-        <w:t>-O /Users/</w:t>
-      </w:r>
-      <w:proofErr w:type="spellStart"/>
-      <w:r>
-        <w:rPr>
-          <w:color w:val="000000"/>
-          <w:sz w:val="14"/>
-          <w:szCs w:val="14"/>
-          <w:lang w:val="en-US"/>
-        </w:rPr>
-        <w:t>wwang</w:t>
-      </w:r>
-      <w:proofErr w:type="spellEnd"/>
-      <w:r>
-        <w:rPr>
-          <w:color w:val="000000"/>
-          <w:sz w:val="14"/>
-          <w:szCs w:val="14"/>
-          <w:lang w:val="en-US"/>
-        </w:rPr>
-        <w:t>/Desktop/ORM/</w:t>
+        <w:t>-O /Users/wwang/Desktop/ORM/</w:t>
       </w:r>
       <w:proofErr w:type="spellStart"/>
       <w:r>
@@ -15448,27 +15305,7 @@
           <w:szCs w:val="20"/>
           <w:lang w:val="en-US"/>
         </w:rPr>
-        <w:t>-</w:t>
-      </w:r>
-      <w:proofErr w:type="spellStart"/>
-      <w:r>
-        <w:rPr>
-          <w:rFonts w:ascii="Arial" w:hAnsi="Arial" w:cs="Arial"/>
-          <w:sz w:val="20"/>
-          <w:szCs w:val="20"/>
-          <w:lang w:val="en-US"/>
-        </w:rPr>
-        <w:t>SampleName</w:t>
-      </w:r>
-      <w:proofErr w:type="spellEnd"/>
-      <w:r>
-        <w:rPr>
-          <w:rFonts w:ascii="Arial" w:hAnsi="Arial" w:cs="Arial"/>
-          <w:sz w:val="20"/>
-          <w:szCs w:val="20"/>
-          <w:lang w:val="en-US"/>
-        </w:rPr>
-        <w:t>: the name of all input file, multi files will be separated by “,” and the name of bed file can’t contain character “_”</w:t>
+        <w:t>-SampleName: the name of all input file, multi files will be separated by “,” and the name of bed file can’t contain character “_”</w:t>
       </w:r>
       <w:r>
         <w:rPr>
@@ -15567,27 +15404,7 @@
           <w:szCs w:val="14"/>
           <w:lang w:val="en-US"/>
         </w:rPr>
-        <w:t>-O /Users/</w:t>
-      </w:r>
-      <w:proofErr w:type="spellStart"/>
-      <w:r>
-        <w:rPr>
-          <w:color w:val="000000"/>
-          <w:sz w:val="14"/>
-          <w:szCs w:val="14"/>
-          <w:lang w:val="en-US"/>
-        </w:rPr>
-        <w:t>wwang</w:t>
-      </w:r>
-      <w:proofErr w:type="spellEnd"/>
-      <w:r>
-        <w:rPr>
-          <w:color w:val="000000"/>
-          <w:sz w:val="14"/>
-          <w:szCs w:val="14"/>
-          <w:lang w:val="en-US"/>
-        </w:rPr>
-        <w:t xml:space="preserve">/Desktop/ORM/GetS50Timing/Test </w:t>
+        <w:t xml:space="preserve">-O /Users/wwang/Desktop/ORM/GetS50Timing/Test </w:t>
       </w:r>
       <w:r>
         <w:rPr>
@@ -15606,27 +15423,7 @@
           <w:szCs w:val="14"/>
           <w:lang w:val="en-US"/>
         </w:rPr>
-        <w:t>-S50 /Users/</w:t>
-      </w:r>
-      <w:proofErr w:type="spellStart"/>
-      <w:r>
-        <w:rPr>
-          <w:color w:val="000000"/>
-          <w:sz w:val="14"/>
-          <w:szCs w:val="14"/>
-          <w:lang w:val="en-US"/>
-        </w:rPr>
-        <w:t>wwang</w:t>
-      </w:r>
-      <w:proofErr w:type="spellEnd"/>
-      <w:r>
-        <w:rPr>
-          <w:color w:val="000000"/>
-          <w:sz w:val="14"/>
-          <w:szCs w:val="14"/>
-          <w:lang w:val="en-US"/>
-        </w:rPr>
-        <w:t xml:space="preserve">/Desktop/cluster/S50_1kbSlide_100kbWindow/ </w:t>
+        <w:t xml:space="preserve">-S50 /Users/wwang/Desktop/cluster/S50_1kbSlide_100kbWindow/ </w:t>
       </w:r>
       <w:r>
         <w:rPr>
@@ -15645,27 +15442,7 @@
           <w:szCs w:val="14"/>
           <w:lang w:val="en-US"/>
         </w:rPr>
-        <w:t>-</w:t>
-      </w:r>
-      <w:proofErr w:type="spellStart"/>
-      <w:r>
-        <w:rPr>
-          <w:color w:val="000000"/>
-          <w:sz w:val="14"/>
-          <w:szCs w:val="14"/>
-          <w:lang w:val="en-US"/>
-        </w:rPr>
-        <w:t>SampleName</w:t>
-      </w:r>
-      <w:proofErr w:type="spellEnd"/>
-      <w:r>
-        <w:rPr>
-          <w:color w:val="000000"/>
-          <w:sz w:val="14"/>
-          <w:szCs w:val="14"/>
-          <w:lang w:val="en-US"/>
-        </w:rPr>
-        <w:t xml:space="preserve"> </w:t>
+        <w:t xml:space="preserve">-SampleName </w:t>
       </w:r>
       <w:proofErr w:type="gramStart"/>
       <w:r>
@@ -15707,7 +15484,6 @@
           <w:sz w:val="28"/>
           <w:szCs w:val="28"/>
         </w:rPr>
-        <w:lastRenderedPageBreak/>
         <w:t>Add_DeltaRFD_ToSegment</w:t>
       </w:r>
       <w:r>
@@ -15742,6 +15518,7 @@
           <w:szCs w:val="20"/>
           <w:lang w:val="en-US"/>
         </w:rPr>
+        <w:lastRenderedPageBreak/>
         <w:t>In DNA replication field</w:t>
       </w:r>
       <w:r>
@@ -16728,7 +16505,7 @@
         </w:rPr>
         <w:t>(</w:t>
       </w:r>
-      <w:hyperlink r:id="rId15" w:anchor="Sec14" w:history="1">
+      <w:hyperlink r:id="rId16" w:anchor="Sec14" w:history="1">
         <w:r>
           <w:rPr>
             <w:rStyle w:val="Hyperlink"/>
@@ -17255,27 +17032,7 @@
           <w:szCs w:val="20"/>
           <w:lang w:val="en-US"/>
         </w:rPr>
-        <w:t>-</w:t>
-      </w:r>
-      <w:proofErr w:type="spellStart"/>
-      <w:r>
-        <w:rPr>
-          <w:rFonts w:ascii="Arial" w:hAnsi="Arial" w:cs="Arial"/>
-          <w:sz w:val="20"/>
-          <w:szCs w:val="20"/>
-          <w:lang w:val="en-US"/>
-        </w:rPr>
-        <w:t>SampleName</w:t>
-      </w:r>
-      <w:proofErr w:type="spellEnd"/>
-      <w:r>
-        <w:rPr>
-          <w:rFonts w:ascii="Arial" w:hAnsi="Arial" w:cs="Arial"/>
-          <w:sz w:val="20"/>
-          <w:szCs w:val="20"/>
-          <w:lang w:val="en-US"/>
-        </w:rPr>
-        <w:t>: the name of all input file, multi files will be separated by “,” and the name of bed file can’t contain character “_”</w:t>
+        <w:t>-SampleName: the name of all input file, multi files will be separated by “,” and the name of bed file can’t contain character “_”</w:t>
       </w:r>
       <w:r>
         <w:rPr>
@@ -17358,27 +17115,7 @@
           <w:szCs w:val="14"/>
           <w:lang w:val="en-US"/>
         </w:rPr>
-        <w:t xml:space="preserve">     -</w:t>
-      </w:r>
-      <w:proofErr w:type="spellStart"/>
-      <w:r>
-        <w:rPr>
-          <w:color w:val="000000"/>
-          <w:sz w:val="14"/>
-          <w:szCs w:val="14"/>
-          <w:lang w:val="en-US"/>
-        </w:rPr>
-        <w:t>SampleName</w:t>
-      </w:r>
-      <w:proofErr w:type="spellEnd"/>
-      <w:r>
-        <w:rPr>
-          <w:color w:val="000000"/>
-          <w:sz w:val="14"/>
-          <w:szCs w:val="14"/>
-          <w:lang w:val="en-US"/>
-        </w:rPr>
-        <w:t xml:space="preserve"> </w:t>
+        <w:t xml:space="preserve">     -SampleName </w:t>
       </w:r>
       <w:proofErr w:type="gramStart"/>
       <w:r>
@@ -17428,27 +17165,7 @@
           <w:szCs w:val="14"/>
           <w:lang w:val="en-US"/>
         </w:rPr>
-        <w:t>-O /Users/</w:t>
-      </w:r>
-      <w:proofErr w:type="spellStart"/>
-      <w:r>
-        <w:rPr>
-          <w:color w:val="000000"/>
-          <w:sz w:val="14"/>
-          <w:szCs w:val="14"/>
-          <w:lang w:val="en-US"/>
-        </w:rPr>
-        <w:t>wwang</w:t>
-      </w:r>
-      <w:proofErr w:type="spellEnd"/>
-      <w:r>
-        <w:rPr>
-          <w:color w:val="000000"/>
-          <w:sz w:val="14"/>
-          <w:szCs w:val="14"/>
-          <w:lang w:val="en-US"/>
-        </w:rPr>
-        <w:t>/Desktop/ORM/</w:t>
+        <w:t>-O /Users/wwang/Desktop/ORM/</w:t>
       </w:r>
       <w:proofErr w:type="spellStart"/>
       <w:r>
@@ -18227,7 +17944,6 @@
           <w:szCs w:val="19"/>
           <w:lang w:val="en-US"/>
         </w:rPr>
-        <w:lastRenderedPageBreak/>
         <w:t>chr1</w:t>
       </w:r>
       <w:r>
@@ -18324,6 +18040,7 @@
           <w:szCs w:val="19"/>
           <w:lang w:val="en-US"/>
         </w:rPr>
+        <w:lastRenderedPageBreak/>
         <w:t>…</w:t>
       </w:r>
     </w:p>
@@ -20098,7 +19815,113 @@
           <w:szCs w:val="14"/>
           <w:lang w:val="en-US"/>
         </w:rPr>
-        <w:t> /Users/</w:t>
+        <w:t> /Users/wwang/Desktop/enrichment/ChrLength_hg19.txt</w:t>
+      </w:r>
+      <w:proofErr w:type="gramEnd"/>
+      <w:r>
+        <w:rPr>
+          <w:rFonts w:ascii="Courier New" w:hAnsi="Courier New" w:cs="Courier New"/>
+          <w:sz w:val="14"/>
+          <w:szCs w:val="14"/>
+          <w:lang w:val="en-US"/>
+        </w:rPr>
+        <w:t> </w:t>
+      </w:r>
+    </w:p>
+    <w:p>
+      <w:pPr>
+        <w:ind w:left="426"/>
+        <w:rPr>
+          <w:rFonts w:ascii="Courier New" w:hAnsi="Courier New" w:cs="Courier New"/>
+          <w:color w:val="000000"/>
+          <w:sz w:val="14"/>
+          <w:szCs w:val="14"/>
+          <w:lang w:val="en-US"/>
+        </w:rPr>
+      </w:pPr>
+      <w:r>
+        <w:rPr>
+          <w:rFonts w:ascii="Courier New" w:hAnsi="Courier New" w:cs="Courier New"/>
+          <w:color w:val="000000"/>
+          <w:sz w:val="14"/>
+          <w:szCs w:val="14"/>
+          <w:lang w:val="en-US"/>
+        </w:rPr>
+        <w:t xml:space="preserve">          </w:t>
+      </w:r>
+      <w:r>
+        <w:rPr>
+          <w:rFonts w:ascii="Courier New" w:hAnsi="Courier New" w:cs="Courier New"/>
+          <w:color w:val="000000"/>
+          <w:sz w:val="14"/>
+          <w:szCs w:val="14"/>
+          <w:lang w:val="en-US"/>
+        </w:rPr>
+        <w:t xml:space="preserve">-WS 1 </w:t>
+      </w:r>
+    </w:p>
+    <w:p>
+      <w:pPr>
+        <w:ind w:left="426"/>
+        <w:rPr>
+          <w:rFonts w:ascii="Courier New" w:hAnsi="Courier New" w:cs="Courier New"/>
+          <w:color w:val="000000"/>
+          <w:sz w:val="14"/>
+          <w:szCs w:val="14"/>
+          <w:lang w:val="en-US"/>
+        </w:rPr>
+      </w:pPr>
+      <w:r>
+        <w:rPr>
+          <w:rFonts w:ascii="Courier New" w:hAnsi="Courier New" w:cs="Courier New"/>
+          <w:color w:val="000000"/>
+          <w:sz w:val="14"/>
+          <w:szCs w:val="14"/>
+          <w:lang w:val="en-US"/>
+        </w:rPr>
+        <w:t xml:space="preserve">          </w:t>
+      </w:r>
+      <w:r>
+        <w:rPr>
+          <w:rFonts w:ascii="Courier New" w:hAnsi="Courier New" w:cs="Courier New"/>
+          <w:color w:val="000000"/>
+          <w:sz w:val="14"/>
+          <w:szCs w:val="14"/>
+          <w:lang w:val="en-US"/>
+        </w:rPr>
+        <w:t>-I /Users/wwang/Desktop/ORM/FDI_RFD/Test/All0min.bed </w:t>
+      </w:r>
+    </w:p>
+    <w:p>
+      <w:pPr>
+        <w:ind w:left="426"/>
+        <w:rPr>
+          <w:rFonts w:ascii="Courier New" w:hAnsi="Courier New" w:cs="Courier New"/>
+          <w:color w:val="000000"/>
+          <w:sz w:val="14"/>
+          <w:szCs w:val="14"/>
+          <w:lang w:val="en-US"/>
+        </w:rPr>
+      </w:pPr>
+      <w:r>
+        <w:rPr>
+          <w:rFonts w:ascii="Courier New" w:hAnsi="Courier New" w:cs="Courier New"/>
+          <w:color w:val="000000"/>
+          <w:sz w:val="14"/>
+          <w:szCs w:val="14"/>
+          <w:lang w:val="en-US"/>
+        </w:rPr>
+        <w:t xml:space="preserve">          </w:t>
+      </w:r>
+      <w:r>
+        <w:rPr>
+          <w:rFonts w:ascii="Courier New" w:hAnsi="Courier New" w:cs="Courier New"/>
+          <w:color w:val="000000"/>
+          <w:sz w:val="14"/>
+          <w:szCs w:val="14"/>
+          <w:lang w:val="en-US"/>
+        </w:rPr>
+        <w:t>-O /Users/wwang/Desktop/ORM/FDI_RFD/Test/</w:t>
       </w:r>
       <w:proofErr w:type="spellStart"/>
       <w:r>
@@ -20109,7 +19932,7 @@
           <w:szCs w:val="14"/>
           <w:lang w:val="en-US"/>
         </w:rPr>
-        <w:t>wwang</w:t>
+        <w:t>Output.bed</w:t>
       </w:r>
       <w:proofErr w:type="spellEnd"/>
       <w:r>
@@ -20120,17 +19943,61 @@
           <w:szCs w:val="14"/>
           <w:lang w:val="en-US"/>
         </w:rPr>
-        <w:t>/Desktop/enrichment/ChrLength_hg19.txt</w:t>
-      </w:r>
-      <w:proofErr w:type="gramEnd"/>
-      <w:r>
+        <w:t> </w:t>
+      </w:r>
+    </w:p>
+    <w:p>
+      <w:pPr>
+        <w:ind w:left="426"/>
         <w:rPr>
           <w:rFonts w:ascii="Courier New" w:hAnsi="Courier New" w:cs="Courier New"/>
-          <w:sz w:val="14"/>
-          <w:szCs w:val="14"/>
-          <w:lang w:val="en-US"/>
-        </w:rPr>
-        <w:t> </w:t>
+          <w:color w:val="000000"/>
+          <w:sz w:val="14"/>
+          <w:szCs w:val="14"/>
+          <w:lang w:val="en-US"/>
+        </w:rPr>
+      </w:pPr>
+      <w:r>
+        <w:rPr>
+          <w:rFonts w:ascii="Courier New" w:hAnsi="Courier New" w:cs="Courier New"/>
+          <w:color w:val="000000"/>
+          <w:sz w:val="14"/>
+          <w:szCs w:val="14"/>
+          <w:lang w:val="en-US"/>
+        </w:rPr>
+        <w:t xml:space="preserve">          </w:t>
+      </w:r>
+      <w:r>
+        <w:rPr>
+          <w:rFonts w:ascii="Courier New" w:hAnsi="Courier New" w:cs="Courier New"/>
+          <w:color w:val="000000"/>
+          <w:sz w:val="14"/>
+          <w:szCs w:val="14"/>
+          <w:lang w:val="en-US"/>
+        </w:rPr>
+        <w:t>-</w:t>
+      </w:r>
+      <w:proofErr w:type="spellStart"/>
+      <w:r>
+        <w:rPr>
+          <w:rFonts w:ascii="Courier New" w:hAnsi="Courier New" w:cs="Courier New"/>
+          <w:color w:val="000000"/>
+          <w:sz w:val="14"/>
+          <w:szCs w:val="14"/>
+          <w:lang w:val="en-US"/>
+        </w:rPr>
+        <w:t>Colum_FDI</w:t>
+      </w:r>
+      <w:proofErr w:type="spellEnd"/>
+      <w:r>
+        <w:rPr>
+          <w:rFonts w:ascii="Courier New" w:hAnsi="Courier New" w:cs="Courier New"/>
+          <w:color w:val="000000"/>
+          <w:sz w:val="14"/>
+          <w:szCs w:val="14"/>
+          <w:lang w:val="en-US"/>
+        </w:rPr>
+        <w:t xml:space="preserve"> 7 </w:t>
       </w:r>
     </w:p>
     <w:p>
@@ -20162,12 +20029,10 @@
           <w:szCs w:val="14"/>
           <w:lang w:val="en-US"/>
         </w:rPr>
-        <w:t xml:space="preserve">-WS 1 </w:t>
-      </w:r>
-    </w:p>
-    <w:p>
-      <w:pPr>
-        <w:ind w:left="426"/>
+        <w:t>-</w:t>
+      </w:r>
+      <w:proofErr w:type="spellStart"/>
+      <w:r>
         <w:rPr>
           <w:rFonts w:ascii="Courier New" w:hAnsi="Courier New" w:cs="Courier New"/>
           <w:color w:val="000000"/>
@@ -20175,7 +20040,9 @@
           <w:szCs w:val="14"/>
           <w:lang w:val="en-US"/>
         </w:rPr>
-      </w:pPr>
+        <w:t>SignalColumn</w:t>
+      </w:r>
+      <w:proofErr w:type="spellEnd"/>
       <w:r>
         <w:rPr>
           <w:rFonts w:ascii="Courier New" w:hAnsi="Courier New" w:cs="Courier New"/>
@@ -20184,39 +20051,7 @@
           <w:szCs w:val="14"/>
           <w:lang w:val="en-US"/>
         </w:rPr>
-        <w:t xml:space="preserve">          </w:t>
-      </w:r>
-      <w:r>
-        <w:rPr>
-          <w:rFonts w:ascii="Courier New" w:hAnsi="Courier New" w:cs="Courier New"/>
-          <w:color w:val="000000"/>
-          <w:sz w:val="14"/>
-          <w:szCs w:val="14"/>
-          <w:lang w:val="en-US"/>
-        </w:rPr>
-        <w:t>-I /Users/</w:t>
-      </w:r>
-      <w:proofErr w:type="spellStart"/>
-      <w:r>
-        <w:rPr>
-          <w:rFonts w:ascii="Courier New" w:hAnsi="Courier New" w:cs="Courier New"/>
-          <w:color w:val="000000"/>
-          <w:sz w:val="14"/>
-          <w:szCs w:val="14"/>
-          <w:lang w:val="en-US"/>
-        </w:rPr>
-        <w:t>wwang</w:t>
-      </w:r>
-      <w:proofErr w:type="spellEnd"/>
-      <w:r>
-        <w:rPr>
-          <w:rFonts w:ascii="Courier New" w:hAnsi="Courier New" w:cs="Courier New"/>
-          <w:color w:val="000000"/>
-          <w:sz w:val="14"/>
-          <w:szCs w:val="14"/>
-          <w:lang w:val="en-US"/>
-        </w:rPr>
-        <w:t>/Desktop/ORM/FDI_RFD/Test/All0min.bed </w:t>
+        <w:t xml:space="preserve"> 5 </w:t>
       </w:r>
     </w:p>
     <w:p>
@@ -20249,190 +20084,6 @@
           <w:szCs w:val="14"/>
           <w:lang w:val="en-US"/>
         </w:rPr>
-        <w:t>-O /Users/</w:t>
-      </w:r>
-      <w:proofErr w:type="spellStart"/>
-      <w:r>
-        <w:rPr>
-          <w:rFonts w:ascii="Courier New" w:hAnsi="Courier New" w:cs="Courier New"/>
-          <w:color w:val="000000"/>
-          <w:sz w:val="14"/>
-          <w:szCs w:val="14"/>
-          <w:lang w:val="en-US"/>
-        </w:rPr>
-        <w:t>wwang</w:t>
-      </w:r>
-      <w:proofErr w:type="spellEnd"/>
-      <w:r>
-        <w:rPr>
-          <w:rFonts w:ascii="Courier New" w:hAnsi="Courier New" w:cs="Courier New"/>
-          <w:color w:val="000000"/>
-          <w:sz w:val="14"/>
-          <w:szCs w:val="14"/>
-          <w:lang w:val="en-US"/>
-        </w:rPr>
-        <w:t>/Desktop/ORM/FDI_RFD/Test/</w:t>
-      </w:r>
-      <w:proofErr w:type="spellStart"/>
-      <w:r>
-        <w:rPr>
-          <w:rFonts w:ascii="Courier New" w:hAnsi="Courier New" w:cs="Courier New"/>
-          <w:color w:val="000000"/>
-          <w:sz w:val="14"/>
-          <w:szCs w:val="14"/>
-          <w:lang w:val="en-US"/>
-        </w:rPr>
-        <w:t>Output.bed</w:t>
-      </w:r>
-      <w:proofErr w:type="spellEnd"/>
-      <w:r>
-        <w:rPr>
-          <w:rFonts w:ascii="Courier New" w:hAnsi="Courier New" w:cs="Courier New"/>
-          <w:color w:val="000000"/>
-          <w:sz w:val="14"/>
-          <w:szCs w:val="14"/>
-          <w:lang w:val="en-US"/>
-        </w:rPr>
-        <w:t> </w:t>
-      </w:r>
-    </w:p>
-    <w:p>
-      <w:pPr>
-        <w:ind w:left="426"/>
-        <w:rPr>
-          <w:rFonts w:ascii="Courier New" w:hAnsi="Courier New" w:cs="Courier New"/>
-          <w:color w:val="000000"/>
-          <w:sz w:val="14"/>
-          <w:szCs w:val="14"/>
-          <w:lang w:val="en-US"/>
-        </w:rPr>
-      </w:pPr>
-      <w:r>
-        <w:rPr>
-          <w:rFonts w:ascii="Courier New" w:hAnsi="Courier New" w:cs="Courier New"/>
-          <w:color w:val="000000"/>
-          <w:sz w:val="14"/>
-          <w:szCs w:val="14"/>
-          <w:lang w:val="en-US"/>
-        </w:rPr>
-        <w:t xml:space="preserve">          </w:t>
-      </w:r>
-      <w:r>
-        <w:rPr>
-          <w:rFonts w:ascii="Courier New" w:hAnsi="Courier New" w:cs="Courier New"/>
-          <w:color w:val="000000"/>
-          <w:sz w:val="14"/>
-          <w:szCs w:val="14"/>
-          <w:lang w:val="en-US"/>
-        </w:rPr>
-        <w:t>-</w:t>
-      </w:r>
-      <w:proofErr w:type="spellStart"/>
-      <w:r>
-        <w:rPr>
-          <w:rFonts w:ascii="Courier New" w:hAnsi="Courier New" w:cs="Courier New"/>
-          <w:color w:val="000000"/>
-          <w:sz w:val="14"/>
-          <w:szCs w:val="14"/>
-          <w:lang w:val="en-US"/>
-        </w:rPr>
-        <w:t>Colum_FDI</w:t>
-      </w:r>
-      <w:proofErr w:type="spellEnd"/>
-      <w:r>
-        <w:rPr>
-          <w:rFonts w:ascii="Courier New" w:hAnsi="Courier New" w:cs="Courier New"/>
-          <w:color w:val="000000"/>
-          <w:sz w:val="14"/>
-          <w:szCs w:val="14"/>
-          <w:lang w:val="en-US"/>
-        </w:rPr>
-        <w:t xml:space="preserve"> 7 </w:t>
-      </w:r>
-    </w:p>
-    <w:p>
-      <w:pPr>
-        <w:ind w:left="426"/>
-        <w:rPr>
-          <w:rFonts w:ascii="Courier New" w:hAnsi="Courier New" w:cs="Courier New"/>
-          <w:color w:val="000000"/>
-          <w:sz w:val="14"/>
-          <w:szCs w:val="14"/>
-          <w:lang w:val="en-US"/>
-        </w:rPr>
-      </w:pPr>
-      <w:r>
-        <w:rPr>
-          <w:rFonts w:ascii="Courier New" w:hAnsi="Courier New" w:cs="Courier New"/>
-          <w:color w:val="000000"/>
-          <w:sz w:val="14"/>
-          <w:szCs w:val="14"/>
-          <w:lang w:val="en-US"/>
-        </w:rPr>
-        <w:t xml:space="preserve">          </w:t>
-      </w:r>
-      <w:r>
-        <w:rPr>
-          <w:rFonts w:ascii="Courier New" w:hAnsi="Courier New" w:cs="Courier New"/>
-          <w:color w:val="000000"/>
-          <w:sz w:val="14"/>
-          <w:szCs w:val="14"/>
-          <w:lang w:val="en-US"/>
-        </w:rPr>
-        <w:t>-</w:t>
-      </w:r>
-      <w:proofErr w:type="spellStart"/>
-      <w:r>
-        <w:rPr>
-          <w:rFonts w:ascii="Courier New" w:hAnsi="Courier New" w:cs="Courier New"/>
-          <w:color w:val="000000"/>
-          <w:sz w:val="14"/>
-          <w:szCs w:val="14"/>
-          <w:lang w:val="en-US"/>
-        </w:rPr>
-        <w:t>SignalColumn</w:t>
-      </w:r>
-      <w:proofErr w:type="spellEnd"/>
-      <w:r>
-        <w:rPr>
-          <w:rFonts w:ascii="Courier New" w:hAnsi="Courier New" w:cs="Courier New"/>
-          <w:color w:val="000000"/>
-          <w:sz w:val="14"/>
-          <w:szCs w:val="14"/>
-          <w:lang w:val="en-US"/>
-        </w:rPr>
-        <w:t xml:space="preserve"> 5 </w:t>
-      </w:r>
-    </w:p>
-    <w:p>
-      <w:pPr>
-        <w:ind w:left="426"/>
-        <w:rPr>
-          <w:rFonts w:ascii="Courier New" w:hAnsi="Courier New" w:cs="Courier New"/>
-          <w:color w:val="000000"/>
-          <w:sz w:val="14"/>
-          <w:szCs w:val="14"/>
-          <w:lang w:val="en-US"/>
-        </w:rPr>
-      </w:pPr>
-      <w:r>
-        <w:rPr>
-          <w:rFonts w:ascii="Courier New" w:hAnsi="Courier New" w:cs="Courier New"/>
-          <w:color w:val="000000"/>
-          <w:sz w:val="14"/>
-          <w:szCs w:val="14"/>
-          <w:lang w:val="en-US"/>
-        </w:rPr>
-        <w:t xml:space="preserve">          </w:t>
-      </w:r>
-      <w:r>
-        <w:rPr>
-          <w:rFonts w:ascii="Courier New" w:hAnsi="Courier New" w:cs="Courier New"/>
-          <w:color w:val="000000"/>
-          <w:sz w:val="14"/>
-          <w:szCs w:val="14"/>
-          <w:lang w:val="en-US"/>
-        </w:rPr>
         <w:t>-</w:t>
       </w:r>
       <w:proofErr w:type="spellStart"/>
@@ -20675,7 +20326,113 @@
           <w:szCs w:val="14"/>
           <w:lang w:val="en-US"/>
         </w:rPr>
-        <w:t> /Users/</w:t>
+        <w:t> /Users/wwang/Desktop/enrichment/ChrLength_hg19.txt</w:t>
+      </w:r>
+      <w:proofErr w:type="gramEnd"/>
+      <w:r>
+        <w:rPr>
+          <w:rFonts w:ascii="Courier New" w:hAnsi="Courier New" w:cs="Courier New"/>
+          <w:sz w:val="14"/>
+          <w:szCs w:val="14"/>
+          <w:lang w:val="en-US"/>
+        </w:rPr>
+        <w:t> </w:t>
+      </w:r>
+    </w:p>
+    <w:p>
+      <w:pPr>
+        <w:ind w:left="426"/>
+        <w:rPr>
+          <w:rFonts w:ascii="Courier New" w:hAnsi="Courier New" w:cs="Courier New"/>
+          <w:color w:val="000000"/>
+          <w:sz w:val="14"/>
+          <w:szCs w:val="14"/>
+          <w:lang w:val="en-US"/>
+        </w:rPr>
+      </w:pPr>
+      <w:r>
+        <w:rPr>
+          <w:rFonts w:ascii="Courier New" w:hAnsi="Courier New" w:cs="Courier New"/>
+          <w:color w:val="000000"/>
+          <w:sz w:val="14"/>
+          <w:szCs w:val="14"/>
+          <w:lang w:val="en-US"/>
+        </w:rPr>
+        <w:t xml:space="preserve">          </w:t>
+      </w:r>
+      <w:r>
+        <w:rPr>
+          <w:rFonts w:ascii="Courier New" w:hAnsi="Courier New" w:cs="Courier New"/>
+          <w:color w:val="000000"/>
+          <w:sz w:val="14"/>
+          <w:szCs w:val="14"/>
+          <w:lang w:val="en-US"/>
+        </w:rPr>
+        <w:t xml:space="preserve">-WS 1 </w:t>
+      </w:r>
+    </w:p>
+    <w:p>
+      <w:pPr>
+        <w:ind w:left="426"/>
+        <w:rPr>
+          <w:rFonts w:ascii="Courier New" w:hAnsi="Courier New" w:cs="Courier New"/>
+          <w:color w:val="000000"/>
+          <w:sz w:val="14"/>
+          <w:szCs w:val="14"/>
+          <w:lang w:val="en-US"/>
+        </w:rPr>
+      </w:pPr>
+      <w:r>
+        <w:rPr>
+          <w:rFonts w:ascii="Courier New" w:hAnsi="Courier New" w:cs="Courier New"/>
+          <w:color w:val="000000"/>
+          <w:sz w:val="14"/>
+          <w:szCs w:val="14"/>
+          <w:lang w:val="en-US"/>
+        </w:rPr>
+        <w:t xml:space="preserve">          </w:t>
+      </w:r>
+      <w:r>
+        <w:rPr>
+          <w:rFonts w:ascii="Courier New" w:hAnsi="Courier New" w:cs="Courier New"/>
+          <w:color w:val="000000"/>
+          <w:sz w:val="14"/>
+          <w:szCs w:val="14"/>
+          <w:lang w:val="en-US"/>
+        </w:rPr>
+        <w:t>-I /Users/wwang/Desktop/ORM/FDI_RFD/Test/</w:t>
+      </w:r>
+    </w:p>
+    <w:p>
+      <w:pPr>
+        <w:ind w:left="426"/>
+        <w:rPr>
+          <w:rFonts w:ascii="Courier New" w:hAnsi="Courier New" w:cs="Courier New"/>
+          <w:color w:val="000000"/>
+          <w:sz w:val="14"/>
+          <w:szCs w:val="14"/>
+          <w:lang w:val="en-US"/>
+        </w:rPr>
+      </w:pPr>
+      <w:r>
+        <w:rPr>
+          <w:rFonts w:ascii="Courier New" w:hAnsi="Courier New" w:cs="Courier New"/>
+          <w:color w:val="000000"/>
+          <w:sz w:val="14"/>
+          <w:szCs w:val="14"/>
+          <w:lang w:val="en-US"/>
+        </w:rPr>
+        <w:t xml:space="preserve">          </w:t>
+      </w:r>
+      <w:r>
+        <w:rPr>
+          <w:rFonts w:ascii="Courier New" w:hAnsi="Courier New" w:cs="Courier New"/>
+          <w:color w:val="000000"/>
+          <w:sz w:val="14"/>
+          <w:szCs w:val="14"/>
+          <w:lang w:val="en-US"/>
+        </w:rPr>
+        <w:t>-O /Users/wwang/Desktop/ORM/FDI_RFD/Test/</w:t>
       </w:r>
       <w:proofErr w:type="spellStart"/>
       <w:r>
@@ -20686,7 +20443,7 @@
           <w:szCs w:val="14"/>
           <w:lang w:val="en-US"/>
         </w:rPr>
-        <w:t>wwang</w:t>
+        <w:t>Output.bed</w:t>
       </w:r>
       <w:proofErr w:type="spellEnd"/>
       <w:r>
@@ -20697,17 +20454,61 @@
           <w:szCs w:val="14"/>
           <w:lang w:val="en-US"/>
         </w:rPr>
-        <w:t>/Desktop/enrichment/ChrLength_hg19.txt</w:t>
-      </w:r>
-      <w:proofErr w:type="gramEnd"/>
-      <w:r>
+        <w:t> </w:t>
+      </w:r>
+    </w:p>
+    <w:p>
+      <w:pPr>
+        <w:ind w:left="426"/>
         <w:rPr>
           <w:rFonts w:ascii="Courier New" w:hAnsi="Courier New" w:cs="Courier New"/>
-          <w:sz w:val="14"/>
-          <w:szCs w:val="14"/>
-          <w:lang w:val="en-US"/>
-        </w:rPr>
-        <w:t> </w:t>
+          <w:color w:val="000000"/>
+          <w:sz w:val="14"/>
+          <w:szCs w:val="14"/>
+          <w:lang w:val="en-US"/>
+        </w:rPr>
+      </w:pPr>
+      <w:r>
+        <w:rPr>
+          <w:rFonts w:ascii="Courier New" w:hAnsi="Courier New" w:cs="Courier New"/>
+          <w:color w:val="000000"/>
+          <w:sz w:val="14"/>
+          <w:szCs w:val="14"/>
+          <w:lang w:val="en-US"/>
+        </w:rPr>
+        <w:t xml:space="preserve">          </w:t>
+      </w:r>
+      <w:r>
+        <w:rPr>
+          <w:rFonts w:ascii="Courier New" w:hAnsi="Courier New" w:cs="Courier New"/>
+          <w:color w:val="000000"/>
+          <w:sz w:val="14"/>
+          <w:szCs w:val="14"/>
+          <w:lang w:val="en-US"/>
+        </w:rPr>
+        <w:t>-</w:t>
+      </w:r>
+      <w:proofErr w:type="spellStart"/>
+      <w:r>
+        <w:rPr>
+          <w:rFonts w:ascii="Courier New" w:hAnsi="Courier New" w:cs="Courier New"/>
+          <w:color w:val="000000"/>
+          <w:sz w:val="14"/>
+          <w:szCs w:val="14"/>
+          <w:lang w:val="en-US"/>
+        </w:rPr>
+        <w:t>Colum_FDI</w:t>
+      </w:r>
+      <w:proofErr w:type="spellEnd"/>
+      <w:r>
+        <w:rPr>
+          <w:rFonts w:ascii="Courier New" w:hAnsi="Courier New" w:cs="Courier New"/>
+          <w:color w:val="000000"/>
+          <w:sz w:val="14"/>
+          <w:szCs w:val="14"/>
+          <w:lang w:val="en-US"/>
+        </w:rPr>
+        <w:t xml:space="preserve"> 7 </w:t>
       </w:r>
     </w:p>
     <w:p>
@@ -20739,7 +20540,29 @@
           <w:szCs w:val="14"/>
           <w:lang w:val="en-US"/>
         </w:rPr>
-        <w:t xml:space="preserve">-WS 1 </w:t>
+        <w:t>-</w:t>
+      </w:r>
+      <w:proofErr w:type="spellStart"/>
+      <w:r>
+        <w:rPr>
+          <w:rFonts w:ascii="Courier New" w:hAnsi="Courier New" w:cs="Courier New"/>
+          <w:color w:val="000000"/>
+          <w:sz w:val="14"/>
+          <w:szCs w:val="14"/>
+          <w:lang w:val="en-US"/>
+        </w:rPr>
+        <w:t>SignalColumn</w:t>
+      </w:r>
+      <w:proofErr w:type="spellEnd"/>
+      <w:r>
+        <w:rPr>
+          <w:rFonts w:ascii="Courier New" w:hAnsi="Courier New" w:cs="Courier New"/>
+          <w:color w:val="000000"/>
+          <w:sz w:val="14"/>
+          <w:szCs w:val="14"/>
+          <w:lang w:val="en-US"/>
+        </w:rPr>
+        <w:t xml:space="preserve"> 5 </w:t>
       </w:r>
     </w:p>
     <w:p>
@@ -20771,7 +20594,7 @@
           <w:szCs w:val="14"/>
           <w:lang w:val="en-US"/>
         </w:rPr>
-        <w:t>-I /Users/</w:t>
+        <w:t>-</w:t>
       </w:r>
       <w:proofErr w:type="spellStart"/>
       <w:r>
@@ -20782,7 +20605,7 @@
           <w:szCs w:val="14"/>
           <w:lang w:val="en-US"/>
         </w:rPr>
-        <w:t>wwang</w:t>
+        <w:t>SignalCutoff</w:t>
       </w:r>
       <w:proofErr w:type="spellEnd"/>
       <w:r>
@@ -20793,7 +20616,7 @@
           <w:szCs w:val="14"/>
           <w:lang w:val="en-US"/>
         </w:rPr>
-        <w:t>/Desktop/ORM/FDI_RFD/Test/</w:t>
+        <w:t xml:space="preserve"> 2 </w:t>
       </w:r>
     </w:p>
     <w:p>
@@ -20815,7 +20638,7 @@
           <w:szCs w:val="14"/>
           <w:lang w:val="en-US"/>
         </w:rPr>
-        <w:t xml:space="preserve">          </w:t>
+        <w:t xml:space="preserve">   </w:t>
       </w:r>
       <w:r>
         <w:rPr>
@@ -20825,9 +20648,8 @@
           <w:szCs w:val="14"/>
           <w:lang w:val="en-US"/>
         </w:rPr>
-        <w:t>-O /Users/</w:t>
-      </w:r>
-      <w:proofErr w:type="spellStart"/>
+        <w:t xml:space="preserve">      </w:t>
+      </w:r>
       <w:r>
         <w:rPr>
           <w:rFonts w:ascii="Courier New" w:hAnsi="Courier New" w:cs="Courier New"/>
@@ -20836,266 +20658,7 @@
           <w:szCs w:val="14"/>
           <w:lang w:val="en-US"/>
         </w:rPr>
-        <w:t>wwang</w:t>
-      </w:r>
-      <w:proofErr w:type="spellEnd"/>
-      <w:r>
-        <w:rPr>
-          <w:rFonts w:ascii="Courier New" w:hAnsi="Courier New" w:cs="Courier New"/>
-          <w:color w:val="000000"/>
-          <w:sz w:val="14"/>
-          <w:szCs w:val="14"/>
-          <w:lang w:val="en-US"/>
-        </w:rPr>
-        <w:t>/Desktop/ORM/FDI_RFD/Test/</w:t>
-      </w:r>
-      <w:proofErr w:type="spellStart"/>
-      <w:r>
-        <w:rPr>
-          <w:rFonts w:ascii="Courier New" w:hAnsi="Courier New" w:cs="Courier New"/>
-          <w:color w:val="000000"/>
-          <w:sz w:val="14"/>
-          <w:szCs w:val="14"/>
-          <w:lang w:val="en-US"/>
-        </w:rPr>
-        <w:t>Output.bed</w:t>
-      </w:r>
-      <w:proofErr w:type="spellEnd"/>
-      <w:r>
-        <w:rPr>
-          <w:rFonts w:ascii="Courier New" w:hAnsi="Courier New" w:cs="Courier New"/>
-          <w:color w:val="000000"/>
-          <w:sz w:val="14"/>
-          <w:szCs w:val="14"/>
-          <w:lang w:val="en-US"/>
-        </w:rPr>
-        <w:t> </w:t>
-      </w:r>
-    </w:p>
-    <w:p>
-      <w:pPr>
-        <w:ind w:left="426"/>
-        <w:rPr>
-          <w:rFonts w:ascii="Courier New" w:hAnsi="Courier New" w:cs="Courier New"/>
-          <w:color w:val="000000"/>
-          <w:sz w:val="14"/>
-          <w:szCs w:val="14"/>
-          <w:lang w:val="en-US"/>
-        </w:rPr>
-      </w:pPr>
-      <w:r>
-        <w:rPr>
-          <w:rFonts w:ascii="Courier New" w:hAnsi="Courier New" w:cs="Courier New"/>
-          <w:color w:val="000000"/>
-          <w:sz w:val="14"/>
-          <w:szCs w:val="14"/>
-          <w:lang w:val="en-US"/>
-        </w:rPr>
-        <w:t xml:space="preserve">          </w:t>
-      </w:r>
-      <w:r>
-        <w:rPr>
-          <w:rFonts w:ascii="Courier New" w:hAnsi="Courier New" w:cs="Courier New"/>
-          <w:color w:val="000000"/>
-          <w:sz w:val="14"/>
-          <w:szCs w:val="14"/>
-          <w:lang w:val="en-US"/>
-        </w:rPr>
-        <w:t>-</w:t>
-      </w:r>
-      <w:proofErr w:type="spellStart"/>
-      <w:r>
-        <w:rPr>
-          <w:rFonts w:ascii="Courier New" w:hAnsi="Courier New" w:cs="Courier New"/>
-          <w:color w:val="000000"/>
-          <w:sz w:val="14"/>
-          <w:szCs w:val="14"/>
-          <w:lang w:val="en-US"/>
-        </w:rPr>
-        <w:t>Colum_FDI</w:t>
-      </w:r>
-      <w:proofErr w:type="spellEnd"/>
-      <w:r>
-        <w:rPr>
-          <w:rFonts w:ascii="Courier New" w:hAnsi="Courier New" w:cs="Courier New"/>
-          <w:color w:val="000000"/>
-          <w:sz w:val="14"/>
-          <w:szCs w:val="14"/>
-          <w:lang w:val="en-US"/>
-        </w:rPr>
-        <w:t xml:space="preserve"> 7 </w:t>
-      </w:r>
-    </w:p>
-    <w:p>
-      <w:pPr>
-        <w:ind w:left="426"/>
-        <w:rPr>
-          <w:rFonts w:ascii="Courier New" w:hAnsi="Courier New" w:cs="Courier New"/>
-          <w:color w:val="000000"/>
-          <w:sz w:val="14"/>
-          <w:szCs w:val="14"/>
-          <w:lang w:val="en-US"/>
-        </w:rPr>
-      </w:pPr>
-      <w:r>
-        <w:rPr>
-          <w:rFonts w:ascii="Courier New" w:hAnsi="Courier New" w:cs="Courier New"/>
-          <w:color w:val="000000"/>
-          <w:sz w:val="14"/>
-          <w:szCs w:val="14"/>
-          <w:lang w:val="en-US"/>
-        </w:rPr>
-        <w:t xml:space="preserve">          </w:t>
-      </w:r>
-      <w:r>
-        <w:rPr>
-          <w:rFonts w:ascii="Courier New" w:hAnsi="Courier New" w:cs="Courier New"/>
-          <w:color w:val="000000"/>
-          <w:sz w:val="14"/>
-          <w:szCs w:val="14"/>
-          <w:lang w:val="en-US"/>
-        </w:rPr>
-        <w:t>-</w:t>
-      </w:r>
-      <w:proofErr w:type="spellStart"/>
-      <w:r>
-        <w:rPr>
-          <w:rFonts w:ascii="Courier New" w:hAnsi="Courier New" w:cs="Courier New"/>
-          <w:color w:val="000000"/>
-          <w:sz w:val="14"/>
-          <w:szCs w:val="14"/>
-          <w:lang w:val="en-US"/>
-        </w:rPr>
-        <w:t>SignalColumn</w:t>
-      </w:r>
-      <w:proofErr w:type="spellEnd"/>
-      <w:r>
-        <w:rPr>
-          <w:rFonts w:ascii="Courier New" w:hAnsi="Courier New" w:cs="Courier New"/>
-          <w:color w:val="000000"/>
-          <w:sz w:val="14"/>
-          <w:szCs w:val="14"/>
-          <w:lang w:val="en-US"/>
-        </w:rPr>
-        <w:t xml:space="preserve"> 5 </w:t>
-      </w:r>
-    </w:p>
-    <w:p>
-      <w:pPr>
-        <w:ind w:left="426"/>
-        <w:rPr>
-          <w:rFonts w:ascii="Courier New" w:hAnsi="Courier New" w:cs="Courier New"/>
-          <w:color w:val="000000"/>
-          <w:sz w:val="14"/>
-          <w:szCs w:val="14"/>
-          <w:lang w:val="en-US"/>
-        </w:rPr>
-      </w:pPr>
-      <w:r>
-        <w:rPr>
-          <w:rFonts w:ascii="Courier New" w:hAnsi="Courier New" w:cs="Courier New"/>
-          <w:color w:val="000000"/>
-          <w:sz w:val="14"/>
-          <w:szCs w:val="14"/>
-          <w:lang w:val="en-US"/>
-        </w:rPr>
-        <w:t xml:space="preserve">          </w:t>
-      </w:r>
-      <w:r>
-        <w:rPr>
-          <w:rFonts w:ascii="Courier New" w:hAnsi="Courier New" w:cs="Courier New"/>
-          <w:color w:val="000000"/>
-          <w:sz w:val="14"/>
-          <w:szCs w:val="14"/>
-          <w:lang w:val="en-US"/>
-        </w:rPr>
-        <w:t>-</w:t>
-      </w:r>
-      <w:proofErr w:type="spellStart"/>
-      <w:r>
-        <w:rPr>
-          <w:rFonts w:ascii="Courier New" w:hAnsi="Courier New" w:cs="Courier New"/>
-          <w:color w:val="000000"/>
-          <w:sz w:val="14"/>
-          <w:szCs w:val="14"/>
-          <w:lang w:val="en-US"/>
-        </w:rPr>
-        <w:t>SignalCutoff</w:t>
-      </w:r>
-      <w:proofErr w:type="spellEnd"/>
-      <w:r>
-        <w:rPr>
-          <w:rFonts w:ascii="Courier New" w:hAnsi="Courier New" w:cs="Courier New"/>
-          <w:color w:val="000000"/>
-          <w:sz w:val="14"/>
-          <w:szCs w:val="14"/>
-          <w:lang w:val="en-US"/>
-        </w:rPr>
-        <w:t xml:space="preserve"> 2 </w:t>
-      </w:r>
-    </w:p>
-    <w:p>
-      <w:pPr>
-        <w:ind w:left="426"/>
-        <w:rPr>
-          <w:rFonts w:ascii="Courier New" w:hAnsi="Courier New" w:cs="Courier New"/>
-          <w:color w:val="000000"/>
-          <w:sz w:val="14"/>
-          <w:szCs w:val="14"/>
-          <w:lang w:val="en-US"/>
-        </w:rPr>
-      </w:pPr>
-      <w:r>
-        <w:rPr>
-          <w:rFonts w:ascii="Courier New" w:hAnsi="Courier New" w:cs="Courier New"/>
-          <w:color w:val="000000"/>
-          <w:sz w:val="14"/>
-          <w:szCs w:val="14"/>
-          <w:lang w:val="en-US"/>
-        </w:rPr>
-        <w:t xml:space="preserve">   </w:t>
-      </w:r>
-      <w:r>
-        <w:rPr>
-          <w:rFonts w:ascii="Courier New" w:hAnsi="Courier New" w:cs="Courier New"/>
-          <w:color w:val="000000"/>
-          <w:sz w:val="14"/>
-          <w:szCs w:val="14"/>
-          <w:lang w:val="en-US"/>
-        </w:rPr>
-        <w:t xml:space="preserve">      </w:t>
-      </w:r>
-      <w:r>
-        <w:rPr>
-          <w:rFonts w:ascii="Courier New" w:hAnsi="Courier New" w:cs="Courier New"/>
-          <w:color w:val="000000"/>
-          <w:sz w:val="14"/>
-          <w:szCs w:val="14"/>
-          <w:lang w:val="en-US"/>
-        </w:rPr>
-        <w:t xml:space="preserve"> -</w:t>
-      </w:r>
-      <w:proofErr w:type="spellStart"/>
-      <w:r>
-        <w:rPr>
-          <w:rFonts w:ascii="Courier New" w:hAnsi="Courier New" w:cs="Courier New"/>
-          <w:color w:val="000000"/>
-          <w:sz w:val="14"/>
-          <w:szCs w:val="14"/>
-          <w:lang w:val="en-US"/>
-        </w:rPr>
-        <w:t>SampleName</w:t>
-      </w:r>
-      <w:proofErr w:type="spellEnd"/>
-      <w:r>
-        <w:rPr>
-          <w:rFonts w:ascii="Courier New" w:hAnsi="Courier New" w:cs="Courier New"/>
-          <w:color w:val="000000"/>
-          <w:sz w:val="14"/>
-          <w:szCs w:val="14"/>
-          <w:lang w:val="en-US"/>
-        </w:rPr>
-        <w:t xml:space="preserve"> </w:t>
+        <w:t xml:space="preserve"> -SampleName </w:t>
       </w:r>
       <w:proofErr w:type="gramStart"/>
       <w:r>
@@ -22395,7 +21958,7 @@
                     </pic:cNvPicPr>
                   </pic:nvPicPr>
                   <pic:blipFill>
-                    <a:blip r:embed="rId16"/>
+                    <a:blip r:embed="rId17"/>
                     <a:stretch>
                       <a:fillRect/>
                     </a:stretch>
@@ -23206,7 +22769,7 @@
                     <pic:cNvPicPr/>
                   </pic:nvPicPr>
                   <pic:blipFill>
-                    <a:blip r:embed="rId17">
+                    <a:blip r:embed="rId18">
                       <a:extLst>
                         <a:ext uri="{28A0092B-C50C-407E-A947-70E740481C1C}">
                           <a14:useLocalDpi xmlns:a14="http://schemas.microsoft.com/office/drawing/2010/main" val="0"/>
@@ -24958,7 +24521,7 @@
                     <pic:cNvPicPr/>
                   </pic:nvPicPr>
                   <pic:blipFill>
-                    <a:blip r:embed="rId18" cstate="print">
+                    <a:blip r:embed="rId19" cstate="print">
                       <a:extLst>
                         <a:ext uri="{28A0092B-C50C-407E-A947-70E740481C1C}">
                           <a14:useLocalDpi xmlns:a14="http://schemas.microsoft.com/office/drawing/2010/main" val="0"/>
@@ -25468,7 +25031,7 @@
                     <pic:cNvPicPr/>
                   </pic:nvPicPr>
                   <pic:blipFill>
-                    <a:blip r:embed="rId19">
+                    <a:blip r:embed="rId20">
                       <a:extLst>
                         <a:ext uri="{28A0092B-C50C-407E-A947-70E740481C1C}">
                           <a14:useLocalDpi xmlns:a14="http://schemas.microsoft.com/office/drawing/2010/main" val="0"/>
@@ -26056,27 +25619,7 @@
           <w:szCs w:val="20"/>
           <w:lang w:val="en-US"/>
         </w:rPr>
-        <w:t>-</w:t>
-      </w:r>
-      <w:proofErr w:type="spellStart"/>
-      <w:r>
-        <w:rPr>
-          <w:rFonts w:ascii="Arial" w:hAnsi="Arial" w:cs="Arial"/>
-          <w:sz w:val="20"/>
-          <w:szCs w:val="20"/>
-          <w:lang w:val="en-US"/>
-        </w:rPr>
-        <w:t>SampleName</w:t>
-      </w:r>
-      <w:proofErr w:type="spellEnd"/>
-      <w:r>
-        <w:rPr>
-          <w:rFonts w:ascii="Arial" w:hAnsi="Arial" w:cs="Arial"/>
-          <w:sz w:val="20"/>
-          <w:szCs w:val="20"/>
-          <w:lang w:val="en-US"/>
-        </w:rPr>
-        <w:t>: the name of all input file, multi files will be separated by “,” and the name of bed file can’t contain character “_”</w:t>
+        <w:t>-SampleName: the name of all input file, multi files will be separated by “,” and the name of bed file can’t contain character “_”</w:t>
       </w:r>
       <w:r>
         <w:rPr>
@@ -26730,7 +26273,7 @@
                     <pic:cNvPicPr/>
                   </pic:nvPicPr>
                   <pic:blipFill>
-                    <a:blip r:embed="rId20">
+                    <a:blip r:embed="rId21">
                       <a:extLst>
                         <a:ext uri="{28A0092B-C50C-407E-A947-70E740481C1C}">
                           <a14:useLocalDpi xmlns:a14="http://schemas.microsoft.com/office/drawing/2010/main" val="0"/>
@@ -26853,27 +26396,7 @@
           <w:szCs w:val="14"/>
           <w:lang w:val="en-US"/>
         </w:rPr>
-        <w:t xml:space="preserve">     -</w:t>
-      </w:r>
-      <w:proofErr w:type="spellStart"/>
-      <w:r>
-        <w:rPr>
-          <w:color w:val="000000"/>
-          <w:sz w:val="14"/>
-          <w:szCs w:val="14"/>
-          <w:lang w:val="en-US"/>
-        </w:rPr>
-        <w:t>SampleName</w:t>
-      </w:r>
-      <w:proofErr w:type="spellEnd"/>
-      <w:r>
-        <w:rPr>
-          <w:color w:val="000000"/>
-          <w:sz w:val="14"/>
-          <w:szCs w:val="14"/>
-          <w:lang w:val="en-US"/>
-        </w:rPr>
-        <w:t xml:space="preserve"> </w:t>
+        <w:t xml:space="preserve">     -SampleName </w:t>
       </w:r>
       <w:proofErr w:type="gramStart"/>
       <w:r>
@@ -27270,7 +26793,7 @@
           <w:lang w:val="en-US" w:eastAsia="zh-CN"/>
         </w:rPr>
       </w:pPr>
-      <w:hyperlink r:id="rId21" w:history="1">
+      <w:hyperlink r:id="rId22" w:history="1">
         <w:r>
           <w:rPr>
             <w:rStyle w:val="Hyperlink"/>
@@ -27558,27 +27081,7 @@
           <w:szCs w:val="20"/>
           <w:lang w:val="en-US"/>
         </w:rPr>
-        <w:t>-</w:t>
-      </w:r>
-      <w:proofErr w:type="spellStart"/>
-      <w:r>
-        <w:rPr>
-          <w:rFonts w:ascii="Arial" w:hAnsi="Arial" w:cs="Arial"/>
-          <w:sz w:val="20"/>
-          <w:szCs w:val="20"/>
-          <w:lang w:val="en-US"/>
-        </w:rPr>
-        <w:t>SampleName</w:t>
-      </w:r>
-      <w:proofErr w:type="spellEnd"/>
-      <w:r>
-        <w:rPr>
-          <w:rFonts w:ascii="Arial" w:hAnsi="Arial" w:cs="Arial"/>
-          <w:sz w:val="20"/>
-          <w:szCs w:val="20"/>
-          <w:lang w:val="en-US"/>
-        </w:rPr>
-        <w:t>: the name of all input file, multi files will be separated by “,” and the name of bed file can’t contain character “_”</w:t>
+        <w:t>-SampleName: the name of all input file, multi files will be separated by “,” and the name of bed file can’t contain character “_”</w:t>
       </w:r>
       <w:r>
         <w:rPr>
@@ -27954,27 +27457,7 @@
           <w:szCs w:val="14"/>
           <w:lang w:val="en-US"/>
         </w:rPr>
-        <w:t xml:space="preserve">     -</w:t>
-      </w:r>
-      <w:proofErr w:type="spellStart"/>
-      <w:r>
-        <w:rPr>
-          <w:color w:val="000000"/>
-          <w:sz w:val="14"/>
-          <w:szCs w:val="14"/>
-          <w:lang w:val="en-US"/>
-        </w:rPr>
-        <w:t>SampleName</w:t>
-      </w:r>
-      <w:proofErr w:type="spellEnd"/>
-      <w:r>
-        <w:rPr>
-          <w:color w:val="000000"/>
-          <w:sz w:val="14"/>
-          <w:szCs w:val="14"/>
-          <w:lang w:val="en-US"/>
-        </w:rPr>
-        <w:t xml:space="preserve"> </w:t>
+        <w:t xml:space="preserve">     -SampleName </w:t>
       </w:r>
       <w:r>
         <w:rPr>
@@ -28401,7 +27884,7 @@
           <w:lang w:val="en-US" w:eastAsia="zh-CN"/>
         </w:rPr>
       </w:pPr>
-      <w:hyperlink r:id="rId22" w:history="1">
+      <w:hyperlink r:id="rId23" w:history="1">
         <w:r>
           <w:rPr>
             <w:rStyle w:val="Hyperlink"/>
@@ -29507,6 +28990,7 @@
     <w:lsdException w:name="HTML Sample" w:semiHidden="1" w:unhideWhenUsed="1"/>
     <w:lsdException w:name="HTML Typewriter" w:semiHidden="1" w:unhideWhenUsed="1"/>
     <w:lsdException w:name="HTML Variable" w:semiHidden="1" w:unhideWhenUsed="1"/>
+    <w:lsdException w:name="Normal Table" w:semiHidden="1" w:unhideWhenUsed="1"/>
     <w:lsdException w:name="annotation subject" w:semiHidden="1" w:unhideWhenUsed="1"/>
     <w:lsdException w:name="No List" w:semiHidden="1" w:unhideWhenUsed="1"/>
     <w:lsdException w:name="Outline List 1" w:semiHidden="1" w:unhideWhenUsed="1"/>
@@ -29553,8 +29037,10 @@
     <w:lsdException w:name="Table Subtle 2" w:semiHidden="1" w:unhideWhenUsed="1"/>
     <w:lsdException w:name="Table Web 1" w:semiHidden="1" w:unhideWhenUsed="1"/>
     <w:lsdException w:name="Table Web 2" w:semiHidden="1" w:unhideWhenUsed="1"/>
+    <w:lsdException w:name="Table Web 3" w:semiHidden="1" w:unhideWhenUsed="1"/>
     <w:lsdException w:name="Balloon Text" w:semiHidden="1" w:unhideWhenUsed="1"/>
     <w:lsdException w:name="Table Grid" w:uiPriority="39"/>
+    <w:lsdException w:name="Table Theme" w:semiHidden="1" w:unhideWhenUsed="1"/>
     <w:lsdException w:name="Placeholder Text" w:semiHidden="1"/>
     <w:lsdException w:name="No Spacing" w:uiPriority="1" w:qFormat="1"/>
     <w:lsdException w:name="Light Shading" w:uiPriority="60"/>

</xml_diff>

<commit_message>
Add a new jar package and update the manual
</commit_message>
<xml_diff>
--- a/User.Manual.docx
+++ b/User.Manual.docx
@@ -2058,7 +2058,55 @@
           <w:szCs w:val="19"/>
           <w:lang w:val="en-US"/>
         </w:rPr>
-        <w:t xml:space="preserve">-SampleName: All SampleName </w:t>
+        <w:t>-</w:t>
+      </w:r>
+      <w:proofErr w:type="spellStart"/>
+      <w:r>
+        <w:rPr>
+          <w:rFonts w:ascii="Arial" w:hAnsi="Arial" w:cs="Arial"/>
+          <w:bCs/>
+          <w:color w:val="000000"/>
+          <w:sz w:val="19"/>
+          <w:szCs w:val="19"/>
+          <w:lang w:val="en-US"/>
+        </w:rPr>
+        <w:t>SampleName</w:t>
+      </w:r>
+      <w:proofErr w:type="spellEnd"/>
+      <w:r>
+        <w:rPr>
+          <w:rFonts w:ascii="Arial" w:hAnsi="Arial" w:cs="Arial"/>
+          <w:bCs/>
+          <w:color w:val="000000"/>
+          <w:sz w:val="19"/>
+          <w:szCs w:val="19"/>
+          <w:lang w:val="en-US"/>
+        </w:rPr>
+        <w:t xml:space="preserve">: All </w:t>
+      </w:r>
+      <w:proofErr w:type="spellStart"/>
+      <w:r>
+        <w:rPr>
+          <w:rFonts w:ascii="Arial" w:hAnsi="Arial" w:cs="Arial"/>
+          <w:bCs/>
+          <w:color w:val="000000"/>
+          <w:sz w:val="19"/>
+          <w:szCs w:val="19"/>
+          <w:lang w:val="en-US"/>
+        </w:rPr>
+        <w:t>SampleName</w:t>
+      </w:r>
+      <w:proofErr w:type="spellEnd"/>
+      <w:r>
+        <w:rPr>
+          <w:rFonts w:ascii="Arial" w:hAnsi="Arial" w:cs="Arial"/>
+          <w:bCs/>
+          <w:color w:val="000000"/>
+          <w:sz w:val="19"/>
+          <w:szCs w:val="19"/>
+          <w:lang w:val="en-US"/>
+        </w:rPr>
+        <w:t xml:space="preserve"> </w:t>
       </w:r>
       <w:proofErr w:type="spellStart"/>
       <w:r>
@@ -6178,17 +6226,7 @@
           <w:szCs w:val="16"/>
           <w:lang w:val="en-US"/>
         </w:rPr>
-        <w:t>CTR_ID.txt</w:t>
-      </w:r>
-      <w:r>
-        <w:rPr>
-          <w:rFonts w:ascii="Arial" w:hAnsi="Arial" w:cs="Arial"/>
-          <w:color w:val="000000" w:themeColor="text1"/>
-          <w:sz w:val="16"/>
-          <w:szCs w:val="16"/>
-          <w:lang w:val="en-US"/>
-        </w:rPr>
-        <w:t xml:space="preserve"> is like below</w:t>
+        <w:t>CTR_ID.txt is like below</w:t>
       </w:r>
     </w:p>
     <w:p>
@@ -6795,7 +6833,27 @@
           <w:szCs w:val="14"/>
           <w:lang w:val="en-US"/>
         </w:rPr>
-        <w:t>-O /Users/wwang/Desktop/ORM/</w:t>
+        <w:t>-O /Users/</w:t>
+      </w:r>
+      <w:proofErr w:type="spellStart"/>
+      <w:r>
+        <w:rPr>
+          <w:color w:val="000000"/>
+          <w:sz w:val="14"/>
+          <w:szCs w:val="14"/>
+          <w:lang w:val="en-US"/>
+        </w:rPr>
+        <w:t>wwang</w:t>
+      </w:r>
+      <w:proofErr w:type="spellEnd"/>
+      <w:r>
+        <w:rPr>
+          <w:color w:val="000000"/>
+          <w:sz w:val="14"/>
+          <w:szCs w:val="14"/>
+          <w:lang w:val="en-US"/>
+        </w:rPr>
+        <w:t>/Desktop/ORM/</w:t>
       </w:r>
       <w:proofErr w:type="spellStart"/>
       <w:r>
@@ -10143,6 +10201,169 @@
         </w:rPr>
         <w:t>output file.</w:t>
       </w:r>
+      <w:r>
+        <w:rPr>
+          <w:rFonts w:ascii="Arial" w:hAnsi="Arial" w:cs="Arial"/>
+          <w:sz w:val="28"/>
+          <w:szCs w:val="28"/>
+          <w:lang w:val="en-US"/>
+        </w:rPr>
+        <w:br/>
+      </w:r>
+      <w:r>
+        <w:rPr>
+          <w:rFonts w:ascii="Arial" w:hAnsi="Arial" w:cs="Arial"/>
+          <w:sz w:val="28"/>
+          <w:szCs w:val="28"/>
+          <w:lang w:val="en-US"/>
+        </w:rPr>
+        <w:br/>
+      </w:r>
+      <w:r>
+        <w:rPr>
+          <w:rFonts w:ascii="Arial" w:hAnsi="Arial" w:cs="Arial"/>
+          <w:bCs/>
+          <w:color w:val="000000"/>
+          <w:sz w:val="19"/>
+          <w:szCs w:val="19"/>
+          <w:lang w:val="en-US"/>
+        </w:rPr>
+        <w:t>Notice</w:t>
+      </w:r>
+      <w:r>
+        <w:rPr>
+          <w:rFonts w:ascii="Arial" w:hAnsi="Arial" w:cs="Arial"/>
+          <w:bCs/>
+          <w:color w:val="000000"/>
+          <w:sz w:val="19"/>
+          <w:szCs w:val="19"/>
+          <w:lang w:val="en-US"/>
+        </w:rPr>
+        <w:t xml:space="preserve">: All output is </w:t>
+      </w:r>
+      <w:r>
+        <w:rPr>
+          <w:rFonts w:ascii="Arial" w:hAnsi="Arial" w:cs="Arial"/>
+          <w:bCs/>
+          <w:color w:val="000000"/>
+          <w:sz w:val="19"/>
+          <w:szCs w:val="19"/>
+          <w:lang w:val="en-US"/>
+        </w:rPr>
+        <w:t xml:space="preserve">not in order. If you wanted sorted bed files you can use the </w:t>
+      </w:r>
+      <w:proofErr w:type="spellStart"/>
+      <w:r>
+        <w:rPr>
+          <w:rFonts w:ascii="Arial" w:hAnsi="Arial" w:cs="Arial"/>
+          <w:bCs/>
+          <w:color w:val="000000"/>
+          <w:sz w:val="19"/>
+          <w:szCs w:val="19"/>
+          <w:lang w:val="en-US"/>
+        </w:rPr>
+        <w:t>linux</w:t>
+      </w:r>
+      <w:proofErr w:type="spellEnd"/>
+      <w:r>
+        <w:rPr>
+          <w:rFonts w:ascii="Arial" w:hAnsi="Arial" w:cs="Arial"/>
+          <w:bCs/>
+          <w:color w:val="000000"/>
+          <w:sz w:val="19"/>
+          <w:szCs w:val="19"/>
+          <w:lang w:val="en-US"/>
+        </w:rPr>
+        <w:t xml:space="preserve"> commend below to sort the output files</w:t>
+      </w:r>
+    </w:p>
+    <w:p>
+      <w:pPr>
+        <w:pStyle w:val="NormalWeb"/>
+        <w:ind w:left="357"/>
+        <w:jc w:val="both"/>
+        <w:rPr>
+          <w:rFonts w:ascii="Courier New" w:hAnsi="Courier New" w:cs="Courier New"/>
+          <w:color w:val="000000"/>
+          <w:sz w:val="14"/>
+          <w:szCs w:val="14"/>
+          <w:lang w:val="en-US"/>
+        </w:rPr>
+      </w:pPr>
+      <w:r>
+        <w:rPr>
+          <w:rFonts w:ascii="Courier New" w:hAnsi="Courier New" w:cs="Courier New" w:hint="eastAsia"/>
+          <w:color w:val="000000"/>
+          <w:sz w:val="14"/>
+          <w:szCs w:val="14"/>
+          <w:lang w:val="en-US"/>
+        </w:rPr>
+        <w:t>sort</w:t>
+      </w:r>
+      <w:r>
+        <w:rPr>
+          <w:rFonts w:ascii="Courier New" w:hAnsi="Courier New" w:cs="Courier New"/>
+          <w:color w:val="000000"/>
+          <w:sz w:val="14"/>
+          <w:szCs w:val="14"/>
+          <w:lang w:val="en-US"/>
+        </w:rPr>
+        <w:t xml:space="preserve"> -</w:t>
+      </w:r>
+      <w:r>
+        <w:rPr>
+          <w:rFonts w:ascii="Courier New" w:hAnsi="Courier New" w:cs="Courier New" w:hint="eastAsia"/>
+          <w:color w:val="000000"/>
+          <w:sz w:val="14"/>
+          <w:szCs w:val="14"/>
+          <w:lang w:val="en-US"/>
+        </w:rPr>
+        <w:t>n</w:t>
+      </w:r>
+      <w:r>
+        <w:rPr>
+          <w:rFonts w:ascii="Courier New" w:hAnsi="Courier New" w:cs="Courier New"/>
+          <w:color w:val="000000"/>
+          <w:sz w:val="14"/>
+          <w:szCs w:val="14"/>
+          <w:lang w:val="en-US"/>
+        </w:rPr>
+        <w:t xml:space="preserve"> -k 1.4 -k 2 -k 3 </w:t>
+      </w:r>
+      <w:proofErr w:type="spellStart"/>
+      <w:r>
+        <w:rPr>
+          <w:rFonts w:ascii="Courier New" w:hAnsi="Courier New" w:cs="Courier New"/>
+          <w:color w:val="000000"/>
+          <w:sz w:val="14"/>
+          <w:szCs w:val="14"/>
+          <w:lang w:val="en-US"/>
+        </w:rPr>
+        <w:t>input.bed</w:t>
+      </w:r>
+      <w:proofErr w:type="spellEnd"/>
+      <w:r>
+        <w:rPr>
+          <w:rFonts w:ascii="Courier New" w:hAnsi="Courier New" w:cs="Courier New"/>
+          <w:color w:val="000000"/>
+          <w:sz w:val="14"/>
+          <w:szCs w:val="14"/>
+          <w:lang w:val="en-US"/>
+        </w:rPr>
+        <w:t xml:space="preserve"> &gt; </w:t>
+      </w:r>
+      <w:proofErr w:type="spellStart"/>
+      <w:r>
+        <w:rPr>
+          <w:rFonts w:ascii="Courier New" w:hAnsi="Courier New" w:cs="Courier New"/>
+          <w:color w:val="000000"/>
+          <w:sz w:val="14"/>
+          <w:szCs w:val="14"/>
+          <w:lang w:val="en-US"/>
+        </w:rPr>
+        <w:t>output.bed</w:t>
+      </w:r>
+      <w:proofErr w:type="spellEnd"/>
     </w:p>
     <w:p>
       <w:pPr>
@@ -10162,6 +10383,7 @@
           <w:szCs w:val="22"/>
           <w:lang w:val="en-US"/>
         </w:rPr>
+        <w:lastRenderedPageBreak/>
         <w:t>Parameters</w:t>
       </w:r>
       <w:r>
@@ -10376,7 +10598,6 @@
           <w:szCs w:val="20"/>
           <w:lang w:val="en-US"/>
         </w:rPr>
-        <w:lastRenderedPageBreak/>
         <w:t>-SampleName: the name of all txt file, multi files will be separated by “,” and the name of txt file can’t contain character “_”</w:t>
       </w:r>
       <w:r>
@@ -11823,7 +12044,27 @@
           <w:szCs w:val="14"/>
           <w:lang w:val="en-US"/>
         </w:rPr>
-        <w:t>/Users/wwang/Desktop/ORM/</w:t>
+        <w:t>/Users/</w:t>
+      </w:r>
+      <w:proofErr w:type="spellStart"/>
+      <w:r>
+        <w:rPr>
+          <w:color w:val="000000"/>
+          <w:sz w:val="14"/>
+          <w:szCs w:val="14"/>
+          <w:lang w:val="en-US"/>
+        </w:rPr>
+        <w:t>wwang</w:t>
+      </w:r>
+      <w:proofErr w:type="spellEnd"/>
+      <w:r>
+        <w:rPr>
+          <w:color w:val="000000"/>
+          <w:sz w:val="14"/>
+          <w:szCs w:val="14"/>
+          <w:lang w:val="en-US"/>
+        </w:rPr>
+        <w:t>/Desktop/ORM/</w:t>
       </w:r>
       <w:proofErr w:type="spellStart"/>
       <w:r>
@@ -12068,7 +12309,27 @@
           <w:szCs w:val="14"/>
           <w:lang w:val="en-US"/>
         </w:rPr>
-        <w:t>/Users/wwang/Desktop/ORM/</w:t>
+        <w:t>/Users/</w:t>
+      </w:r>
+      <w:proofErr w:type="spellStart"/>
+      <w:r>
+        <w:rPr>
+          <w:color w:val="000000"/>
+          <w:sz w:val="14"/>
+          <w:szCs w:val="14"/>
+          <w:lang w:val="en-US"/>
+        </w:rPr>
+        <w:t>wwang</w:t>
+      </w:r>
+      <w:proofErr w:type="spellEnd"/>
+      <w:r>
+        <w:rPr>
+          <w:color w:val="000000"/>
+          <w:sz w:val="14"/>
+          <w:szCs w:val="14"/>
+          <w:lang w:val="en-US"/>
+        </w:rPr>
+        <w:t>/Desktop/ORM/</w:t>
       </w:r>
       <w:proofErr w:type="spellStart"/>
       <w:r>
@@ -12190,6 +12451,7 @@
           <w:szCs w:val="14"/>
           <w:lang w:val="en-US"/>
         </w:rPr>
+        <w:lastRenderedPageBreak/>
         <w:t xml:space="preserve">      </w:t>
       </w:r>
       <w:r>
@@ -12320,7 +12582,27 @@
           <w:szCs w:val="14"/>
           <w:lang w:val="en-US"/>
         </w:rPr>
-        <w:t>/Users/wwang/Desktop/ORM/</w:t>
+        <w:t>/Users/</w:t>
+      </w:r>
+      <w:proofErr w:type="spellStart"/>
+      <w:r>
+        <w:rPr>
+          <w:color w:val="000000"/>
+          <w:sz w:val="14"/>
+          <w:szCs w:val="14"/>
+          <w:lang w:val="en-US"/>
+        </w:rPr>
+        <w:t>wwang</w:t>
+      </w:r>
+      <w:proofErr w:type="spellEnd"/>
+      <w:r>
+        <w:rPr>
+          <w:color w:val="000000"/>
+          <w:sz w:val="14"/>
+          <w:szCs w:val="14"/>
+          <w:lang w:val="en-US"/>
+        </w:rPr>
+        <w:t>/Desktop/ORM/</w:t>
       </w:r>
       <w:proofErr w:type="spellStart"/>
       <w:r>
@@ -12404,7 +12686,6 @@
           <w:sz w:val="28"/>
           <w:szCs w:val="28"/>
         </w:rPr>
-        <w:lastRenderedPageBreak/>
         <w:t>GMM</w:t>
       </w:r>
       <w:r>
@@ -13834,6 +14115,7 @@
           <w:szCs w:val="22"/>
           <w:lang w:val="en-US"/>
         </w:rPr>
+        <w:lastRenderedPageBreak/>
         <w:t>An Example (Quick start):</w:t>
       </w:r>
     </w:p>
@@ -13959,7 +14241,6 @@
           <w:sz w:val="14"/>
           <w:szCs w:val="14"/>
         </w:rPr>
-        <w:lastRenderedPageBreak/>
         <w:t xml:space="preserve">     </w:t>
       </w:r>
       <w:r>
@@ -14149,7 +14430,27 @@
           <w:szCs w:val="14"/>
           <w:lang w:val="en-US"/>
         </w:rPr>
-        <w:t>-O /Users/wwang/Desktop/ORM/</w:t>
+        <w:t>-O /Users/</w:t>
+      </w:r>
+      <w:proofErr w:type="spellStart"/>
+      <w:r>
+        <w:rPr>
+          <w:color w:val="000000"/>
+          <w:sz w:val="14"/>
+          <w:szCs w:val="14"/>
+          <w:lang w:val="en-US"/>
+        </w:rPr>
+        <w:t>wwang</w:t>
+      </w:r>
+      <w:proofErr w:type="spellEnd"/>
+      <w:r>
+        <w:rPr>
+          <w:color w:val="000000"/>
+          <w:sz w:val="14"/>
+          <w:szCs w:val="14"/>
+          <w:lang w:val="en-US"/>
+        </w:rPr>
+        <w:t>/Desktop/ORM/</w:t>
       </w:r>
       <w:proofErr w:type="spellStart"/>
       <w:r>
@@ -15395,6 +15696,15 @@
           <w:lang w:val="en-US"/>
         </w:rPr>
         <w:br/>
+      </w:r>
+      <w:r>
+        <w:rPr>
+          <w:color w:val="000000"/>
+          <w:sz w:val="14"/>
+          <w:szCs w:val="14"/>
+          <w:lang w:val="en-US"/>
+        </w:rPr>
+        <w:lastRenderedPageBreak/>
         <w:t xml:space="preserve">     </w:t>
       </w:r>
       <w:r>
@@ -15518,7 +15828,6 @@
           <w:szCs w:val="20"/>
           <w:lang w:val="en-US"/>
         </w:rPr>
-        <w:lastRenderedPageBreak/>
         <w:t>In DNA replication field</w:t>
       </w:r>
       <w:r>
@@ -17165,7 +17474,27 @@
           <w:szCs w:val="14"/>
           <w:lang w:val="en-US"/>
         </w:rPr>
-        <w:t>-O /Users/wwang/Desktop/ORM/</w:t>
+        <w:t>-O /Users/</w:t>
+      </w:r>
+      <w:proofErr w:type="spellStart"/>
+      <w:r>
+        <w:rPr>
+          <w:color w:val="000000"/>
+          <w:sz w:val="14"/>
+          <w:szCs w:val="14"/>
+          <w:lang w:val="en-US"/>
+        </w:rPr>
+        <w:t>wwang</w:t>
+      </w:r>
+      <w:proofErr w:type="spellEnd"/>
+      <w:r>
+        <w:rPr>
+          <w:color w:val="000000"/>
+          <w:sz w:val="14"/>
+          <w:szCs w:val="14"/>
+          <w:lang w:val="en-US"/>
+        </w:rPr>
+        <w:t>/Desktop/ORM/</w:t>
       </w:r>
       <w:proofErr w:type="spellStart"/>
       <w:r>
@@ -17819,6 +18148,7 @@
           <w:szCs w:val="20"/>
           <w:lang w:val="en-US"/>
         </w:rPr>
+        <w:lastRenderedPageBreak/>
         <w:t>-REF</w:t>
       </w:r>
       <w:r>
@@ -18040,7 +18370,6 @@
           <w:szCs w:val="19"/>
           <w:lang w:val="en-US"/>
         </w:rPr>
-        <w:lastRenderedPageBreak/>
         <w:t>…</w:t>
       </w:r>
     </w:p>
@@ -19847,232 +20176,6 @@
           <w:szCs w:val="14"/>
           <w:lang w:val="en-US"/>
         </w:rPr>
-        <w:t xml:space="preserve">          </w:t>
-      </w:r>
-      <w:r>
-        <w:rPr>
-          <w:rFonts w:ascii="Courier New" w:hAnsi="Courier New" w:cs="Courier New"/>
-          <w:color w:val="000000"/>
-          <w:sz w:val="14"/>
-          <w:szCs w:val="14"/>
-          <w:lang w:val="en-US"/>
-        </w:rPr>
-        <w:t xml:space="preserve">-WS 1 </w:t>
-      </w:r>
-    </w:p>
-    <w:p>
-      <w:pPr>
-        <w:ind w:left="426"/>
-        <w:rPr>
-          <w:rFonts w:ascii="Courier New" w:hAnsi="Courier New" w:cs="Courier New"/>
-          <w:color w:val="000000"/>
-          <w:sz w:val="14"/>
-          <w:szCs w:val="14"/>
-          <w:lang w:val="en-US"/>
-        </w:rPr>
-      </w:pPr>
-      <w:r>
-        <w:rPr>
-          <w:rFonts w:ascii="Courier New" w:hAnsi="Courier New" w:cs="Courier New"/>
-          <w:color w:val="000000"/>
-          <w:sz w:val="14"/>
-          <w:szCs w:val="14"/>
-          <w:lang w:val="en-US"/>
-        </w:rPr>
-        <w:t xml:space="preserve">          </w:t>
-      </w:r>
-      <w:r>
-        <w:rPr>
-          <w:rFonts w:ascii="Courier New" w:hAnsi="Courier New" w:cs="Courier New"/>
-          <w:color w:val="000000"/>
-          <w:sz w:val="14"/>
-          <w:szCs w:val="14"/>
-          <w:lang w:val="en-US"/>
-        </w:rPr>
-        <w:t>-I /Users/wwang/Desktop/ORM/FDI_RFD/Test/All0min.bed </w:t>
-      </w:r>
-    </w:p>
-    <w:p>
-      <w:pPr>
-        <w:ind w:left="426"/>
-        <w:rPr>
-          <w:rFonts w:ascii="Courier New" w:hAnsi="Courier New" w:cs="Courier New"/>
-          <w:color w:val="000000"/>
-          <w:sz w:val="14"/>
-          <w:szCs w:val="14"/>
-          <w:lang w:val="en-US"/>
-        </w:rPr>
-      </w:pPr>
-      <w:r>
-        <w:rPr>
-          <w:rFonts w:ascii="Courier New" w:hAnsi="Courier New" w:cs="Courier New"/>
-          <w:color w:val="000000"/>
-          <w:sz w:val="14"/>
-          <w:szCs w:val="14"/>
-          <w:lang w:val="en-US"/>
-        </w:rPr>
-        <w:t xml:space="preserve">          </w:t>
-      </w:r>
-      <w:r>
-        <w:rPr>
-          <w:rFonts w:ascii="Courier New" w:hAnsi="Courier New" w:cs="Courier New"/>
-          <w:color w:val="000000"/>
-          <w:sz w:val="14"/>
-          <w:szCs w:val="14"/>
-          <w:lang w:val="en-US"/>
-        </w:rPr>
-        <w:t>-O /Users/wwang/Desktop/ORM/FDI_RFD/Test/</w:t>
-      </w:r>
-      <w:proofErr w:type="spellStart"/>
-      <w:r>
-        <w:rPr>
-          <w:rFonts w:ascii="Courier New" w:hAnsi="Courier New" w:cs="Courier New"/>
-          <w:color w:val="000000"/>
-          <w:sz w:val="14"/>
-          <w:szCs w:val="14"/>
-          <w:lang w:val="en-US"/>
-        </w:rPr>
-        <w:t>Output.bed</w:t>
-      </w:r>
-      <w:proofErr w:type="spellEnd"/>
-      <w:r>
-        <w:rPr>
-          <w:rFonts w:ascii="Courier New" w:hAnsi="Courier New" w:cs="Courier New"/>
-          <w:color w:val="000000"/>
-          <w:sz w:val="14"/>
-          <w:szCs w:val="14"/>
-          <w:lang w:val="en-US"/>
-        </w:rPr>
-        <w:t> </w:t>
-      </w:r>
-    </w:p>
-    <w:p>
-      <w:pPr>
-        <w:ind w:left="426"/>
-        <w:rPr>
-          <w:rFonts w:ascii="Courier New" w:hAnsi="Courier New" w:cs="Courier New"/>
-          <w:color w:val="000000"/>
-          <w:sz w:val="14"/>
-          <w:szCs w:val="14"/>
-          <w:lang w:val="en-US"/>
-        </w:rPr>
-      </w:pPr>
-      <w:r>
-        <w:rPr>
-          <w:rFonts w:ascii="Courier New" w:hAnsi="Courier New" w:cs="Courier New"/>
-          <w:color w:val="000000"/>
-          <w:sz w:val="14"/>
-          <w:szCs w:val="14"/>
-          <w:lang w:val="en-US"/>
-        </w:rPr>
-        <w:t xml:space="preserve">          </w:t>
-      </w:r>
-      <w:r>
-        <w:rPr>
-          <w:rFonts w:ascii="Courier New" w:hAnsi="Courier New" w:cs="Courier New"/>
-          <w:color w:val="000000"/>
-          <w:sz w:val="14"/>
-          <w:szCs w:val="14"/>
-          <w:lang w:val="en-US"/>
-        </w:rPr>
-        <w:t>-</w:t>
-      </w:r>
-      <w:proofErr w:type="spellStart"/>
-      <w:r>
-        <w:rPr>
-          <w:rFonts w:ascii="Courier New" w:hAnsi="Courier New" w:cs="Courier New"/>
-          <w:color w:val="000000"/>
-          <w:sz w:val="14"/>
-          <w:szCs w:val="14"/>
-          <w:lang w:val="en-US"/>
-        </w:rPr>
-        <w:t>Colum_FDI</w:t>
-      </w:r>
-      <w:proofErr w:type="spellEnd"/>
-      <w:r>
-        <w:rPr>
-          <w:rFonts w:ascii="Courier New" w:hAnsi="Courier New" w:cs="Courier New"/>
-          <w:color w:val="000000"/>
-          <w:sz w:val="14"/>
-          <w:szCs w:val="14"/>
-          <w:lang w:val="en-US"/>
-        </w:rPr>
-        <w:t xml:space="preserve"> 7 </w:t>
-      </w:r>
-    </w:p>
-    <w:p>
-      <w:pPr>
-        <w:ind w:left="426"/>
-        <w:rPr>
-          <w:rFonts w:ascii="Courier New" w:hAnsi="Courier New" w:cs="Courier New"/>
-          <w:color w:val="000000"/>
-          <w:sz w:val="14"/>
-          <w:szCs w:val="14"/>
-          <w:lang w:val="en-US"/>
-        </w:rPr>
-      </w:pPr>
-      <w:r>
-        <w:rPr>
-          <w:rFonts w:ascii="Courier New" w:hAnsi="Courier New" w:cs="Courier New"/>
-          <w:color w:val="000000"/>
-          <w:sz w:val="14"/>
-          <w:szCs w:val="14"/>
-          <w:lang w:val="en-US"/>
-        </w:rPr>
-        <w:t xml:space="preserve">          </w:t>
-      </w:r>
-      <w:r>
-        <w:rPr>
-          <w:rFonts w:ascii="Courier New" w:hAnsi="Courier New" w:cs="Courier New"/>
-          <w:color w:val="000000"/>
-          <w:sz w:val="14"/>
-          <w:szCs w:val="14"/>
-          <w:lang w:val="en-US"/>
-        </w:rPr>
-        <w:t>-</w:t>
-      </w:r>
-      <w:proofErr w:type="spellStart"/>
-      <w:r>
-        <w:rPr>
-          <w:rFonts w:ascii="Courier New" w:hAnsi="Courier New" w:cs="Courier New"/>
-          <w:color w:val="000000"/>
-          <w:sz w:val="14"/>
-          <w:szCs w:val="14"/>
-          <w:lang w:val="en-US"/>
-        </w:rPr>
-        <w:t>SignalColumn</w:t>
-      </w:r>
-      <w:proofErr w:type="spellEnd"/>
-      <w:r>
-        <w:rPr>
-          <w:rFonts w:ascii="Courier New" w:hAnsi="Courier New" w:cs="Courier New"/>
-          <w:color w:val="000000"/>
-          <w:sz w:val="14"/>
-          <w:szCs w:val="14"/>
-          <w:lang w:val="en-US"/>
-        </w:rPr>
-        <w:t xml:space="preserve"> 5 </w:t>
-      </w:r>
-    </w:p>
-    <w:p>
-      <w:pPr>
-        <w:ind w:left="426"/>
-        <w:rPr>
-          <w:rFonts w:ascii="Courier New" w:hAnsi="Courier New" w:cs="Courier New"/>
-          <w:color w:val="000000"/>
-          <w:sz w:val="14"/>
-          <w:szCs w:val="14"/>
-          <w:lang w:val="en-US"/>
-        </w:rPr>
-      </w:pPr>
-      <w:r>
-        <w:rPr>
-          <w:rFonts w:ascii="Courier New" w:hAnsi="Courier New" w:cs="Courier New"/>
-          <w:color w:val="000000"/>
-          <w:sz w:val="14"/>
-          <w:szCs w:val="14"/>
-          <w:lang w:val="en-US"/>
-        </w:rPr>
         <w:lastRenderedPageBreak/>
         <w:t xml:space="preserve">          </w:t>
       </w:r>
@@ -20084,6 +20187,254 @@
           <w:szCs w:val="14"/>
           <w:lang w:val="en-US"/>
         </w:rPr>
+        <w:t xml:space="preserve">-WS 1 </w:t>
+      </w:r>
+    </w:p>
+    <w:p>
+      <w:pPr>
+        <w:ind w:left="426"/>
+        <w:rPr>
+          <w:rFonts w:ascii="Courier New" w:hAnsi="Courier New" w:cs="Courier New"/>
+          <w:color w:val="000000"/>
+          <w:sz w:val="14"/>
+          <w:szCs w:val="14"/>
+          <w:lang w:val="en-US"/>
+        </w:rPr>
+      </w:pPr>
+      <w:r>
+        <w:rPr>
+          <w:rFonts w:ascii="Courier New" w:hAnsi="Courier New" w:cs="Courier New"/>
+          <w:color w:val="000000"/>
+          <w:sz w:val="14"/>
+          <w:szCs w:val="14"/>
+          <w:lang w:val="en-US"/>
+        </w:rPr>
+        <w:t xml:space="preserve">          </w:t>
+      </w:r>
+      <w:r>
+        <w:rPr>
+          <w:rFonts w:ascii="Courier New" w:hAnsi="Courier New" w:cs="Courier New"/>
+          <w:color w:val="000000"/>
+          <w:sz w:val="14"/>
+          <w:szCs w:val="14"/>
+          <w:lang w:val="en-US"/>
+        </w:rPr>
+        <w:t>-I /Users/wwang/Desktop/ORM/FDI_RFD/Test/All0min.bed </w:t>
+      </w:r>
+    </w:p>
+    <w:p>
+      <w:pPr>
+        <w:ind w:left="426"/>
+        <w:rPr>
+          <w:rFonts w:ascii="Courier New" w:hAnsi="Courier New" w:cs="Courier New"/>
+          <w:color w:val="000000"/>
+          <w:sz w:val="14"/>
+          <w:szCs w:val="14"/>
+          <w:lang w:val="en-US"/>
+        </w:rPr>
+      </w:pPr>
+      <w:r>
+        <w:rPr>
+          <w:rFonts w:ascii="Courier New" w:hAnsi="Courier New" w:cs="Courier New"/>
+          <w:color w:val="000000"/>
+          <w:sz w:val="14"/>
+          <w:szCs w:val="14"/>
+          <w:lang w:val="en-US"/>
+        </w:rPr>
+        <w:t xml:space="preserve">          </w:t>
+      </w:r>
+      <w:r>
+        <w:rPr>
+          <w:rFonts w:ascii="Courier New" w:hAnsi="Courier New" w:cs="Courier New"/>
+          <w:color w:val="000000"/>
+          <w:sz w:val="14"/>
+          <w:szCs w:val="14"/>
+          <w:lang w:val="en-US"/>
+        </w:rPr>
+        <w:t>-O /Users/</w:t>
+      </w:r>
+      <w:proofErr w:type="spellStart"/>
+      <w:r>
+        <w:rPr>
+          <w:rFonts w:ascii="Courier New" w:hAnsi="Courier New" w:cs="Courier New"/>
+          <w:color w:val="000000"/>
+          <w:sz w:val="14"/>
+          <w:szCs w:val="14"/>
+          <w:lang w:val="en-US"/>
+        </w:rPr>
+        <w:t>wwang</w:t>
+      </w:r>
+      <w:proofErr w:type="spellEnd"/>
+      <w:r>
+        <w:rPr>
+          <w:rFonts w:ascii="Courier New" w:hAnsi="Courier New" w:cs="Courier New"/>
+          <w:color w:val="000000"/>
+          <w:sz w:val="14"/>
+          <w:szCs w:val="14"/>
+          <w:lang w:val="en-US"/>
+        </w:rPr>
+        <w:t>/Desktop/ORM/FDI_RFD/Test/</w:t>
+      </w:r>
+      <w:proofErr w:type="spellStart"/>
+      <w:r>
+        <w:rPr>
+          <w:rFonts w:ascii="Courier New" w:hAnsi="Courier New" w:cs="Courier New"/>
+          <w:color w:val="000000"/>
+          <w:sz w:val="14"/>
+          <w:szCs w:val="14"/>
+          <w:lang w:val="en-US"/>
+        </w:rPr>
+        <w:t>Output.bed</w:t>
+      </w:r>
+      <w:proofErr w:type="spellEnd"/>
+      <w:r>
+        <w:rPr>
+          <w:rFonts w:ascii="Courier New" w:hAnsi="Courier New" w:cs="Courier New"/>
+          <w:color w:val="000000"/>
+          <w:sz w:val="14"/>
+          <w:szCs w:val="14"/>
+          <w:lang w:val="en-US"/>
+        </w:rPr>
+        <w:t> </w:t>
+      </w:r>
+    </w:p>
+    <w:p>
+      <w:pPr>
+        <w:ind w:left="426"/>
+        <w:rPr>
+          <w:rFonts w:ascii="Courier New" w:hAnsi="Courier New" w:cs="Courier New"/>
+          <w:color w:val="000000"/>
+          <w:sz w:val="14"/>
+          <w:szCs w:val="14"/>
+          <w:lang w:val="en-US"/>
+        </w:rPr>
+      </w:pPr>
+      <w:r>
+        <w:rPr>
+          <w:rFonts w:ascii="Courier New" w:hAnsi="Courier New" w:cs="Courier New"/>
+          <w:color w:val="000000"/>
+          <w:sz w:val="14"/>
+          <w:szCs w:val="14"/>
+          <w:lang w:val="en-US"/>
+        </w:rPr>
+        <w:t xml:space="preserve">          </w:t>
+      </w:r>
+      <w:r>
+        <w:rPr>
+          <w:rFonts w:ascii="Courier New" w:hAnsi="Courier New" w:cs="Courier New"/>
+          <w:color w:val="000000"/>
+          <w:sz w:val="14"/>
+          <w:szCs w:val="14"/>
+          <w:lang w:val="en-US"/>
+        </w:rPr>
+        <w:t>-</w:t>
+      </w:r>
+      <w:proofErr w:type="spellStart"/>
+      <w:r>
+        <w:rPr>
+          <w:rFonts w:ascii="Courier New" w:hAnsi="Courier New" w:cs="Courier New"/>
+          <w:color w:val="000000"/>
+          <w:sz w:val="14"/>
+          <w:szCs w:val="14"/>
+          <w:lang w:val="en-US"/>
+        </w:rPr>
+        <w:t>Colum_FDI</w:t>
+      </w:r>
+      <w:proofErr w:type="spellEnd"/>
+      <w:r>
+        <w:rPr>
+          <w:rFonts w:ascii="Courier New" w:hAnsi="Courier New" w:cs="Courier New"/>
+          <w:color w:val="000000"/>
+          <w:sz w:val="14"/>
+          <w:szCs w:val="14"/>
+          <w:lang w:val="en-US"/>
+        </w:rPr>
+        <w:t xml:space="preserve"> 7 </w:t>
+      </w:r>
+    </w:p>
+    <w:p>
+      <w:pPr>
+        <w:ind w:left="426"/>
+        <w:rPr>
+          <w:rFonts w:ascii="Courier New" w:hAnsi="Courier New" w:cs="Courier New"/>
+          <w:color w:val="000000"/>
+          <w:sz w:val="14"/>
+          <w:szCs w:val="14"/>
+          <w:lang w:val="en-US"/>
+        </w:rPr>
+      </w:pPr>
+      <w:r>
+        <w:rPr>
+          <w:rFonts w:ascii="Courier New" w:hAnsi="Courier New" w:cs="Courier New"/>
+          <w:color w:val="000000"/>
+          <w:sz w:val="14"/>
+          <w:szCs w:val="14"/>
+          <w:lang w:val="en-US"/>
+        </w:rPr>
+        <w:t xml:space="preserve">          </w:t>
+      </w:r>
+      <w:r>
+        <w:rPr>
+          <w:rFonts w:ascii="Courier New" w:hAnsi="Courier New" w:cs="Courier New"/>
+          <w:color w:val="000000"/>
+          <w:sz w:val="14"/>
+          <w:szCs w:val="14"/>
+          <w:lang w:val="en-US"/>
+        </w:rPr>
+        <w:t>-</w:t>
+      </w:r>
+      <w:proofErr w:type="spellStart"/>
+      <w:r>
+        <w:rPr>
+          <w:rFonts w:ascii="Courier New" w:hAnsi="Courier New" w:cs="Courier New"/>
+          <w:color w:val="000000"/>
+          <w:sz w:val="14"/>
+          <w:szCs w:val="14"/>
+          <w:lang w:val="en-US"/>
+        </w:rPr>
+        <w:t>SignalColumn</w:t>
+      </w:r>
+      <w:proofErr w:type="spellEnd"/>
+      <w:r>
+        <w:rPr>
+          <w:rFonts w:ascii="Courier New" w:hAnsi="Courier New" w:cs="Courier New"/>
+          <w:color w:val="000000"/>
+          <w:sz w:val="14"/>
+          <w:szCs w:val="14"/>
+          <w:lang w:val="en-US"/>
+        </w:rPr>
+        <w:t xml:space="preserve"> 5 </w:t>
+      </w:r>
+    </w:p>
+    <w:p>
+      <w:pPr>
+        <w:ind w:left="426"/>
+        <w:rPr>
+          <w:rFonts w:ascii="Courier New" w:hAnsi="Courier New" w:cs="Courier New"/>
+          <w:color w:val="000000"/>
+          <w:sz w:val="14"/>
+          <w:szCs w:val="14"/>
+          <w:lang w:val="en-US"/>
+        </w:rPr>
+      </w:pPr>
+      <w:r>
+        <w:rPr>
+          <w:rFonts w:ascii="Courier New" w:hAnsi="Courier New" w:cs="Courier New"/>
+          <w:color w:val="000000"/>
+          <w:sz w:val="14"/>
+          <w:szCs w:val="14"/>
+          <w:lang w:val="en-US"/>
+        </w:rPr>
+        <w:t xml:space="preserve">          </w:t>
+      </w:r>
+      <w:r>
+        <w:rPr>
+          <w:rFonts w:ascii="Courier New" w:hAnsi="Courier New" w:cs="Courier New"/>
+          <w:color w:val="000000"/>
+          <w:sz w:val="14"/>
+          <w:szCs w:val="14"/>
+          <w:lang w:val="en-US"/>
+        </w:rPr>
         <w:t>-</w:t>
       </w:r>
       <w:proofErr w:type="spellStart"/>
@@ -20432,7 +20783,29 @@
           <w:szCs w:val="14"/>
           <w:lang w:val="en-US"/>
         </w:rPr>
-        <w:t>-O /Users/wwang/Desktop/ORM/FDI_RFD/Test/</w:t>
+        <w:t>-O /Users/</w:t>
+      </w:r>
+      <w:proofErr w:type="spellStart"/>
+      <w:r>
+        <w:rPr>
+          <w:rFonts w:ascii="Courier New" w:hAnsi="Courier New" w:cs="Courier New"/>
+          <w:color w:val="000000"/>
+          <w:sz w:val="14"/>
+          <w:szCs w:val="14"/>
+          <w:lang w:val="en-US"/>
+        </w:rPr>
+        <w:t>wwang</w:t>
+      </w:r>
+      <w:proofErr w:type="spellEnd"/>
+      <w:r>
+        <w:rPr>
+          <w:rFonts w:ascii="Courier New" w:hAnsi="Courier New" w:cs="Courier New"/>
+          <w:color w:val="000000"/>
+          <w:sz w:val="14"/>
+          <w:szCs w:val="14"/>
+          <w:lang w:val="en-US"/>
+        </w:rPr>
+        <w:t>/Desktop/ORM/FDI_RFD/Test/</w:t>
       </w:r>
       <w:proofErr w:type="spellStart"/>
       <w:r>
@@ -21845,6 +22218,16 @@
           <w:lang w:val="en-US"/>
         </w:rPr>
         <w:br/>
+      </w:r>
+      <w:r>
+        <w:rPr>
+          <w:rFonts w:ascii="Courier New" w:hAnsi="Courier New" w:cs="Courier New"/>
+          <w:color w:val="000000"/>
+          <w:sz w:val="14"/>
+          <w:szCs w:val="14"/>
+          <w:lang w:val="en-US"/>
+        </w:rPr>
+        <w:lastRenderedPageBreak/>
         <w:t xml:space="preserve">## </w:t>
       </w:r>
       <w:r>
@@ -21927,7 +22310,6 @@
           <w:sz w:val="14"/>
           <w:szCs w:val="14"/>
         </w:rPr>
-        <w:lastRenderedPageBreak/>
         <w:drawing>
           <wp:inline distT="0" distB="0" distL="0" distR="0" wp14:anchorId="67AF8292" wp14:editId="077C7223">
             <wp:extent cx="5270500" cy="2347595"/>
@@ -22753,6 +23135,7 @@
           <w:szCs w:val="20"/>
           <w:lang w:val="en-US"/>
         </w:rPr>
+        <w:lastRenderedPageBreak/>
         <w:drawing>
           <wp:inline distT="0" distB="0" distL="0" distR="0" wp14:anchorId="03310B86" wp14:editId="73FD0B75">
             <wp:extent cx="3933019" cy="2055121"/>
@@ -22814,7 +23197,6 @@
           <w:szCs w:val="16"/>
           <w:lang w:val="en-US"/>
         </w:rPr>
-        <w:lastRenderedPageBreak/>
         <w:t xml:space="preserve">   </w:t>
       </w:r>
       <w:r>
@@ -23799,6 +24181,7 @@
           <w:szCs w:val="14"/>
           <w:lang w:val="en-US"/>
         </w:rPr>
+        <w:lastRenderedPageBreak/>
         <w:t>{</w:t>
       </w:r>
     </w:p>
@@ -24424,7 +24807,6 @@
           <w:szCs w:val="14"/>
           <w:lang w:val="en-US"/>
         </w:rPr>
-        <w:lastRenderedPageBreak/>
         <w:t xml:space="preserve"> </w:t>
       </w:r>
     </w:p>
@@ -25094,6 +25476,7 @@
           <w:szCs w:val="20"/>
           <w:lang w:val="en-US" w:eastAsia="zh-CN"/>
         </w:rPr>
+        <w:lastRenderedPageBreak/>
         <w:t>The</w:t>
       </w:r>
       <w:r>
@@ -25392,7 +25775,6 @@
           <w:szCs w:val="22"/>
           <w:lang w:val="en-US"/>
         </w:rPr>
-        <w:lastRenderedPageBreak/>
         <w:t>Parameters</w:t>
       </w:r>
       <w:r>
@@ -26257,6 +26639,7 @@
           <w:sz w:val="19"/>
           <w:lang w:val="en-US" w:eastAsia="zh-CN"/>
         </w:rPr>
+        <w:lastRenderedPageBreak/>
         <w:drawing>
           <wp:inline distT="0" distB="0" distL="0" distR="0" wp14:anchorId="55ACDAFA" wp14:editId="7ED35E16">
             <wp:extent cx="2311400" cy="2667000"/>
@@ -26365,7 +26748,6 @@
           <w:szCs w:val="14"/>
           <w:lang w:val="en-US"/>
         </w:rPr>
-        <w:lastRenderedPageBreak/>
         <w:t xml:space="preserve">Java -jar </w:t>
       </w:r>
       <w:r>
@@ -26708,6 +27090,860 @@
           <w:lang w:val="en-US"/>
         </w:rPr>
         <w:t xml:space="preserve"> 7</w:t>
+      </w:r>
+    </w:p>
+    <w:p>
+      <w:pPr>
+        <w:pStyle w:val="ListParagraph"/>
+        <w:numPr>
+          <w:ilvl w:val="0"/>
+          <w:numId w:val="4"/>
+        </w:numPr>
+        <w:rPr>
+          <w:sz w:val="28"/>
+          <w:szCs w:val="28"/>
+          <w:lang w:val="en-US"/>
+        </w:rPr>
+      </w:pPr>
+      <w:r>
+        <w:rPr>
+          <w:sz w:val="28"/>
+          <w:szCs w:val="28"/>
+          <w:lang w:val="en-US" w:eastAsia="zh-CN"/>
+        </w:rPr>
+        <w:t>GetMapped_All_info</w:t>
+      </w:r>
+      <w:r>
+        <w:rPr>
+          <w:sz w:val="28"/>
+          <w:szCs w:val="28"/>
+          <w:lang w:val="en-US" w:eastAsia="zh-CN"/>
+        </w:rPr>
+        <w:t>.jar</w:t>
+      </w:r>
+    </w:p>
+    <w:p>
+      <w:pPr>
+        <w:pStyle w:val="HTMLPreformatted"/>
+        <w:ind w:left="426"/>
+        <w:rPr>
+          <w:rFonts w:ascii="Arial" w:hAnsi="Arial" w:cs="Arial"/>
+          <w:bCs/>
+          <w:color w:val="000000"/>
+          <w:lang w:val="en-US"/>
+        </w:rPr>
+      </w:pPr>
+      <w:r>
+        <w:rPr>
+          <w:rFonts w:ascii="Arial" w:hAnsi="Arial" w:cs="Arial"/>
+          <w:bCs/>
+          <w:color w:val="000000"/>
+          <w:lang w:val="en-US"/>
+        </w:rPr>
+        <w:t>Sim</w:t>
+      </w:r>
+      <w:r>
+        <w:rPr>
+          <w:rFonts w:ascii="Arial" w:hAnsi="Arial" w:cs="Arial"/>
+          <w:bCs/>
+          <w:color w:val="000000"/>
+          <w:lang w:val="en-US"/>
+        </w:rPr>
+        <w:t xml:space="preserve">ilar like GetMappedCount.jar, when mapped files are </w:t>
+      </w:r>
+      <w:proofErr w:type="spellStart"/>
+      <w:r>
+        <w:rPr>
+          <w:rFonts w:ascii="Arial" w:hAnsi="Arial" w:cs="Arial"/>
+          <w:bCs/>
+          <w:color w:val="000000"/>
+          <w:lang w:val="en-US"/>
+        </w:rPr>
+        <w:t>bedgraph</w:t>
+      </w:r>
+      <w:proofErr w:type="spellEnd"/>
+      <w:r>
+        <w:rPr>
+          <w:rFonts w:ascii="Arial" w:hAnsi="Arial" w:cs="Arial"/>
+          <w:bCs/>
+          <w:color w:val="000000"/>
+          <w:lang w:val="en-US"/>
+        </w:rPr>
+        <w:t xml:space="preserve"> files with specific values. Sometimes we want to get the sum of all mapped value and the average values. We can use this jar package to get all mapped information</w:t>
+      </w:r>
+    </w:p>
+    <w:p>
+      <w:pPr>
+        <w:pStyle w:val="HTMLPreformatted"/>
+        <w:ind w:left="426"/>
+        <w:rPr>
+          <w:rFonts w:ascii="Arial" w:hAnsi="Arial" w:cs="Arial"/>
+          <w:bCs/>
+          <w:color w:val="000000"/>
+          <w:lang w:val="en-US"/>
+        </w:rPr>
+      </w:pPr>
+    </w:p>
+    <w:p>
+      <w:pPr>
+        <w:pStyle w:val="HTMLPreformatted"/>
+        <w:ind w:left="426"/>
+        <w:rPr>
+          <w:rFonts w:ascii="Arial" w:hAnsi="Arial" w:cs="Arial"/>
+          <w:lang w:val="en-US"/>
+        </w:rPr>
+      </w:pPr>
+      <w:r>
+        <w:rPr>
+          <w:rFonts w:ascii="Arial" w:hAnsi="Arial" w:cs="Arial"/>
+          <w:bCs/>
+          <w:color w:val="000000"/>
+          <w:lang w:val="en-US"/>
+        </w:rPr>
+        <w:t xml:space="preserve">In this package, we changed </w:t>
+      </w:r>
+      <w:r>
+        <w:rPr>
+          <w:rFonts w:ascii="Arial" w:hAnsi="Arial" w:cs="Arial"/>
+          <w:bCs/>
+          <w:color w:val="000000"/>
+          <w:lang w:val="en-US"/>
+        </w:rPr>
+        <w:t>-</w:t>
+      </w:r>
+      <w:proofErr w:type="spellStart"/>
+      <w:r>
+        <w:rPr>
+          <w:rFonts w:ascii="Arial" w:hAnsi="Arial" w:cs="Arial"/>
+          <w:bCs/>
+          <w:color w:val="000000"/>
+          <w:lang w:val="en-US"/>
+        </w:rPr>
+        <w:t>IDColum</w:t>
+      </w:r>
+      <w:proofErr w:type="spellEnd"/>
+      <w:r>
+        <w:rPr>
+          <w:rFonts w:ascii="Arial" w:hAnsi="Arial" w:cs="Arial"/>
+          <w:bCs/>
+          <w:color w:val="000000"/>
+          <w:lang w:val="en-US"/>
+        </w:rPr>
+        <w:t>,</w:t>
+      </w:r>
+      <w:r>
+        <w:rPr>
+          <w:lang w:val="en-US"/>
+        </w:rPr>
+        <w:t xml:space="preserve"> </w:t>
+      </w:r>
+      <w:r>
+        <w:rPr>
+          <w:rFonts w:ascii="Arial" w:hAnsi="Arial" w:cs="Arial"/>
+          <w:bCs/>
+          <w:color w:val="000000"/>
+          <w:lang w:val="en-US"/>
+        </w:rPr>
+        <w:t>-</w:t>
+      </w:r>
+      <w:proofErr w:type="spellStart"/>
+      <w:r>
+        <w:rPr>
+          <w:rFonts w:ascii="Arial" w:hAnsi="Arial" w:cs="Arial"/>
+          <w:bCs/>
+          <w:color w:val="000000"/>
+          <w:lang w:val="en-US"/>
+        </w:rPr>
+        <w:t>MapStartColum</w:t>
+      </w:r>
+      <w:proofErr w:type="spellEnd"/>
+      <w:r>
+        <w:rPr>
+          <w:rFonts w:ascii="Arial" w:hAnsi="Arial" w:cs="Arial"/>
+          <w:bCs/>
+          <w:color w:val="000000"/>
+          <w:lang w:val="en-US"/>
+        </w:rPr>
+        <w:t xml:space="preserve"> and </w:t>
+      </w:r>
+      <w:r>
+        <w:rPr>
+          <w:rFonts w:ascii="Arial" w:hAnsi="Arial" w:cs="Arial"/>
+          <w:bCs/>
+          <w:color w:val="000000"/>
+          <w:lang w:val="en-US"/>
+        </w:rPr>
+        <w:t>-</w:t>
+      </w:r>
+      <w:proofErr w:type="spellStart"/>
+      <w:r>
+        <w:rPr>
+          <w:rFonts w:ascii="Arial" w:hAnsi="Arial" w:cs="Arial"/>
+          <w:bCs/>
+          <w:color w:val="000000"/>
+          <w:lang w:val="en-US"/>
+        </w:rPr>
+        <w:t>MapEndColum</w:t>
+      </w:r>
+      <w:proofErr w:type="spellEnd"/>
+      <w:r>
+        <w:rPr>
+          <w:rFonts w:ascii="Arial" w:hAnsi="Arial" w:cs="Arial"/>
+          <w:bCs/>
+          <w:color w:val="000000"/>
+          <w:lang w:val="en-US"/>
+        </w:rPr>
+        <w:t xml:space="preserve"> into array it should have same length as</w:t>
+      </w:r>
+      <w:r>
+        <w:rPr>
+          <w:rFonts w:ascii="Arial" w:hAnsi="Arial" w:cs="Arial"/>
+          <w:lang w:val="en-US"/>
+        </w:rPr>
+        <w:t xml:space="preserve"> </w:t>
+      </w:r>
+      <w:proofErr w:type="spellStart"/>
+      <w:r>
+        <w:rPr>
+          <w:rFonts w:ascii="Arial" w:hAnsi="Arial" w:cs="Arial"/>
+          <w:lang w:val="en-US"/>
+        </w:rPr>
+        <w:t>SampleName</w:t>
+      </w:r>
+      <w:proofErr w:type="spellEnd"/>
+      <w:r>
+        <w:rPr>
+          <w:rFonts w:ascii="Arial" w:hAnsi="Arial" w:cs="Arial"/>
+          <w:lang w:val="en-US"/>
+        </w:rPr>
+        <w:t xml:space="preserve"> and take “,” as </w:t>
+      </w:r>
+      <w:r>
+        <w:rPr>
+          <w:rFonts w:ascii="Arial" w:hAnsi="Arial" w:cs="Arial" w:hint="eastAsia"/>
+          <w:lang w:val="en-US"/>
+        </w:rPr>
+        <w:t>delimiter</w:t>
+      </w:r>
+      <w:r>
+        <w:rPr>
+          <w:rFonts w:ascii="Arial" w:hAnsi="Arial" w:cs="Arial"/>
+          <w:lang w:val="en-US"/>
+        </w:rPr>
+        <w:t>.</w:t>
+      </w:r>
+    </w:p>
+    <w:p>
+      <w:pPr>
+        <w:pStyle w:val="HTMLPreformatted"/>
+        <w:ind w:left="426"/>
+        <w:rPr>
+          <w:rFonts w:ascii="Arial" w:hAnsi="Arial" w:cs="Arial"/>
+          <w:lang w:val="en-US"/>
+        </w:rPr>
+      </w:pPr>
+    </w:p>
+    <w:p>
+      <w:pPr>
+        <w:pStyle w:val="HTMLPreformatted"/>
+        <w:ind w:left="426"/>
+        <w:rPr>
+          <w:rFonts w:ascii="Arial" w:hAnsi="Arial" w:cs="Arial"/>
+          <w:lang w:val="en-US"/>
+        </w:rPr>
+      </w:pPr>
+      <w:r>
+        <w:rPr>
+          <w:rFonts w:ascii="Arial" w:hAnsi="Arial" w:cs="Arial"/>
+          <w:lang w:val="en-US"/>
+        </w:rPr>
+        <w:t xml:space="preserve">Besides that, adding the </w:t>
+      </w:r>
+      <w:r>
+        <w:rPr>
+          <w:rFonts w:ascii="Arial" w:hAnsi="Arial" w:cs="Arial"/>
+          <w:lang w:val="en-US"/>
+        </w:rPr>
+        <w:t>-</w:t>
+      </w:r>
+      <w:proofErr w:type="spellStart"/>
+      <w:r>
+        <w:rPr>
+          <w:rFonts w:ascii="Arial" w:hAnsi="Arial" w:cs="Arial"/>
+          <w:lang w:val="en-US"/>
+        </w:rPr>
+        <w:t>KeepColum</w:t>
+      </w:r>
+      <w:proofErr w:type="spellEnd"/>
+      <w:r>
+        <w:rPr>
+          <w:rFonts w:ascii="Arial" w:hAnsi="Arial" w:cs="Arial"/>
+          <w:lang w:val="en-US"/>
+        </w:rPr>
+        <w:t xml:space="preserve"> to set the output format, it means how many columns start from left to right</w:t>
+      </w:r>
+      <w:r>
+        <w:rPr>
+          <w:rFonts w:ascii="Arial" w:hAnsi="Arial" w:cs="Arial"/>
+          <w:lang w:val="en-US"/>
+        </w:rPr>
+        <w:t>,</w:t>
+      </w:r>
+      <w:r>
+        <w:rPr>
+          <w:rFonts w:ascii="Arial" w:hAnsi="Arial" w:cs="Arial"/>
+          <w:lang w:val="en-US"/>
+        </w:rPr>
+        <w:t xml:space="preserve"> </w:t>
+      </w:r>
+      <w:r>
+        <w:rPr>
+          <w:rFonts w:ascii="Arial" w:hAnsi="Arial" w:cs="Arial"/>
+          <w:lang w:val="en-US"/>
+        </w:rPr>
+        <w:t>y</w:t>
+      </w:r>
+      <w:r>
+        <w:rPr>
+          <w:rFonts w:ascii="Arial" w:hAnsi="Arial" w:cs="Arial"/>
+          <w:lang w:val="en-US"/>
+        </w:rPr>
+        <w:t>ou want to keep in</w:t>
+      </w:r>
+      <w:r>
+        <w:rPr>
+          <w:rFonts w:ascii="Arial" w:hAnsi="Arial" w:cs="Arial"/>
+          <w:lang w:val="en-US"/>
+        </w:rPr>
+        <w:t xml:space="preserve"> output files normally we keep the </w:t>
+      </w:r>
+      <w:proofErr w:type="spellStart"/>
+      <w:r>
+        <w:rPr>
+          <w:rFonts w:ascii="Arial" w:hAnsi="Arial" w:cs="Arial"/>
+          <w:lang w:val="en-US"/>
+        </w:rPr>
+        <w:t>chr</w:t>
+      </w:r>
+      <w:proofErr w:type="spellEnd"/>
+      <w:r>
+        <w:rPr>
+          <w:rFonts w:ascii="Arial" w:hAnsi="Arial" w:cs="Arial"/>
+          <w:lang w:val="en-US"/>
+        </w:rPr>
+        <w:t xml:space="preserve">, start, end and ID of target segment. It is also an array separated by “,” with same length of </w:t>
+      </w:r>
+      <w:proofErr w:type="spellStart"/>
+      <w:r>
+        <w:rPr>
+          <w:rFonts w:ascii="Arial" w:hAnsi="Arial" w:cs="Arial"/>
+          <w:lang w:val="en-US"/>
+        </w:rPr>
+        <w:t>SampleName</w:t>
+      </w:r>
+      <w:proofErr w:type="spellEnd"/>
+    </w:p>
+    <w:p>
+      <w:pPr>
+        <w:pStyle w:val="HTMLPreformatted"/>
+        <w:ind w:left="426"/>
+        <w:rPr>
+          <w:rFonts w:ascii="Arial" w:hAnsi="Arial" w:cs="Arial"/>
+          <w:lang w:val="en-US"/>
+        </w:rPr>
+      </w:pPr>
+    </w:p>
+    <w:p>
+      <w:pPr>
+        <w:pStyle w:val="HTMLPreformatted"/>
+        <w:ind w:left="426"/>
+        <w:rPr>
+          <w:rFonts w:ascii="Arial" w:hAnsi="Arial" w:cs="Arial"/>
+          <w:lang w:val="en-US"/>
+        </w:rPr>
+      </w:pPr>
+      <w:r>
+        <w:rPr>
+          <w:rFonts w:ascii="Arial" w:hAnsi="Arial" w:cs="Arial"/>
+          <w:bCs/>
+          <w:color w:val="000000"/>
+          <w:lang w:val="en-US"/>
+        </w:rPr>
+        <w:t>-</w:t>
+      </w:r>
+      <w:proofErr w:type="spellStart"/>
+      <w:r>
+        <w:rPr>
+          <w:rFonts w:ascii="Arial" w:hAnsi="Arial" w:cs="Arial"/>
+          <w:bCs/>
+          <w:color w:val="000000"/>
+          <w:lang w:val="en-US"/>
+        </w:rPr>
+        <w:t>Column_Value</w:t>
+      </w:r>
+      <w:proofErr w:type="spellEnd"/>
+      <w:r>
+        <w:rPr>
+          <w:rFonts w:ascii="Arial" w:hAnsi="Arial" w:cs="Arial"/>
+          <w:bCs/>
+          <w:color w:val="000000"/>
+          <w:lang w:val="en-US"/>
+        </w:rPr>
+        <w:t xml:space="preserve"> is an array to store the column number of all input interested </w:t>
+      </w:r>
+      <w:proofErr w:type="spellStart"/>
+      <w:r>
+        <w:rPr>
+          <w:rFonts w:ascii="Arial" w:hAnsi="Arial" w:cs="Arial"/>
+          <w:bCs/>
+          <w:color w:val="000000"/>
+          <w:lang w:val="en-US"/>
+        </w:rPr>
+        <w:t>bedgraph</w:t>
+      </w:r>
+      <w:proofErr w:type="spellEnd"/>
+      <w:r>
+        <w:rPr>
+          <w:rFonts w:ascii="Arial" w:hAnsi="Arial" w:cs="Arial"/>
+          <w:bCs/>
+          <w:color w:val="000000"/>
+          <w:lang w:val="en-US"/>
+        </w:rPr>
+        <w:t xml:space="preserve"> files’ values </w:t>
+      </w:r>
+      <w:r>
+        <w:rPr>
+          <w:rFonts w:ascii="Arial" w:hAnsi="Arial" w:cs="Arial"/>
+          <w:lang w:val="en-US"/>
+        </w:rPr>
+        <w:t xml:space="preserve">and take “,” as </w:t>
+      </w:r>
+      <w:r>
+        <w:rPr>
+          <w:rFonts w:ascii="Arial" w:hAnsi="Arial" w:cs="Arial" w:hint="eastAsia"/>
+          <w:lang w:val="en-US"/>
+        </w:rPr>
+        <w:t>delimiter</w:t>
+      </w:r>
+      <w:r>
+        <w:rPr>
+          <w:rFonts w:ascii="Arial" w:hAnsi="Arial" w:cs="Arial"/>
+          <w:lang w:val="en-US"/>
+        </w:rPr>
+        <w:t>.</w:t>
+      </w:r>
+    </w:p>
+    <w:p>
+      <w:pPr>
+        <w:pStyle w:val="NormalWeb"/>
+        <w:rPr>
+          <w:rFonts w:ascii="Arial" w:eastAsia="Arial" w:hAnsi="Arial" w:cs="Arial"/>
+          <w:sz w:val="19"/>
+          <w:szCs w:val="22"/>
+          <w:lang w:val="en-US"/>
+        </w:rPr>
+      </w:pPr>
+      <w:r>
+        <w:rPr>
+          <w:rFonts w:ascii="Arial" w:eastAsia="Arial" w:hAnsi="Arial" w:cs="Arial"/>
+          <w:sz w:val="19"/>
+          <w:szCs w:val="22"/>
+          <w:lang w:val="en-US"/>
+        </w:rPr>
+        <w:t xml:space="preserve">An </w:t>
+      </w:r>
+      <w:r>
+        <w:rPr>
+          <w:rFonts w:ascii="Arial" w:eastAsia="Arial" w:hAnsi="Arial" w:cs="Arial"/>
+          <w:sz w:val="19"/>
+          <w:szCs w:val="22"/>
+          <w:lang w:val="en-US"/>
+        </w:rPr>
+        <w:t>Example</w:t>
+      </w:r>
+      <w:r>
+        <w:rPr>
+          <w:rFonts w:ascii="Arial" w:eastAsia="Arial" w:hAnsi="Arial" w:cs="Arial"/>
+          <w:sz w:val="19"/>
+          <w:szCs w:val="22"/>
+          <w:lang w:val="en-US"/>
+        </w:rPr>
+        <w:t xml:space="preserve"> (Quick start)</w:t>
+      </w:r>
+      <w:r>
+        <w:rPr>
+          <w:rFonts w:ascii="Arial" w:eastAsia="Arial" w:hAnsi="Arial" w:cs="Arial"/>
+          <w:sz w:val="19"/>
+          <w:szCs w:val="22"/>
+          <w:lang w:val="en-US"/>
+        </w:rPr>
+        <w:t>:</w:t>
+      </w:r>
+    </w:p>
+    <w:p>
+      <w:pPr>
+        <w:pStyle w:val="HTMLPreformatted"/>
+        <w:rPr>
+          <w:color w:val="000000"/>
+          <w:sz w:val="14"/>
+          <w:szCs w:val="14"/>
+          <w:lang w:val="en-US"/>
+        </w:rPr>
+      </w:pPr>
+      <w:r>
+        <w:rPr>
+          <w:color w:val="000000"/>
+          <w:sz w:val="14"/>
+          <w:szCs w:val="14"/>
+          <w:lang w:val="en-US"/>
+        </w:rPr>
+        <w:t>Java -jar GetMapped_All_info.jar</w:t>
+      </w:r>
+    </w:p>
+    <w:p>
+      <w:pPr>
+        <w:pStyle w:val="HTMLPreformatted"/>
+        <w:ind w:left="426"/>
+        <w:rPr>
+          <w:color w:val="000000"/>
+          <w:sz w:val="14"/>
+          <w:szCs w:val="14"/>
+          <w:lang w:val="en-US"/>
+        </w:rPr>
+      </w:pPr>
+      <w:r>
+        <w:rPr>
+          <w:color w:val="000000"/>
+          <w:sz w:val="14"/>
+          <w:szCs w:val="14"/>
+          <w:lang w:val="en-US"/>
+        </w:rPr>
+        <w:lastRenderedPageBreak/>
+        <w:t>-I /Volumes/WWT/Final-Version/</w:t>
+      </w:r>
+      <w:proofErr w:type="spellStart"/>
+      <w:r>
+        <w:rPr>
+          <w:color w:val="000000"/>
+          <w:sz w:val="14"/>
+          <w:szCs w:val="14"/>
+          <w:lang w:val="en-US"/>
+        </w:rPr>
+        <w:t>Cormatrix_Rawdata</w:t>
+      </w:r>
+      <w:proofErr w:type="spellEnd"/>
+      <w:r>
+        <w:rPr>
+          <w:color w:val="000000"/>
+          <w:sz w:val="14"/>
+          <w:szCs w:val="14"/>
+          <w:lang w:val="en-US"/>
+        </w:rPr>
+        <w:t xml:space="preserve">/Map/50kb_bin/MCM/ </w:t>
+      </w:r>
+      <w:r>
+        <w:rPr>
+          <w:color w:val="000000"/>
+          <w:sz w:val="14"/>
+          <w:szCs w:val="14"/>
+          <w:lang w:val="en-US"/>
+        </w:rPr>
+        <w:br/>
+      </w:r>
+      <w:r>
+        <w:rPr>
+          <w:color w:val="000000"/>
+          <w:sz w:val="14"/>
+          <w:szCs w:val="14"/>
+          <w:lang w:val="en-US"/>
+        </w:rPr>
+        <w:t xml:space="preserve">-O /Volumes/WWT/Final-Version/Cormatrix_Rawdata/SUM/50kb_bin/Mix/MCM/ </w:t>
+      </w:r>
+      <w:r>
+        <w:rPr>
+          <w:color w:val="000000"/>
+          <w:sz w:val="14"/>
+          <w:szCs w:val="14"/>
+          <w:lang w:val="en-US"/>
+        </w:rPr>
+        <w:br/>
+      </w:r>
+      <w:r>
+        <w:rPr>
+          <w:color w:val="000000"/>
+          <w:sz w:val="14"/>
+          <w:szCs w:val="14"/>
+          <w:lang w:val="en-US"/>
+        </w:rPr>
+        <w:t>-</w:t>
+      </w:r>
+      <w:proofErr w:type="spellStart"/>
+      <w:r>
+        <w:rPr>
+          <w:color w:val="000000"/>
+          <w:sz w:val="14"/>
+          <w:szCs w:val="14"/>
+          <w:lang w:val="en-US"/>
+        </w:rPr>
+        <w:t>SampleName</w:t>
+      </w:r>
+      <w:proofErr w:type="spellEnd"/>
+      <w:r>
+        <w:rPr>
+          <w:color w:val="000000"/>
+          <w:sz w:val="14"/>
+          <w:szCs w:val="14"/>
+          <w:lang w:val="en-US"/>
+        </w:rPr>
+        <w:t xml:space="preserve"> </w:t>
+      </w:r>
+      <w:proofErr w:type="gramStart"/>
+      <w:r>
+        <w:rPr>
+          <w:color w:val="000000"/>
+          <w:sz w:val="14"/>
+          <w:szCs w:val="14"/>
+          <w:lang w:val="en-US"/>
+        </w:rPr>
+        <w:t>MCM_R1_Map.bed,MCM_R2_Map.bed</w:t>
+      </w:r>
+      <w:proofErr w:type="gramEnd"/>
+      <w:r>
+        <w:rPr>
+          <w:color w:val="000000"/>
+          <w:sz w:val="14"/>
+          <w:szCs w:val="14"/>
+          <w:lang w:val="en-US"/>
+        </w:rPr>
+        <w:t xml:space="preserve"> </w:t>
+      </w:r>
+      <w:r>
+        <w:rPr>
+          <w:color w:val="000000"/>
+          <w:sz w:val="14"/>
+          <w:szCs w:val="14"/>
+          <w:lang w:val="en-US"/>
+        </w:rPr>
+        <w:br/>
+      </w:r>
+      <w:r>
+        <w:rPr>
+          <w:color w:val="000000"/>
+          <w:sz w:val="14"/>
+          <w:szCs w:val="14"/>
+          <w:lang w:val="en-US"/>
+        </w:rPr>
+        <w:t>-</w:t>
+      </w:r>
+      <w:proofErr w:type="spellStart"/>
+      <w:r>
+        <w:rPr>
+          <w:color w:val="000000"/>
+          <w:sz w:val="14"/>
+          <w:szCs w:val="14"/>
+          <w:lang w:val="en-US"/>
+        </w:rPr>
+        <w:t>MapStartColum</w:t>
+      </w:r>
+      <w:proofErr w:type="spellEnd"/>
+      <w:r>
+        <w:rPr>
+          <w:color w:val="000000"/>
+          <w:sz w:val="14"/>
+          <w:szCs w:val="14"/>
+          <w:lang w:val="en-US"/>
+        </w:rPr>
+        <w:t xml:space="preserve"> 6,6 </w:t>
+      </w:r>
+      <w:r>
+        <w:rPr>
+          <w:color w:val="000000"/>
+          <w:sz w:val="14"/>
+          <w:szCs w:val="14"/>
+          <w:lang w:val="en-US"/>
+        </w:rPr>
+        <w:br/>
+      </w:r>
+      <w:r>
+        <w:rPr>
+          <w:color w:val="000000"/>
+          <w:sz w:val="14"/>
+          <w:szCs w:val="14"/>
+          <w:lang w:val="en-US"/>
+        </w:rPr>
+        <w:t>-</w:t>
+      </w:r>
+      <w:proofErr w:type="spellStart"/>
+      <w:r>
+        <w:rPr>
+          <w:color w:val="000000"/>
+          <w:sz w:val="14"/>
+          <w:szCs w:val="14"/>
+          <w:lang w:val="en-US"/>
+        </w:rPr>
+        <w:t>MapEndColum</w:t>
+      </w:r>
+      <w:proofErr w:type="spellEnd"/>
+      <w:r>
+        <w:rPr>
+          <w:color w:val="000000"/>
+          <w:sz w:val="14"/>
+          <w:szCs w:val="14"/>
+          <w:lang w:val="en-US"/>
+        </w:rPr>
+        <w:t xml:space="preserve"> 7,7 </w:t>
+      </w:r>
+      <w:r>
+        <w:rPr>
+          <w:color w:val="000000"/>
+          <w:sz w:val="14"/>
+          <w:szCs w:val="14"/>
+          <w:lang w:val="en-US"/>
+        </w:rPr>
+        <w:br/>
+      </w:r>
+      <w:r>
+        <w:rPr>
+          <w:color w:val="000000"/>
+          <w:sz w:val="14"/>
+          <w:szCs w:val="14"/>
+          <w:lang w:val="en-US"/>
+        </w:rPr>
+        <w:t>-</w:t>
+      </w:r>
+      <w:proofErr w:type="spellStart"/>
+      <w:r>
+        <w:rPr>
+          <w:color w:val="000000"/>
+          <w:sz w:val="14"/>
+          <w:szCs w:val="14"/>
+          <w:lang w:val="en-US"/>
+        </w:rPr>
+        <w:t>IDColum</w:t>
+      </w:r>
+      <w:proofErr w:type="spellEnd"/>
+      <w:r>
+        <w:rPr>
+          <w:color w:val="000000"/>
+          <w:sz w:val="14"/>
+          <w:szCs w:val="14"/>
+          <w:lang w:val="en-US"/>
+        </w:rPr>
+        <w:t xml:space="preserve"> 4,4 </w:t>
+      </w:r>
+      <w:r>
+        <w:rPr>
+          <w:color w:val="000000"/>
+          <w:sz w:val="14"/>
+          <w:szCs w:val="14"/>
+          <w:lang w:val="en-US"/>
+        </w:rPr>
+        <w:br/>
+      </w:r>
+      <w:r>
+        <w:rPr>
+          <w:color w:val="000000"/>
+          <w:sz w:val="14"/>
+          <w:szCs w:val="14"/>
+          <w:lang w:val="en-US"/>
+        </w:rPr>
+        <w:t>-</w:t>
+      </w:r>
+      <w:proofErr w:type="spellStart"/>
+      <w:r>
+        <w:rPr>
+          <w:color w:val="000000"/>
+          <w:sz w:val="14"/>
+          <w:szCs w:val="14"/>
+          <w:lang w:val="en-US"/>
+        </w:rPr>
+        <w:t>MidCount</w:t>
+      </w:r>
+      <w:proofErr w:type="spellEnd"/>
+      <w:r>
+        <w:rPr>
+          <w:color w:val="000000"/>
+          <w:sz w:val="14"/>
+          <w:szCs w:val="14"/>
+          <w:lang w:val="en-US"/>
+        </w:rPr>
+        <w:t xml:space="preserve"> Y </w:t>
+      </w:r>
+      <w:r>
+        <w:rPr>
+          <w:color w:val="000000"/>
+          <w:sz w:val="14"/>
+          <w:szCs w:val="14"/>
+          <w:lang w:val="en-US"/>
+        </w:rPr>
+        <w:br/>
+      </w:r>
+      <w:r>
+        <w:rPr>
+          <w:color w:val="000000"/>
+          <w:sz w:val="14"/>
+          <w:szCs w:val="14"/>
+          <w:lang w:val="en-US"/>
+        </w:rPr>
+        <w:t>-</w:t>
+      </w:r>
+      <w:proofErr w:type="spellStart"/>
+      <w:r>
+        <w:rPr>
+          <w:color w:val="000000"/>
+          <w:sz w:val="14"/>
+          <w:szCs w:val="14"/>
+          <w:lang w:val="en-US"/>
+        </w:rPr>
+        <w:t>KeepColum</w:t>
+      </w:r>
+      <w:proofErr w:type="spellEnd"/>
+      <w:r>
+        <w:rPr>
+          <w:color w:val="000000"/>
+          <w:sz w:val="14"/>
+          <w:szCs w:val="14"/>
+          <w:lang w:val="en-US"/>
+        </w:rPr>
+        <w:t xml:space="preserve"> 4,4 </w:t>
+      </w:r>
+      <w:r>
+        <w:rPr>
+          <w:color w:val="000000"/>
+          <w:sz w:val="14"/>
+          <w:szCs w:val="14"/>
+          <w:lang w:val="en-US"/>
+        </w:rPr>
+        <w:br/>
+      </w:r>
+      <w:r>
+        <w:rPr>
+          <w:color w:val="000000"/>
+          <w:sz w:val="14"/>
+          <w:szCs w:val="14"/>
+          <w:lang w:val="en-US"/>
+        </w:rPr>
+        <w:t>-</w:t>
+      </w:r>
+      <w:proofErr w:type="spellStart"/>
+      <w:r>
+        <w:rPr>
+          <w:color w:val="000000"/>
+          <w:sz w:val="14"/>
+          <w:szCs w:val="14"/>
+          <w:lang w:val="en-US"/>
+        </w:rPr>
+        <w:t>Column_Value</w:t>
+      </w:r>
+      <w:proofErr w:type="spellEnd"/>
+      <w:r>
+        <w:rPr>
+          <w:color w:val="000000"/>
+          <w:sz w:val="14"/>
+          <w:szCs w:val="14"/>
+          <w:lang w:val="en-US"/>
+        </w:rPr>
+        <w:t xml:space="preserve"> 8,8</w:t>
       </w:r>
     </w:p>
     <w:p>
@@ -27425,6 +28661,7 @@
           <w:szCs w:val="14"/>
           <w:lang w:val="en-US"/>
         </w:rPr>
+        <w:lastRenderedPageBreak/>
         <w:t xml:space="preserve">     -IHR </w:t>
       </w:r>
       <w:proofErr w:type="spellStart"/>
@@ -27487,7 +28724,6 @@
           <w:szCs w:val="14"/>
           <w:lang w:val="en-US"/>
         </w:rPr>
-        <w:lastRenderedPageBreak/>
         <w:t xml:space="preserve">     </w:t>
       </w:r>
       <w:r>

</xml_diff>